<commit_message>
AR basic body of tests for Project getPhaseID method
</commit_message>
<xml_diff>
--- a/CompanyEmailProjectAidan.docx
+++ b/CompanyEmailProjectAidan.docx
@@ -141,23 +141,7 @@
         <w:rPr>
           <w:rFonts w:ascii="Trebuchet MS" w:eastAsia="Trebuchet MS" w:hAnsi="Trebuchet MS" w:cs="Trebuchet MS"/>
         </w:rPr>
-        <w:t xml:space="preserve">We have added some additional columns to the bug table. These are notes and a description for the changes are given in this </w:t>
-      </w:r>
-      <w:proofErr w:type="spellStart"/>
-      <w:proofErr w:type="gramStart"/>
-      <w:r>
-        <w:rPr>
-          <w:rFonts w:ascii="Trebuchet MS" w:eastAsia="Trebuchet MS" w:hAnsi="Trebuchet MS" w:cs="Trebuchet MS"/>
-        </w:rPr>
-        <w:t>paragrah.We</w:t>
-      </w:r>
-      <w:proofErr w:type="spellEnd"/>
-      <w:proofErr w:type="gramEnd"/>
-      <w:r>
-        <w:rPr>
-          <w:rFonts w:ascii="Trebuchet MS" w:eastAsia="Trebuchet MS" w:hAnsi="Trebuchet MS" w:cs="Trebuchet MS"/>
-        </w:rPr>
-        <w:t xml:space="preserve"> have decided to have additional columns in the test table so we can provide more detail about the tests carried out. This will increase the traceability of the tests and make the changes easier to see. Firstly, we added </w:t>
+        <w:t xml:space="preserve">We have added some additional columns to the bug table. These are notes and a description for the changes are given in this paragrah.We have decided to have additional columns in the test table so we can provide more detail about the tests carried out. This will increase the traceability of the tests and make the changes easier to see. Firstly, we added </w:t>
       </w:r>
       <w:r>
         <w:rPr>
@@ -273,26 +257,17 @@
       </w:tblPr>
       <w:tblGrid>
         <w:gridCol w:w="640"/>
-        <w:gridCol w:w="38"/>
-        <w:gridCol w:w="1335"/>
-        <w:gridCol w:w="1748"/>
-        <w:gridCol w:w="1748"/>
-        <w:gridCol w:w="920"/>
-        <w:gridCol w:w="739"/>
-        <w:gridCol w:w="1748"/>
-        <w:gridCol w:w="1180"/>
-        <w:gridCol w:w="537"/>
-        <w:gridCol w:w="554"/>
-        <w:gridCol w:w="1493"/>
-        <w:gridCol w:w="902"/>
-        <w:gridCol w:w="1091"/>
-        <w:gridCol w:w="1279"/>
-        <w:gridCol w:w="215"/>
-        <w:gridCol w:w="633"/>
-        <w:gridCol w:w="1106"/>
-        <w:gridCol w:w="261"/>
-        <w:gridCol w:w="437"/>
-        <w:gridCol w:w="334"/>
+        <w:gridCol w:w="1321"/>
+        <w:gridCol w:w="3620"/>
+        <w:gridCol w:w="1585"/>
+        <w:gridCol w:w="817"/>
+        <w:gridCol w:w="1668"/>
+        <w:gridCol w:w="1595"/>
+        <w:gridCol w:w="2103"/>
+        <w:gridCol w:w="2580"/>
+        <w:gridCol w:w="871"/>
+        <w:gridCol w:w="1367"/>
+        <w:gridCol w:w="771"/>
       </w:tblGrid>
       <w:tr>
         <w:tc>
@@ -307,8 +282,7 @@
         </w:tc>
         <w:tc>
           <w:tcPr>
-            <w:tcW w:w="1605" w:type="dxa"/>
-            <w:gridSpan w:val="2"/>
+            <w:tcW w:w="1321" w:type="dxa"/>
           </w:tcPr>
           <w:p>
             <w:r>
@@ -318,8 +292,7 @@
         </w:tc>
         <w:tc>
           <w:tcPr>
-            <w:tcW w:w="4416" w:type="dxa"/>
-            <w:gridSpan w:val="3"/>
+            <w:tcW w:w="3620" w:type="dxa"/>
           </w:tcPr>
           <w:p>
             <w:r>
@@ -329,8 +302,7 @@
         </w:tc>
         <w:tc>
           <w:tcPr>
-            <w:tcW w:w="2487" w:type="dxa"/>
-            <w:gridSpan w:val="2"/>
+            <w:tcW w:w="1585" w:type="dxa"/>
           </w:tcPr>
           <w:p>
             <w:r>
@@ -340,8 +312,7 @@
         </w:tc>
         <w:tc>
           <w:tcPr>
-            <w:tcW w:w="1740" w:type="dxa"/>
-            <w:gridSpan w:val="2"/>
+            <w:tcW w:w="817" w:type="dxa"/>
           </w:tcPr>
           <w:p>
             <w:r>
@@ -351,8 +322,7 @@
         </w:tc>
         <w:tc>
           <w:tcPr>
-            <w:tcW w:w="1832" w:type="dxa"/>
-            <w:gridSpan w:val="2"/>
+            <w:tcW w:w="1668" w:type="dxa"/>
           </w:tcPr>
           <w:p>
             <w:r>
@@ -362,7 +332,7 @@
         </w:tc>
         <w:tc>
           <w:tcPr>
-            <w:tcW w:w="902" w:type="dxa"/>
+            <w:tcW w:w="1595" w:type="dxa"/>
           </w:tcPr>
           <w:p>
             <w:r>
@@ -372,7 +342,7 @@
         </w:tc>
         <w:tc>
           <w:tcPr>
-            <w:tcW w:w="1091" w:type="dxa"/>
+            <w:tcW w:w="2103" w:type="dxa"/>
           </w:tcPr>
           <w:p>
             <w:r>
@@ -382,8 +352,7 @@
         </w:tc>
         <w:tc>
           <w:tcPr>
-            <w:tcW w:w="1470" w:type="dxa"/>
-            <w:gridSpan w:val="2"/>
+            <w:tcW w:w="2580" w:type="dxa"/>
           </w:tcPr>
           <w:p>
             <w:r>
@@ -393,7 +362,7 @@
         </w:tc>
         <w:tc>
           <w:tcPr>
-            <w:tcW w:w="633" w:type="dxa"/>
+            <w:tcW w:w="871" w:type="dxa"/>
           </w:tcPr>
           <w:p>
             <w:r>
@@ -403,8 +372,7 @@
         </w:tc>
         <w:tc>
           <w:tcPr>
-            <w:tcW w:w="1350" w:type="dxa"/>
-            <w:gridSpan w:val="2"/>
+            <w:tcW w:w="1367" w:type="dxa"/>
           </w:tcPr>
           <w:p>
             <w:r>
@@ -414,8 +382,7 @@
         </w:tc>
         <w:tc>
           <w:tcPr>
-            <w:tcW w:w="772" w:type="dxa"/>
-            <w:gridSpan w:val="2"/>
+            <w:tcW w:w="771" w:type="dxa"/>
           </w:tcPr>
           <w:p>
             <w:r>
@@ -431,1555 +398,13 @@
           </w:tcPr>
           <w:p>
             <w:r>
-              <w:t>201</w:t>
-            </w:r>
-          </w:p>
-        </w:tc>
-        <w:tc>
-          <w:tcPr>
-            <w:tcW w:w="1605" w:type="dxa"/>
-            <w:gridSpan w:val="2"/>
-          </w:tcPr>
-          <w:p>
-            <w:r>
-              <w:rPr>
-                <w:rFonts w:ascii="Trebuchet MS" w:eastAsia="Trebuchet MS" w:hAnsi="Trebuchet MS" w:cs="Trebuchet MS"/>
-              </w:rPr>
-              <w:t>Default Constructor</w:t>
-            </w:r>
-          </w:p>
-        </w:tc>
-        <w:tc>
-          <w:tcPr>
-            <w:tcW w:w="4416" w:type="dxa"/>
-            <w:gridSpan w:val="3"/>
-          </w:tcPr>
-          <w:p>
-            <w:r>
-              <w:t xml:space="preserve">Testing to see if it prepares the project with the </w:t>
-            </w:r>
-            <w:r>
-              <w:t>initial variables</w:t>
-            </w:r>
-            <w:r>
-              <w:t xml:space="preserve"> </w:t>
-            </w:r>
-          </w:p>
-        </w:tc>
-        <w:tc>
-          <w:tcPr>
-            <w:tcW w:w="2487" w:type="dxa"/>
-            <w:gridSpan w:val="2"/>
-          </w:tcPr>
-          <w:p>
-            <w:r>
-              <w:t>None</w:t>
-            </w:r>
-          </w:p>
-        </w:tc>
-        <w:tc>
-          <w:tcPr>
-            <w:tcW w:w="1740" w:type="dxa"/>
-            <w:gridSpan w:val="2"/>
-          </w:tcPr>
-          <w:p>
-            <w:r>
-              <w:t>None</w:t>
-            </w:r>
-          </w:p>
-        </w:tc>
-        <w:tc>
-          <w:tcPr>
-            <w:tcW w:w="1832" w:type="dxa"/>
-            <w:gridSpan w:val="2"/>
-          </w:tcPr>
-          <w:p>
-            <w:r>
-              <w:t>Should increment project counter, get default title, set project phase to the first stage</w:t>
-            </w:r>
-            <w:r>
-              <w:t xml:space="preserve"> and</w:t>
-            </w:r>
-            <w:r>
-              <w:t xml:space="preserve"> prepare private variables</w:t>
-            </w:r>
-          </w:p>
-        </w:tc>
-        <w:tc>
-          <w:tcPr>
-            <w:tcW w:w="902" w:type="dxa"/>
-          </w:tcPr>
-          <w:p/>
-        </w:tc>
-        <w:tc>
-          <w:tcPr>
-            <w:tcW w:w="1091" w:type="dxa"/>
-          </w:tcPr>
-          <w:p>
-            <w:r>
-              <w:t>Justin Ng</w:t>
-            </w:r>
-          </w:p>
-        </w:tc>
-        <w:tc>
-          <w:tcPr>
-            <w:tcW w:w="1470" w:type="dxa"/>
-            <w:gridSpan w:val="2"/>
-          </w:tcPr>
-          <w:p>
-            <w:r>
-              <w:t>Specification Document – Class Document</w:t>
-            </w:r>
-          </w:p>
-        </w:tc>
-        <w:tc>
-          <w:tcPr>
-            <w:tcW w:w="633" w:type="dxa"/>
-          </w:tcPr>
-          <w:p/>
-        </w:tc>
-        <w:tc>
-          <w:tcPr>
-            <w:tcW w:w="1350" w:type="dxa"/>
-            <w:gridSpan w:val="2"/>
-          </w:tcPr>
-          <w:p/>
-        </w:tc>
-        <w:tc>
-          <w:tcPr>
-            <w:tcW w:w="772" w:type="dxa"/>
-            <w:gridSpan w:val="2"/>
-          </w:tcPr>
-          <w:p/>
-        </w:tc>
-      </w:tr>
-      <w:tr>
-        <w:tc>
-          <w:tcPr>
-            <w:tcW w:w="640" w:type="dxa"/>
-          </w:tcPr>
-          <w:p>
-            <w:r>
-              <w:t>202</w:t>
-            </w:r>
-          </w:p>
-        </w:tc>
-        <w:tc>
-          <w:tcPr>
-            <w:tcW w:w="1605" w:type="dxa"/>
-            <w:gridSpan w:val="2"/>
-          </w:tcPr>
-          <w:p>
-            <w:r>
-              <w:t>Main Constructor</w:t>
-            </w:r>
-          </w:p>
-        </w:tc>
-        <w:tc>
-          <w:tcPr>
-            <w:tcW w:w="4416" w:type="dxa"/>
-            <w:gridSpan w:val="3"/>
-          </w:tcPr>
-          <w:p>
-            <w:r>
-              <w:t>Tests to see if it prepares the project with the initial variables and the defined project title</w:t>
-            </w:r>
-          </w:p>
-        </w:tc>
-        <w:tc>
-          <w:tcPr>
-            <w:tcW w:w="2487" w:type="dxa"/>
-            <w:gridSpan w:val="2"/>
-          </w:tcPr>
-          <w:p>
-            <w:r>
-              <w:t>Default Constructor</w:t>
-            </w:r>
-          </w:p>
-        </w:tc>
-        <w:tc>
-          <w:tcPr>
-            <w:tcW w:w="1740" w:type="dxa"/>
-            <w:gridSpan w:val="2"/>
-          </w:tcPr>
-          <w:p>
-            <w:r>
-              <w:t>Title parameter</w:t>
-            </w:r>
-          </w:p>
-        </w:tc>
-        <w:tc>
-          <w:tcPr>
-            <w:tcW w:w="1832" w:type="dxa"/>
-            <w:gridSpan w:val="2"/>
-          </w:tcPr>
-          <w:p>
-            <w:r>
-              <w:t xml:space="preserve">Should </w:t>
-            </w:r>
-            <w:proofErr w:type="spellStart"/>
-            <w:r>
-              <w:t>initialise</w:t>
-            </w:r>
-            <w:proofErr w:type="spellEnd"/>
-            <w:r>
-              <w:t xml:space="preserve"> the project as in the default constructor but should set the title as the parameter passed </w:t>
-            </w:r>
-          </w:p>
-        </w:tc>
-        <w:tc>
-          <w:tcPr>
-            <w:tcW w:w="902" w:type="dxa"/>
-          </w:tcPr>
-          <w:p/>
-        </w:tc>
-        <w:tc>
-          <w:tcPr>
-            <w:tcW w:w="1091" w:type="dxa"/>
-          </w:tcPr>
-          <w:p>
-            <w:r>
-              <w:t>Christian Stubbs</w:t>
-            </w:r>
-          </w:p>
-        </w:tc>
-        <w:tc>
-          <w:tcPr>
-            <w:tcW w:w="1470" w:type="dxa"/>
-            <w:gridSpan w:val="2"/>
-          </w:tcPr>
-          <w:p>
-            <w:r>
-              <w:t>Specification Document – Class Document</w:t>
-            </w:r>
-          </w:p>
-          <w:p/>
-        </w:tc>
-        <w:tc>
-          <w:tcPr>
-            <w:tcW w:w="633" w:type="dxa"/>
-          </w:tcPr>
-          <w:p/>
-        </w:tc>
-        <w:tc>
-          <w:tcPr>
-            <w:tcW w:w="1350" w:type="dxa"/>
-            <w:gridSpan w:val="2"/>
-          </w:tcPr>
-          <w:p/>
-        </w:tc>
-        <w:tc>
-          <w:tcPr>
-            <w:tcW w:w="772" w:type="dxa"/>
-            <w:gridSpan w:val="2"/>
-          </w:tcPr>
-          <w:p/>
-        </w:tc>
-      </w:tr>
-      <w:tr>
-        <w:tc>
-          <w:tcPr>
-            <w:tcW w:w="640" w:type="dxa"/>
-          </w:tcPr>
-          <w:p>
-            <w:r>
-              <w:t>203</w:t>
-            </w:r>
-          </w:p>
-        </w:tc>
-        <w:tc>
-          <w:tcPr>
-            <w:tcW w:w="1605" w:type="dxa"/>
-            <w:gridSpan w:val="2"/>
-          </w:tcPr>
-          <w:p>
-            <w:r>
-              <w:t>Get Project ID</w:t>
-            </w:r>
-          </w:p>
-        </w:tc>
-        <w:tc>
-          <w:tcPr>
-            <w:tcW w:w="4416" w:type="dxa"/>
-            <w:gridSpan w:val="3"/>
-          </w:tcPr>
-          <w:p>
-            <w:r>
-              <w:t>Checks if the Project ID is returned</w:t>
-            </w:r>
-          </w:p>
-        </w:tc>
-        <w:tc>
-          <w:tcPr>
-            <w:tcW w:w="2487" w:type="dxa"/>
-            <w:gridSpan w:val="2"/>
-          </w:tcPr>
-          <w:p>
-            <w:r>
-              <w:t>Project ID</w:t>
-            </w:r>
-          </w:p>
-        </w:tc>
-        <w:tc>
-          <w:tcPr>
-            <w:tcW w:w="1740" w:type="dxa"/>
-            <w:gridSpan w:val="2"/>
-          </w:tcPr>
-          <w:p>
-            <w:r>
-              <w:t>None</w:t>
-            </w:r>
-          </w:p>
-        </w:tc>
-        <w:tc>
-          <w:tcPr>
-            <w:tcW w:w="1832" w:type="dxa"/>
-            <w:gridSpan w:val="2"/>
-          </w:tcPr>
-          <w:p>
-            <w:r>
-              <w:t>Should return the Project ID as an int</w:t>
-            </w:r>
-          </w:p>
-        </w:tc>
-        <w:tc>
-          <w:tcPr>
-            <w:tcW w:w="902" w:type="dxa"/>
-          </w:tcPr>
-          <w:p/>
-        </w:tc>
-        <w:tc>
-          <w:tcPr>
-            <w:tcW w:w="1091" w:type="dxa"/>
-          </w:tcPr>
-          <w:p>
-            <w:r>
-              <w:t>Justin Ng</w:t>
-            </w:r>
-          </w:p>
-        </w:tc>
-        <w:tc>
-          <w:tcPr>
-            <w:tcW w:w="1470" w:type="dxa"/>
-            <w:gridSpan w:val="2"/>
-          </w:tcPr>
-          <w:p>
-            <w:r>
-              <w:t>Specification Document – Class Document</w:t>
-            </w:r>
-          </w:p>
-          <w:p/>
-        </w:tc>
-        <w:tc>
-          <w:tcPr>
-            <w:tcW w:w="633" w:type="dxa"/>
-          </w:tcPr>
-          <w:p/>
-        </w:tc>
-        <w:tc>
-          <w:tcPr>
-            <w:tcW w:w="1350" w:type="dxa"/>
-            <w:gridSpan w:val="2"/>
-          </w:tcPr>
-          <w:p/>
-        </w:tc>
-        <w:tc>
-          <w:tcPr>
-            <w:tcW w:w="772" w:type="dxa"/>
-            <w:gridSpan w:val="2"/>
-          </w:tcPr>
-          <w:p/>
-        </w:tc>
-      </w:tr>
-      <w:tr>
-        <w:tc>
-          <w:tcPr>
-            <w:tcW w:w="640" w:type="dxa"/>
-          </w:tcPr>
-          <w:p>
-            <w:r>
-              <w:t>204</w:t>
-            </w:r>
-          </w:p>
-        </w:tc>
-        <w:tc>
-          <w:tcPr>
-            <w:tcW w:w="1605" w:type="dxa"/>
-            <w:gridSpan w:val="2"/>
-          </w:tcPr>
-          <w:p>
-            <w:r>
-              <w:t xml:space="preserve">Get Project </w:t>
-            </w:r>
-            <w:r>
-              <w:t>Title</w:t>
-            </w:r>
-          </w:p>
-        </w:tc>
-        <w:tc>
-          <w:tcPr>
-            <w:tcW w:w="4416" w:type="dxa"/>
-            <w:gridSpan w:val="3"/>
-          </w:tcPr>
-          <w:p>
-            <w:r>
-              <w:t xml:space="preserve">See if the function checks if the title is a valid length (Over 10 chars) and then sets it to the class variable </w:t>
-            </w:r>
-          </w:p>
-        </w:tc>
-        <w:tc>
-          <w:tcPr>
-            <w:tcW w:w="2487" w:type="dxa"/>
-            <w:gridSpan w:val="2"/>
-          </w:tcPr>
-          <w:p>
-            <w:r>
-              <w:t>Project Title</w:t>
-            </w:r>
-          </w:p>
-        </w:tc>
-        <w:tc>
-          <w:tcPr>
-            <w:tcW w:w="1740" w:type="dxa"/>
-            <w:gridSpan w:val="2"/>
-          </w:tcPr>
-          <w:p>
-            <w:r>
-              <w:t>None</w:t>
-            </w:r>
-          </w:p>
-        </w:tc>
-        <w:tc>
-          <w:tcPr>
-            <w:tcW w:w="1832" w:type="dxa"/>
-            <w:gridSpan w:val="2"/>
-          </w:tcPr>
-          <w:p>
-            <w:r>
-              <w:t xml:space="preserve">Should return the Project Title as a string </w:t>
-            </w:r>
-          </w:p>
-        </w:tc>
-        <w:tc>
-          <w:tcPr>
-            <w:tcW w:w="902" w:type="dxa"/>
-          </w:tcPr>
-          <w:p/>
-        </w:tc>
-        <w:tc>
-          <w:tcPr>
-            <w:tcW w:w="1091" w:type="dxa"/>
-          </w:tcPr>
-          <w:p>
-            <w:r>
-              <w:t>Christian Stubbs</w:t>
-            </w:r>
-          </w:p>
-        </w:tc>
-        <w:tc>
-          <w:tcPr>
-            <w:tcW w:w="1470" w:type="dxa"/>
-            <w:gridSpan w:val="2"/>
-          </w:tcPr>
-          <w:p>
-            <w:r>
-              <w:t>Specification Document – Class Document</w:t>
-            </w:r>
-          </w:p>
-          <w:p/>
-        </w:tc>
-        <w:tc>
-          <w:tcPr>
-            <w:tcW w:w="633" w:type="dxa"/>
-          </w:tcPr>
-          <w:p/>
-        </w:tc>
-        <w:tc>
-          <w:tcPr>
-            <w:tcW w:w="1350" w:type="dxa"/>
-            <w:gridSpan w:val="2"/>
-          </w:tcPr>
-          <w:p/>
-        </w:tc>
-        <w:tc>
-          <w:tcPr>
-            <w:tcW w:w="772" w:type="dxa"/>
-            <w:gridSpan w:val="2"/>
-          </w:tcPr>
-          <w:p/>
-        </w:tc>
-      </w:tr>
-      <w:tr>
-        <w:tc>
-          <w:tcPr>
-            <w:tcW w:w="640" w:type="dxa"/>
-          </w:tcPr>
-          <w:p>
-            <w:r>
-              <w:t>205</w:t>
-            </w:r>
-          </w:p>
-        </w:tc>
-        <w:tc>
-          <w:tcPr>
-            <w:tcW w:w="1605" w:type="dxa"/>
-            <w:gridSpan w:val="2"/>
-          </w:tcPr>
-          <w:p>
-            <w:r>
-              <w:t>Set Project Title</w:t>
-            </w:r>
-          </w:p>
-        </w:tc>
-        <w:tc>
-          <w:tcPr>
-            <w:tcW w:w="4416" w:type="dxa"/>
-            <w:gridSpan w:val="3"/>
-          </w:tcPr>
-          <w:p>
-            <w:r>
-              <w:t>Tests to take a valid project title as a parameter</w:t>
-            </w:r>
-          </w:p>
-        </w:tc>
-        <w:tc>
-          <w:tcPr>
-            <w:tcW w:w="2487" w:type="dxa"/>
-            <w:gridSpan w:val="2"/>
-          </w:tcPr>
-          <w:p>
-            <w:r>
-              <w:t>None</w:t>
-            </w:r>
-          </w:p>
-        </w:tc>
-        <w:tc>
-          <w:tcPr>
-            <w:tcW w:w="1740" w:type="dxa"/>
-            <w:gridSpan w:val="2"/>
-          </w:tcPr>
-          <w:p>
-            <w:r>
-              <w:t>Project Title</w:t>
-            </w:r>
-          </w:p>
-        </w:tc>
-        <w:tc>
-          <w:tcPr>
-            <w:tcW w:w="1832" w:type="dxa"/>
-            <w:gridSpan w:val="2"/>
-          </w:tcPr>
-          <w:p>
-            <w:r>
-              <w:t>Should set the project title parameter and set it to the class variable if valid</w:t>
-            </w:r>
-          </w:p>
-        </w:tc>
-        <w:tc>
-          <w:tcPr>
-            <w:tcW w:w="902" w:type="dxa"/>
-          </w:tcPr>
-          <w:p/>
-        </w:tc>
-        <w:tc>
-          <w:tcPr>
-            <w:tcW w:w="1091" w:type="dxa"/>
-          </w:tcPr>
-          <w:p>
-            <w:r>
-              <w:t>Justin Ng</w:t>
-            </w:r>
-          </w:p>
-          <w:p/>
-        </w:tc>
-        <w:tc>
-          <w:tcPr>
-            <w:tcW w:w="1470" w:type="dxa"/>
-            <w:gridSpan w:val="2"/>
-          </w:tcPr>
-          <w:p>
-            <w:r>
-              <w:t>Specification Document – Class Document</w:t>
-            </w:r>
-          </w:p>
-          <w:p/>
-        </w:tc>
-        <w:tc>
-          <w:tcPr>
-            <w:tcW w:w="633" w:type="dxa"/>
-          </w:tcPr>
-          <w:p/>
-        </w:tc>
-        <w:tc>
-          <w:tcPr>
-            <w:tcW w:w="1350" w:type="dxa"/>
-            <w:gridSpan w:val="2"/>
-          </w:tcPr>
-          <w:p/>
-        </w:tc>
-        <w:tc>
-          <w:tcPr>
-            <w:tcW w:w="772" w:type="dxa"/>
-            <w:gridSpan w:val="2"/>
-          </w:tcPr>
-          <w:p/>
-        </w:tc>
-      </w:tr>
-      <w:tr>
-        <w:trPr>
-          <w:gridAfter w:val="1"/>
-          <w:wAfter w:w="335" w:type="dxa"/>
-        </w:trPr>
-        <w:tc>
-          <w:tcPr>
-            <w:tcW w:w="640" w:type="dxa"/>
-          </w:tcPr>
-          <w:p>
-            <w:r>
-              <w:t>206</w:t>
-            </w:r>
-          </w:p>
-        </w:tc>
-        <w:tc>
-          <w:tcPr>
-            <w:tcW w:w="1605" w:type="dxa"/>
-            <w:gridSpan w:val="2"/>
-          </w:tcPr>
-          <w:p>
-            <w:r>
-              <w:t>Check Contact Function</w:t>
-            </w:r>
-          </w:p>
-        </w:tc>
-        <w:tc>
-          <w:tcPr>
-            <w:tcW w:w="4416" w:type="dxa"/>
-            <w:gridSpan w:val="3"/>
-          </w:tcPr>
-          <w:p>
-            <w:r>
-              <w:t>Tests to see if contact is in the contact array list</w:t>
-            </w:r>
-          </w:p>
-        </w:tc>
-        <w:tc>
-          <w:tcPr>
-            <w:tcW w:w="2487" w:type="dxa"/>
-            <w:gridSpan w:val="2"/>
-          </w:tcPr>
-          <w:p>
-            <w:r>
-              <w:t>Email Address</w:t>
-            </w:r>
-          </w:p>
-        </w:tc>
-        <w:tc>
-          <w:tcPr>
-            <w:tcW w:w="1740" w:type="dxa"/>
-            <w:gridSpan w:val="2"/>
-          </w:tcPr>
-          <w:p>
-            <w:r>
-              <w:t>None</w:t>
-            </w:r>
-          </w:p>
-        </w:tc>
-        <w:tc>
-          <w:tcPr>
-            <w:tcW w:w="1832" w:type="dxa"/>
-            <w:gridSpan w:val="2"/>
-          </w:tcPr>
-          <w:p>
-            <w:r>
-              <w:t>Should return true if email address is in list and false if it is not</w:t>
-            </w:r>
-          </w:p>
-        </w:tc>
-        <w:tc>
-          <w:tcPr>
-            <w:tcW w:w="902" w:type="dxa"/>
-          </w:tcPr>
-          <w:p/>
-        </w:tc>
-        <w:tc>
-          <w:tcPr>
-            <w:tcW w:w="1091" w:type="dxa"/>
-          </w:tcPr>
-          <w:p>
-            <w:r>
-              <w:t>Christian Stubbs</w:t>
-            </w:r>
-          </w:p>
-          <w:p/>
-        </w:tc>
-        <w:tc>
-          <w:tcPr>
-            <w:tcW w:w="1470" w:type="dxa"/>
-            <w:gridSpan w:val="2"/>
-          </w:tcPr>
-          <w:p>
-            <w:r>
-              <w:t>Specification Document – Class Document</w:t>
-            </w:r>
-          </w:p>
-          <w:p/>
-        </w:tc>
-        <w:tc>
-          <w:tcPr>
-            <w:tcW w:w="633" w:type="dxa"/>
-          </w:tcPr>
-          <w:p/>
-        </w:tc>
-        <w:tc>
-          <w:tcPr>
-            <w:tcW w:w="1350" w:type="dxa"/>
-            <w:gridSpan w:val="2"/>
-          </w:tcPr>
-          <w:p/>
-        </w:tc>
-        <w:tc>
-          <w:tcPr>
-            <w:tcW w:w="437" w:type="dxa"/>
-          </w:tcPr>
-          <w:p/>
-        </w:tc>
-      </w:tr>
-      <w:tr>
-        <w:trPr>
-          <w:gridAfter w:val="1"/>
-          <w:wAfter w:w="335" w:type="dxa"/>
-        </w:trPr>
-        <w:tc>
-          <w:tcPr>
-            <w:tcW w:w="640" w:type="dxa"/>
-          </w:tcPr>
-          <w:p>
-            <w:r>
-              <w:t>207</w:t>
-            </w:r>
-          </w:p>
-        </w:tc>
-        <w:tc>
-          <w:tcPr>
-            <w:tcW w:w="1605" w:type="dxa"/>
-            <w:gridSpan w:val="2"/>
-          </w:tcPr>
-          <w:p>
-            <w:r>
-              <w:rPr>
-                <w:rFonts w:ascii="Trebuchet MS" w:eastAsia="Trebuchet MS" w:hAnsi="Trebuchet MS" w:cs="Trebuchet MS"/>
-              </w:rPr>
-              <w:t>Add Contact function</w:t>
-            </w:r>
-          </w:p>
-        </w:tc>
-        <w:tc>
-          <w:tcPr>
-            <w:tcW w:w="4416" w:type="dxa"/>
-            <w:gridSpan w:val="3"/>
-          </w:tcPr>
-          <w:p>
-            <w:r>
-              <w:t>Checks if the email address is added to the Project Contacts ArrayList via a given parameter</w:t>
-            </w:r>
-          </w:p>
-        </w:tc>
-        <w:tc>
-          <w:tcPr>
-            <w:tcW w:w="2487" w:type="dxa"/>
-            <w:gridSpan w:val="2"/>
-          </w:tcPr>
-          <w:p>
-            <w:r>
-              <w:t>Project Contacts ArrayList</w:t>
-            </w:r>
-          </w:p>
-        </w:tc>
-        <w:tc>
-          <w:tcPr>
-            <w:tcW w:w="1740" w:type="dxa"/>
-            <w:gridSpan w:val="2"/>
-          </w:tcPr>
-          <w:p>
-            <w:r>
-              <w:t>Valid Email Address</w:t>
-            </w:r>
-          </w:p>
-        </w:tc>
-        <w:tc>
-          <w:tcPr>
-            <w:tcW w:w="1832" w:type="dxa"/>
-            <w:gridSpan w:val="2"/>
-          </w:tcPr>
-          <w:p>
-            <w:r>
-              <w:t>Adds valid email address to the Project Contacts ArrayList</w:t>
-            </w:r>
-          </w:p>
-        </w:tc>
-        <w:tc>
-          <w:tcPr>
-            <w:tcW w:w="902" w:type="dxa"/>
-          </w:tcPr>
-          <w:p/>
-        </w:tc>
-        <w:tc>
-          <w:tcPr>
-            <w:tcW w:w="1091" w:type="dxa"/>
-          </w:tcPr>
-          <w:p>
-            <w:r>
-              <w:t>Justin Ng</w:t>
-            </w:r>
-          </w:p>
-          <w:p/>
-        </w:tc>
-        <w:tc>
-          <w:tcPr>
-            <w:tcW w:w="1470" w:type="dxa"/>
-            <w:gridSpan w:val="2"/>
-          </w:tcPr>
-          <w:p>
-            <w:r>
-              <w:t>Specification Document – Class Document</w:t>
-            </w:r>
-          </w:p>
-          <w:p/>
-        </w:tc>
-        <w:tc>
-          <w:tcPr>
-            <w:tcW w:w="633" w:type="dxa"/>
-          </w:tcPr>
-          <w:p/>
-        </w:tc>
-        <w:tc>
-          <w:tcPr>
-            <w:tcW w:w="1350" w:type="dxa"/>
-            <w:gridSpan w:val="2"/>
-          </w:tcPr>
-          <w:p/>
-        </w:tc>
-        <w:tc>
-          <w:tcPr>
-            <w:tcW w:w="437" w:type="dxa"/>
-          </w:tcPr>
-          <w:p/>
-        </w:tc>
-      </w:tr>
-      <w:tr>
-        <w:trPr>
-          <w:gridAfter w:val="3"/>
-          <w:wAfter w:w="1027" w:type="dxa"/>
-        </w:trPr>
-        <w:tc>
-          <w:tcPr>
-            <w:tcW w:w="895" w:type="dxa"/>
-            <w:gridSpan w:val="2"/>
-          </w:tcPr>
-          <w:p>
-            <w:r>
-              <w:t>208</w:t>
-            </w:r>
-          </w:p>
-        </w:tc>
-        <w:tc>
-          <w:tcPr>
-            <w:tcW w:w="1350" w:type="dxa"/>
-          </w:tcPr>
-          <w:p>
-            <w:pPr>
-              <w:rPr>
-                <w:rFonts w:ascii="Trebuchet MS" w:eastAsia="Trebuchet MS" w:hAnsi="Trebuchet MS" w:cs="Trebuchet MS"/>
-              </w:rPr>
-            </w:pPr>
-            <w:r>
-              <w:rPr>
-                <w:rFonts w:ascii="Trebuchet MS" w:eastAsia="Trebuchet MS" w:hAnsi="Trebuchet MS" w:cs="Trebuchet MS"/>
-              </w:rPr>
-              <w:t>Add Email Function</w:t>
-            </w:r>
-          </w:p>
-        </w:tc>
-        <w:tc>
-          <w:tcPr>
-            <w:tcW w:w="1748" w:type="dxa"/>
-          </w:tcPr>
-          <w:p>
-            <w:pPr>
-              <w:rPr>
-                <w:rFonts w:ascii="Trebuchet MS" w:eastAsia="Trebuchet MS" w:hAnsi="Trebuchet MS" w:cs="Trebuchet MS"/>
-              </w:rPr>
-            </w:pPr>
-            <w:r>
-              <w:t xml:space="preserve">Checks if the </w:t>
-            </w:r>
-            <w:r>
-              <w:rPr>
-                <w:rFonts w:ascii="Trebuchet MS" w:eastAsia="Trebuchet MS" w:hAnsi="Trebuchet MS" w:cs="Trebuchet MS"/>
-              </w:rPr>
-              <w:t xml:space="preserve">ArrayList of </w:t>
-            </w:r>
-            <w:proofErr w:type="spellStart"/>
-            <w:r>
-              <w:rPr>
-                <w:rFonts w:ascii="Trebuchet MS" w:eastAsia="Trebuchet MS" w:hAnsi="Trebuchet MS" w:cs="Trebuchet MS"/>
-              </w:rPr>
-              <w:t>CompanyEmails</w:t>
-            </w:r>
-            <w:proofErr w:type="spellEnd"/>
-            <w:r>
-              <w:rPr>
-                <w:rFonts w:ascii="Trebuchet MS" w:eastAsia="Trebuchet MS" w:hAnsi="Trebuchet MS" w:cs="Trebuchet MS"/>
-              </w:rPr>
-              <w:t xml:space="preserve"> is fetched from the </w:t>
-            </w:r>
-            <w:r>
-              <w:rPr>
-                <w:rFonts w:ascii="Trebuchet MS" w:eastAsia="Trebuchet MS" w:hAnsi="Trebuchet MS" w:cs="Trebuchet MS"/>
-                <w:b/>
-                <w:bCs/>
-              </w:rPr>
-              <w:t>current</w:t>
-            </w:r>
-            <w:r>
-              <w:rPr>
-                <w:rFonts w:ascii="Trebuchet MS" w:eastAsia="Trebuchet MS" w:hAnsi="Trebuchet MS" w:cs="Trebuchet MS"/>
-              </w:rPr>
-              <w:t xml:space="preserve"> phase, and then adds the email. The function should check the validity of the email and should display an error. </w:t>
-            </w:r>
-            <w:r>
-              <w:rPr>
-                <w:rFonts w:ascii="Trebuchet MS" w:eastAsia="Trebuchet MS" w:hAnsi="Trebuchet MS" w:cs="Trebuchet MS"/>
-              </w:rPr>
-              <w:lastRenderedPageBreak/>
-              <w:t>Testing will also be included to add new recipients to contacts.</w:t>
-            </w:r>
-          </w:p>
-        </w:tc>
-        <w:tc>
-          <w:tcPr>
-            <w:tcW w:w="1748" w:type="dxa"/>
-          </w:tcPr>
-          <w:p>
-            <w:proofErr w:type="spellStart"/>
-            <w:r>
-              <w:lastRenderedPageBreak/>
-              <w:t>ArrayListof</w:t>
-            </w:r>
-            <w:proofErr w:type="spellEnd"/>
-            <w:r>
-              <w:t xml:space="preserve"> </w:t>
-            </w:r>
-            <w:proofErr w:type="spellStart"/>
-            <w:r>
-              <w:t>CompanyEmails</w:t>
-            </w:r>
-            <w:proofErr w:type="spellEnd"/>
-            <w:r>
-              <w:t xml:space="preserve"> from Project Emails array </w:t>
-            </w:r>
-          </w:p>
-        </w:tc>
-        <w:tc>
-          <w:tcPr>
-            <w:tcW w:w="1659" w:type="dxa"/>
-            <w:gridSpan w:val="2"/>
-          </w:tcPr>
-          <w:p>
-            <w:proofErr w:type="spellStart"/>
-            <w:r>
-              <w:t>CompanyEmail</w:t>
-            </w:r>
-            <w:proofErr w:type="spellEnd"/>
-            <w:r>
-              <w:t xml:space="preserve"> Object</w:t>
-            </w:r>
-          </w:p>
-        </w:tc>
-        <w:tc>
-          <w:tcPr>
-            <w:tcW w:w="1748" w:type="dxa"/>
-          </w:tcPr>
-          <w:p>
-            <w:r>
-              <w:t xml:space="preserve">Adds email address to the </w:t>
-            </w:r>
-            <w:proofErr w:type="spellStart"/>
-            <w:r>
-              <w:t>CompanyEmails</w:t>
-            </w:r>
-            <w:proofErr w:type="spellEnd"/>
-            <w:r>
-              <w:t xml:space="preserve"> </w:t>
-            </w:r>
-            <w:proofErr w:type="spellStart"/>
-            <w:r>
-              <w:t>ArrayListif</w:t>
-            </w:r>
-            <w:proofErr w:type="spellEnd"/>
-            <w:r>
-              <w:t xml:space="preserve"> the email is valid, and throws an error if it is not valid</w:t>
-            </w:r>
-          </w:p>
-        </w:tc>
-        <w:tc>
-          <w:tcPr>
-            <w:tcW w:w="1485" w:type="dxa"/>
-          </w:tcPr>
-          <w:p/>
-        </w:tc>
-        <w:tc>
-          <w:tcPr>
-            <w:tcW w:w="594" w:type="dxa"/>
-            <w:gridSpan w:val="2"/>
-          </w:tcPr>
-          <w:p>
-            <w:r>
-              <w:t>Christian Stubbs</w:t>
-            </w:r>
-          </w:p>
-          <w:p/>
-        </w:tc>
-        <w:tc>
-          <w:tcPr>
-            <w:tcW w:w="1493" w:type="dxa"/>
-          </w:tcPr>
-          <w:p>
-            <w:r>
-              <w:t>Specification Document – Class Document</w:t>
-            </w:r>
-          </w:p>
-          <w:p/>
-        </w:tc>
-        <w:tc>
-          <w:tcPr>
-            <w:tcW w:w="902" w:type="dxa"/>
-          </w:tcPr>
-          <w:p/>
-        </w:tc>
-        <w:tc>
-          <w:tcPr>
-            <w:tcW w:w="2306" w:type="dxa"/>
-            <w:gridSpan w:val="2"/>
-          </w:tcPr>
-          <w:p/>
-        </w:tc>
-        <w:tc>
-          <w:tcPr>
-            <w:tcW w:w="1983" w:type="dxa"/>
-            <w:gridSpan w:val="3"/>
-          </w:tcPr>
-          <w:p/>
-        </w:tc>
-      </w:tr>
-      <w:tr>
-        <w:trPr>
-          <w:gridAfter w:val="3"/>
-          <w:wAfter w:w="1027" w:type="dxa"/>
-        </w:trPr>
-        <w:tc>
-          <w:tcPr>
-            <w:tcW w:w="895" w:type="dxa"/>
-            <w:gridSpan w:val="2"/>
-          </w:tcPr>
-          <w:p>
-            <w:r>
-              <w:t>209</w:t>
-            </w:r>
-          </w:p>
-        </w:tc>
-        <w:tc>
-          <w:tcPr>
-            <w:tcW w:w="1350" w:type="dxa"/>
-          </w:tcPr>
-          <w:p>
-            <w:pPr>
-              <w:rPr>
-                <w:rFonts w:ascii="Trebuchet MS" w:eastAsia="Trebuchet MS" w:hAnsi="Trebuchet MS" w:cs="Trebuchet MS"/>
-              </w:rPr>
-            </w:pPr>
-            <w:r>
-              <w:rPr>
-                <w:rFonts w:ascii="Trebuchet MS" w:eastAsia="Trebuchet MS" w:hAnsi="Trebuchet MS" w:cs="Trebuchet MS"/>
-              </w:rPr>
-              <w:t>Get Emails for current phase</w:t>
-            </w:r>
-          </w:p>
-        </w:tc>
-        <w:tc>
-          <w:tcPr>
-            <w:tcW w:w="1748" w:type="dxa"/>
-          </w:tcPr>
-          <w:p>
-            <w:r>
-              <w:t>Test to see if this function returns the emails in the correct phase of the project (current)</w:t>
-            </w:r>
-          </w:p>
-        </w:tc>
-        <w:tc>
-          <w:tcPr>
-            <w:tcW w:w="1748" w:type="dxa"/>
-          </w:tcPr>
-          <w:p>
-            <w:r>
-              <w:t>None</w:t>
-            </w:r>
-          </w:p>
-        </w:tc>
-        <w:tc>
-          <w:tcPr>
-            <w:tcW w:w="1659" w:type="dxa"/>
-            <w:gridSpan w:val="2"/>
-          </w:tcPr>
-          <w:p>
-            <w:r>
-              <w:t>None</w:t>
-            </w:r>
-          </w:p>
-        </w:tc>
-        <w:tc>
-          <w:tcPr>
-            <w:tcW w:w="1748" w:type="dxa"/>
-          </w:tcPr>
-          <w:p/>
-        </w:tc>
-        <w:tc>
-          <w:tcPr>
-            <w:tcW w:w="1485" w:type="dxa"/>
-          </w:tcPr>
-          <w:p/>
-        </w:tc>
-        <w:tc>
-          <w:tcPr>
-            <w:tcW w:w="594" w:type="dxa"/>
-            <w:gridSpan w:val="2"/>
-          </w:tcPr>
-          <w:p>
-            <w:r>
-              <w:t>Justin Ng</w:t>
-            </w:r>
-          </w:p>
-          <w:p/>
-        </w:tc>
-        <w:tc>
-          <w:tcPr>
-            <w:tcW w:w="1493" w:type="dxa"/>
-          </w:tcPr>
-          <w:p>
-            <w:r>
-              <w:t>Specification Document – Class Document</w:t>
-            </w:r>
-          </w:p>
-          <w:p/>
-        </w:tc>
-        <w:tc>
-          <w:tcPr>
-            <w:tcW w:w="902" w:type="dxa"/>
-          </w:tcPr>
-          <w:p/>
-        </w:tc>
-        <w:tc>
-          <w:tcPr>
-            <w:tcW w:w="2306" w:type="dxa"/>
-            <w:gridSpan w:val="2"/>
-          </w:tcPr>
-          <w:p/>
-        </w:tc>
-        <w:tc>
-          <w:tcPr>
-            <w:tcW w:w="1983" w:type="dxa"/>
-            <w:gridSpan w:val="3"/>
-          </w:tcPr>
-          <w:p/>
-        </w:tc>
-      </w:tr>
-      <w:tr>
-        <w:trPr>
-          <w:gridAfter w:val="3"/>
-          <w:wAfter w:w="1027" w:type="dxa"/>
-        </w:trPr>
-        <w:tc>
-          <w:tcPr>
-            <w:tcW w:w="895" w:type="dxa"/>
-            <w:gridSpan w:val="2"/>
-          </w:tcPr>
-          <w:p>
-            <w:r>
-              <w:t>210</w:t>
-            </w:r>
-          </w:p>
-        </w:tc>
-        <w:tc>
-          <w:tcPr>
-            <w:tcW w:w="1350" w:type="dxa"/>
-          </w:tcPr>
-          <w:p>
-            <w:pPr>
-              <w:rPr>
-                <w:rFonts w:ascii="Trebuchet MS" w:eastAsia="Trebuchet MS" w:hAnsi="Trebuchet MS" w:cs="Trebuchet MS"/>
-              </w:rPr>
-            </w:pPr>
-            <w:r>
-              <w:rPr>
-                <w:rFonts w:ascii="Trebuchet MS" w:eastAsia="Trebuchet MS" w:hAnsi="Trebuchet MS" w:cs="Trebuchet MS"/>
-              </w:rPr>
-              <w:t>Get emails for specific phase</w:t>
-            </w:r>
-          </w:p>
-        </w:tc>
-        <w:tc>
-          <w:tcPr>
-            <w:tcW w:w="1748" w:type="dxa"/>
-          </w:tcPr>
-          <w:p>
-            <w:r>
-              <w:t>Test to see if this function returns the emails in the correct phase of the project (with a parameter specifying the desired phase)</w:t>
-            </w:r>
-          </w:p>
-          <w:p/>
-        </w:tc>
-        <w:tc>
-          <w:tcPr>
-            <w:tcW w:w="1748" w:type="dxa"/>
-          </w:tcPr>
-          <w:p>
-            <w:r>
-              <w:t>Int – phase ID</w:t>
-            </w:r>
-          </w:p>
-        </w:tc>
-        <w:tc>
-          <w:tcPr>
-            <w:tcW w:w="1659" w:type="dxa"/>
-            <w:gridSpan w:val="2"/>
-          </w:tcPr>
-          <w:p/>
-        </w:tc>
-        <w:tc>
-          <w:tcPr>
-            <w:tcW w:w="1748" w:type="dxa"/>
-          </w:tcPr>
-          <w:p/>
-        </w:tc>
-        <w:tc>
-          <w:tcPr>
-            <w:tcW w:w="1485" w:type="dxa"/>
-          </w:tcPr>
-          <w:p/>
-        </w:tc>
-        <w:tc>
-          <w:tcPr>
-            <w:tcW w:w="594" w:type="dxa"/>
-            <w:gridSpan w:val="2"/>
-          </w:tcPr>
-          <w:p>
-            <w:r>
-              <w:t>Christian Stubbs</w:t>
-            </w:r>
-          </w:p>
-          <w:p/>
-        </w:tc>
-        <w:tc>
-          <w:tcPr>
-            <w:tcW w:w="1493" w:type="dxa"/>
-          </w:tcPr>
-          <w:p>
-            <w:r>
-              <w:t>Specification Document – Class Document</w:t>
-            </w:r>
-          </w:p>
-          <w:p/>
-        </w:tc>
-        <w:tc>
-          <w:tcPr>
-            <w:tcW w:w="902" w:type="dxa"/>
-          </w:tcPr>
-          <w:p/>
-        </w:tc>
-        <w:tc>
-          <w:tcPr>
-            <w:tcW w:w="2306" w:type="dxa"/>
-            <w:gridSpan w:val="2"/>
-          </w:tcPr>
-          <w:p/>
-        </w:tc>
-        <w:tc>
-          <w:tcPr>
-            <w:tcW w:w="1983" w:type="dxa"/>
-            <w:gridSpan w:val="3"/>
-          </w:tcPr>
-          <w:p/>
-        </w:tc>
-      </w:tr>
-      <w:tr>
-        <w:trPr>
-          <w:gridAfter w:val="3"/>
-          <w:wAfter w:w="1027" w:type="dxa"/>
-        </w:trPr>
-        <w:tc>
-          <w:tcPr>
-            <w:tcW w:w="895" w:type="dxa"/>
-            <w:gridSpan w:val="2"/>
-          </w:tcPr>
-          <w:p>
-            <w:r>
-              <w:t>211</w:t>
-            </w:r>
-          </w:p>
-        </w:tc>
-        <w:tc>
-          <w:tcPr>
-            <w:tcW w:w="1350" w:type="dxa"/>
-          </w:tcPr>
-          <w:p>
-            <w:pPr>
-              <w:rPr>
-                <w:rFonts w:ascii="Trebuchet MS" w:eastAsia="Trebuchet MS" w:hAnsi="Trebuchet MS" w:cs="Trebuchet MS"/>
-              </w:rPr>
-            </w:pPr>
-            <w:r>
-              <w:rPr>
-                <w:rFonts w:ascii="Trebuchet MS" w:eastAsia="Trebuchet MS" w:hAnsi="Trebuchet MS" w:cs="Trebuchet MS"/>
-              </w:rPr>
-              <w:t>Next Phase</w:t>
-            </w:r>
-          </w:p>
-        </w:tc>
-        <w:tc>
-          <w:tcPr>
-            <w:tcW w:w="1748" w:type="dxa"/>
-          </w:tcPr>
-          <w:p>
-            <w:r>
-              <w:t xml:space="preserve">This will check if the function moves the project to the next phase. Tests if the </w:t>
-            </w:r>
-            <w:r>
-              <w:lastRenderedPageBreak/>
-              <w:t>correct value is returned</w:t>
-            </w:r>
-          </w:p>
-        </w:tc>
-        <w:tc>
-          <w:tcPr>
-            <w:tcW w:w="1748" w:type="dxa"/>
-          </w:tcPr>
-          <w:p>
-            <w:r>
-              <w:lastRenderedPageBreak/>
-              <w:t>Current Phase</w:t>
-            </w:r>
-          </w:p>
-        </w:tc>
-        <w:tc>
-          <w:tcPr>
-            <w:tcW w:w="1659" w:type="dxa"/>
-            <w:gridSpan w:val="2"/>
-          </w:tcPr>
-          <w:p>
-            <w:r>
-              <w:t>None</w:t>
-            </w:r>
-          </w:p>
-        </w:tc>
-        <w:tc>
-          <w:tcPr>
-            <w:tcW w:w="1748" w:type="dxa"/>
-          </w:tcPr>
-          <w:p/>
-        </w:tc>
-        <w:tc>
-          <w:tcPr>
-            <w:tcW w:w="1485" w:type="dxa"/>
-          </w:tcPr>
-          <w:p/>
-        </w:tc>
-        <w:tc>
-          <w:tcPr>
-            <w:tcW w:w="594" w:type="dxa"/>
-            <w:gridSpan w:val="2"/>
-          </w:tcPr>
-          <w:p>
-            <w:r>
-              <w:t>Justin Ng</w:t>
-            </w:r>
-          </w:p>
-          <w:p/>
-        </w:tc>
-        <w:tc>
-          <w:tcPr>
-            <w:tcW w:w="1493" w:type="dxa"/>
-          </w:tcPr>
-          <w:p>
-            <w:r>
-              <w:t>Specification Document – Class Document</w:t>
-            </w:r>
-          </w:p>
-          <w:p/>
-        </w:tc>
-        <w:tc>
-          <w:tcPr>
-            <w:tcW w:w="902" w:type="dxa"/>
-          </w:tcPr>
-          <w:p/>
-        </w:tc>
-        <w:tc>
-          <w:tcPr>
-            <w:tcW w:w="2306" w:type="dxa"/>
-            <w:gridSpan w:val="2"/>
-          </w:tcPr>
-          <w:p/>
-        </w:tc>
-        <w:tc>
-          <w:tcPr>
-            <w:tcW w:w="1983" w:type="dxa"/>
-            <w:gridSpan w:val="3"/>
-          </w:tcPr>
-          <w:p>
-            <w:r>
-              <w:t>Will there be a "change phase" function to allow the phase to be changed to a desired stage?  09/03</w:t>
-            </w:r>
-          </w:p>
-        </w:tc>
-      </w:tr>
-      <w:tr>
-        <w:trPr>
-          <w:gridAfter w:val="3"/>
-          <w:wAfter w:w="1027" w:type="dxa"/>
-        </w:trPr>
-        <w:tc>
-          <w:tcPr>
-            <w:tcW w:w="895" w:type="dxa"/>
-            <w:gridSpan w:val="2"/>
-          </w:tcPr>
-          <w:p>
-            <w:r>
-              <w:t>212</w:t>
-            </w:r>
-          </w:p>
-        </w:tc>
-        <w:tc>
-          <w:tcPr>
-            <w:tcW w:w="1350" w:type="dxa"/>
-          </w:tcPr>
-          <w:p>
-            <w:pPr>
-              <w:rPr>
-                <w:rFonts w:ascii="Trebuchet MS" w:eastAsia="Trebuchet MS" w:hAnsi="Trebuchet MS" w:cs="Trebuchet MS"/>
-              </w:rPr>
-            </w:pPr>
-            <w:r>
-              <w:rPr>
-                <w:rFonts w:ascii="Trebuchet MS" w:eastAsia="Trebuchet MS" w:hAnsi="Trebuchet MS" w:cs="Trebuchet MS"/>
-              </w:rPr>
-              <w:t>Get Phase Name Function</w:t>
-            </w:r>
-          </w:p>
-        </w:tc>
-        <w:tc>
-          <w:tcPr>
-            <w:tcW w:w="1748" w:type="dxa"/>
-          </w:tcPr>
-          <w:p>
-            <w:r>
-              <w:rPr>
-                <w:rFonts w:ascii="Trebuchet MS" w:eastAsia="Trebuchet MS" w:hAnsi="Trebuchet MS" w:cs="Trebuchet MS"/>
-              </w:rPr>
-              <w:t>Will see if the correct name of function is returned</w:t>
-            </w:r>
-          </w:p>
-        </w:tc>
-        <w:tc>
-          <w:tcPr>
-            <w:tcW w:w="1748" w:type="dxa"/>
-          </w:tcPr>
-          <w:p/>
-        </w:tc>
-        <w:tc>
-          <w:tcPr>
-            <w:tcW w:w="1659" w:type="dxa"/>
-            <w:gridSpan w:val="2"/>
-          </w:tcPr>
-          <w:p>
-            <w:r>
-              <w:t>Phase ID</w:t>
-            </w:r>
-          </w:p>
-        </w:tc>
-        <w:tc>
-          <w:tcPr>
-            <w:tcW w:w="1748" w:type="dxa"/>
-          </w:tcPr>
-          <w:p/>
-        </w:tc>
-        <w:tc>
-          <w:tcPr>
-            <w:tcW w:w="1485" w:type="dxa"/>
-          </w:tcPr>
-          <w:p/>
-        </w:tc>
-        <w:tc>
-          <w:tcPr>
-            <w:tcW w:w="594" w:type="dxa"/>
-            <w:gridSpan w:val="2"/>
-          </w:tcPr>
-          <w:p>
-            <w:r>
-              <w:t>Christian Stubbs</w:t>
-            </w:r>
-          </w:p>
-          <w:p/>
-        </w:tc>
-        <w:tc>
-          <w:tcPr>
-            <w:tcW w:w="1493" w:type="dxa"/>
-          </w:tcPr>
-          <w:p>
-            <w:r>
-              <w:t>Specification Document – Class Document</w:t>
-            </w:r>
-          </w:p>
-          <w:p/>
-        </w:tc>
-        <w:tc>
-          <w:tcPr>
-            <w:tcW w:w="902" w:type="dxa"/>
-          </w:tcPr>
-          <w:p/>
-        </w:tc>
-        <w:tc>
-          <w:tcPr>
-            <w:tcW w:w="2306" w:type="dxa"/>
-            <w:gridSpan w:val="2"/>
-          </w:tcPr>
-          <w:p/>
-        </w:tc>
-        <w:tc>
-          <w:tcPr>
-            <w:tcW w:w="1983" w:type="dxa"/>
-            <w:gridSpan w:val="3"/>
-          </w:tcPr>
-          <w:p/>
-        </w:tc>
-      </w:tr>
-      <w:tr>
-        <w:trPr>
-          <w:gridAfter w:val="3"/>
-          <w:wAfter w:w="1027" w:type="dxa"/>
-        </w:trPr>
-        <w:tc>
-          <w:tcPr>
-            <w:tcW w:w="895" w:type="dxa"/>
-            <w:gridSpan w:val="2"/>
-          </w:tcPr>
-          <w:p>
-            <w:r>
               <w:t>213</w:t>
             </w:r>
           </w:p>
         </w:tc>
         <w:tc>
           <w:tcPr>
-            <w:tcW w:w="1350" w:type="dxa"/>
+            <w:tcW w:w="1321" w:type="dxa"/>
           </w:tcPr>
           <w:p>
             <w:r>
@@ -1992,66 +417,103 @@
         </w:tc>
         <w:tc>
           <w:tcPr>
-            <w:tcW w:w="1748" w:type="dxa"/>
-          </w:tcPr>
-          <w:p>
-            <w:pPr>
-              <w:rPr>
-                <w:rFonts w:ascii="Trebuchet MS" w:eastAsia="Trebuchet MS" w:hAnsi="Trebuchet MS" w:cs="Trebuchet MS"/>
-              </w:rPr>
-            </w:pPr>
+            <w:tcW w:w="3620" w:type="dxa"/>
+          </w:tcPr>
+          <w:p>
             <w:r>
               <w:rPr>
                 <w:rFonts w:ascii="Trebuchet MS" w:eastAsia="Trebuchet MS" w:hAnsi="Trebuchet MS" w:cs="Trebuchet MS"/>
               </w:rPr>
               <w:t>Checks if the correct phase ID is returned</w:t>
             </w:r>
-          </w:p>
-        </w:tc>
-        <w:tc>
-          <w:tcPr>
-            <w:tcW w:w="1748" w:type="dxa"/>
-          </w:tcPr>
-          <w:p/>
-        </w:tc>
-        <w:tc>
-          <w:tcPr>
-            <w:tcW w:w="1659" w:type="dxa"/>
-            <w:gridSpan w:val="2"/>
-          </w:tcPr>
-          <w:p>
-            <w:r>
-              <w:t>None</w:t>
-            </w:r>
-          </w:p>
-        </w:tc>
-        <w:tc>
-          <w:tcPr>
-            <w:tcW w:w="1748" w:type="dxa"/>
-          </w:tcPr>
-          <w:p/>
-        </w:tc>
-        <w:tc>
-          <w:tcPr>
-            <w:tcW w:w="1485" w:type="dxa"/>
-          </w:tcPr>
-          <w:p/>
-        </w:tc>
-        <w:tc>
-          <w:tcPr>
-            <w:tcW w:w="594" w:type="dxa"/>
-            <w:gridSpan w:val="2"/>
-          </w:tcPr>
-          <w:p>
-            <w:r>
-              <w:t>Justin Ng</w:t>
-            </w:r>
-          </w:p>
-          <w:p/>
-        </w:tc>
-        <w:tc>
-          <w:tcPr>
-            <w:tcW w:w="1493" w:type="dxa"/>
+            <w:r>
+              <w:rPr>
+                <w:rFonts w:ascii="Trebuchet MS" w:eastAsia="Trebuchet MS" w:hAnsi="Trebuchet MS" w:cs="Trebuchet MS"/>
+              </w:rPr>
+              <w:t xml:space="preserve"> when </w:t>
+            </w:r>
+            <w:r>
+              <w:rPr>
+                <w:rFonts w:ascii="Trebuchet MS" w:eastAsia="Trebuchet MS" w:hAnsi="Trebuchet MS" w:cs="Trebuchet MS"/>
+              </w:rPr>
+              <w:t xml:space="preserve">a </w:t>
+            </w:r>
+            <w:r>
+              <w:rPr>
+                <w:rFonts w:ascii="Trebuchet MS" w:eastAsia="Trebuchet MS" w:hAnsi="Trebuchet MS" w:cs="Trebuchet MS"/>
+              </w:rPr>
+              <w:t xml:space="preserve">project is </w:t>
+            </w:r>
+            <w:r>
+              <w:rPr>
+                <w:rFonts w:ascii="Trebuchet MS" w:eastAsia="Trebuchet MS" w:hAnsi="Trebuchet MS" w:cs="Trebuchet MS"/>
+              </w:rPr>
+              <w:t>1st</w:t>
+            </w:r>
+            <w:r>
+              <w:rPr>
+                <w:rFonts w:ascii="Trebuchet MS" w:eastAsia="Trebuchet MS" w:hAnsi="Trebuchet MS" w:cs="Trebuchet MS"/>
+              </w:rPr>
+              <w:t xml:space="preserve"> created</w:t>
+            </w:r>
+          </w:p>
+        </w:tc>
+        <w:tc>
+          <w:tcPr>
+            <w:tcW w:w="1585" w:type="dxa"/>
+          </w:tcPr>
+          <w:p>
+            <w:r>
+              <w:t>New Project Object</w:t>
+            </w:r>
+          </w:p>
+        </w:tc>
+        <w:tc>
+          <w:tcPr>
+            <w:tcW w:w="817" w:type="dxa"/>
+          </w:tcPr>
+          <w:p>
+            <w:r>
+              <w:t>N/A</w:t>
+            </w:r>
+          </w:p>
+        </w:tc>
+        <w:tc>
+          <w:tcPr>
+            <w:tcW w:w="1668" w:type="dxa"/>
+          </w:tcPr>
+          <w:p>
+            <w:r>
+              <w:t>1 (</w:t>
+            </w:r>
+            <w:r>
+              <w:t>Int</w:t>
+            </w:r>
+            <w:r>
+              <w:t>)</w:t>
+            </w:r>
+          </w:p>
+        </w:tc>
+        <w:tc>
+          <w:tcPr>
+            <w:tcW w:w="1595" w:type="dxa"/>
+          </w:tcPr>
+          <w:p/>
+        </w:tc>
+        <w:tc>
+          <w:tcPr>
+            <w:tcW w:w="2103" w:type="dxa"/>
+          </w:tcPr>
+          <w:p>
+            <w:r>
+              <w:t>Aidan Reed</w:t>
+            </w:r>
+          </w:p>
+          <w:p/>
+        </w:tc>
+        <w:tc>
+          <w:tcPr>
+            <w:tcW w:w="2580" w:type="dxa"/>
           </w:tcPr>
           <w:p>
             <w:r>
@@ -2062,34 +524,27 @@
         </w:tc>
         <w:tc>
           <w:tcPr>
-            <w:tcW w:w="902" w:type="dxa"/>
-          </w:tcPr>
-          <w:p/>
-        </w:tc>
-        <w:tc>
-          <w:tcPr>
-            <w:tcW w:w="2306" w:type="dxa"/>
-            <w:gridSpan w:val="2"/>
-          </w:tcPr>
-          <w:p/>
-        </w:tc>
-        <w:tc>
-          <w:tcPr>
-            <w:tcW w:w="1983" w:type="dxa"/>
-            <w:gridSpan w:val="3"/>
+            <w:tcW w:w="871" w:type="dxa"/>
+          </w:tcPr>
+          <w:p/>
+        </w:tc>
+        <w:tc>
+          <w:tcPr>
+            <w:tcW w:w="1367" w:type="dxa"/>
+          </w:tcPr>
+          <w:p/>
+        </w:tc>
+        <w:tc>
+          <w:tcPr>
+            <w:tcW w:w="771" w:type="dxa"/>
           </w:tcPr>
           <w:p/>
         </w:tc>
       </w:tr>
       <w:tr>
-        <w:trPr>
-          <w:gridAfter w:val="3"/>
-          <w:wAfter w:w="1027" w:type="dxa"/>
-        </w:trPr>
-        <w:tc>
-          <w:tcPr>
-            <w:tcW w:w="895" w:type="dxa"/>
-            <w:gridSpan w:val="2"/>
+        <w:tc>
+          <w:tcPr>
+            <w:tcW w:w="640" w:type="dxa"/>
           </w:tcPr>
           <w:p>
             <w:r>
@@ -2099,7 +554,1376 @@
         </w:tc>
         <w:tc>
           <w:tcPr>
-            <w:tcW w:w="1350" w:type="dxa"/>
+            <w:tcW w:w="1321" w:type="dxa"/>
+          </w:tcPr>
+          <w:p>
+            <w:pPr>
+              <w:rPr>
+                <w:rFonts w:ascii="Trebuchet MS" w:eastAsia="Trebuchet MS" w:hAnsi="Trebuchet MS" w:cs="Trebuchet MS"/>
+              </w:rPr>
+            </w:pPr>
+            <w:r>
+              <w:rPr>
+                <w:rFonts w:ascii="Trebuchet MS" w:eastAsia="Trebuchet MS" w:hAnsi="Trebuchet MS" w:cs="Trebuchet MS"/>
+              </w:rPr>
+              <w:t xml:space="preserve">Get Phase ID </w:t>
+            </w:r>
+          </w:p>
+        </w:tc>
+        <w:tc>
+          <w:tcPr>
+            <w:tcW w:w="3620" w:type="dxa"/>
+          </w:tcPr>
+          <w:p>
+            <w:pPr>
+              <w:rPr>
+                <w:rFonts w:ascii="Trebuchet MS" w:eastAsia="Trebuchet MS" w:hAnsi="Trebuchet MS" w:cs="Trebuchet MS"/>
+              </w:rPr>
+            </w:pPr>
+            <w:r>
+              <w:rPr>
+                <w:rFonts w:ascii="Trebuchet MS" w:eastAsia="Trebuchet MS" w:hAnsi="Trebuchet MS" w:cs="Trebuchet MS"/>
+              </w:rPr>
+              <w:t>Checks if the correct phase ID is returned</w:t>
+            </w:r>
+            <w:r>
+              <w:rPr>
+                <w:rFonts w:ascii="Trebuchet MS" w:eastAsia="Trebuchet MS" w:hAnsi="Trebuchet MS" w:cs="Trebuchet MS"/>
+              </w:rPr>
+              <w:t xml:space="preserve"> when project is </w:t>
+            </w:r>
+            <w:r>
+              <w:rPr>
+                <w:rFonts w:ascii="Trebuchet MS" w:eastAsia="Trebuchet MS" w:hAnsi="Trebuchet MS" w:cs="Trebuchet MS"/>
+              </w:rPr>
+              <w:t xml:space="preserve">moved from the </w:t>
+            </w:r>
+            <w:r>
+              <w:rPr>
+                <w:rFonts w:ascii="Trebuchet MS" w:eastAsia="Trebuchet MS" w:hAnsi="Trebuchet MS" w:cs="Trebuchet MS"/>
+              </w:rPr>
+              <w:t>1st</w:t>
+            </w:r>
+            <w:r>
+              <w:rPr>
+                <w:rFonts w:ascii="Trebuchet MS" w:eastAsia="Trebuchet MS" w:hAnsi="Trebuchet MS" w:cs="Trebuchet MS"/>
+              </w:rPr>
+              <w:t xml:space="preserve"> stage to the next</w:t>
+            </w:r>
+          </w:p>
+        </w:tc>
+        <w:tc>
+          <w:tcPr>
+            <w:tcW w:w="1585" w:type="dxa"/>
+          </w:tcPr>
+          <w:p>
+            <w:r>
+              <w:t>Object from Test 213</w:t>
+            </w:r>
+          </w:p>
+        </w:tc>
+        <w:tc>
+          <w:tcPr>
+            <w:tcW w:w="817" w:type="dxa"/>
+          </w:tcPr>
+          <w:p>
+            <w:r>
+              <w:t>N/A</w:t>
+            </w:r>
+          </w:p>
+        </w:tc>
+        <w:tc>
+          <w:tcPr>
+            <w:tcW w:w="1668" w:type="dxa"/>
+          </w:tcPr>
+          <w:p>
+            <w:r>
+              <w:t>2 (Int</w:t>
+            </w:r>
+            <w:r>
+              <w:t>)</w:t>
+            </w:r>
+          </w:p>
+        </w:tc>
+        <w:tc>
+          <w:tcPr>
+            <w:tcW w:w="1595" w:type="dxa"/>
+          </w:tcPr>
+          <w:p/>
+        </w:tc>
+        <w:tc>
+          <w:tcPr>
+            <w:tcW w:w="2103" w:type="dxa"/>
+          </w:tcPr>
+          <w:p>
+            <w:r>
+              <w:t>Aidan Reed</w:t>
+            </w:r>
+          </w:p>
+        </w:tc>
+        <w:tc>
+          <w:tcPr>
+            <w:tcW w:w="2580" w:type="dxa"/>
+          </w:tcPr>
+          <w:p>
+            <w:r>
+              <w:t>Specification Document – Class Document</w:t>
+            </w:r>
+          </w:p>
+          <w:p/>
+        </w:tc>
+        <w:tc>
+          <w:tcPr>
+            <w:tcW w:w="871" w:type="dxa"/>
+          </w:tcPr>
+          <w:p/>
+        </w:tc>
+        <w:tc>
+          <w:tcPr>
+            <w:tcW w:w="1367" w:type="dxa"/>
+          </w:tcPr>
+          <w:p/>
+        </w:tc>
+        <w:tc>
+          <w:tcPr>
+            <w:tcW w:w="771" w:type="dxa"/>
+          </w:tcPr>
+          <w:p/>
+        </w:tc>
+      </w:tr>
+      <w:tr>
+        <w:tc>
+          <w:tcPr>
+            <w:tcW w:w="640" w:type="dxa"/>
+          </w:tcPr>
+          <w:p>
+            <w:r>
+              <w:t>215</w:t>
+            </w:r>
+          </w:p>
+        </w:tc>
+        <w:tc>
+          <w:tcPr>
+            <w:tcW w:w="1321" w:type="dxa"/>
+          </w:tcPr>
+          <w:p>
+            <w:pPr>
+              <w:rPr>
+                <w:rFonts w:ascii="Trebuchet MS" w:eastAsia="Trebuchet MS" w:hAnsi="Trebuchet MS" w:cs="Trebuchet MS"/>
+              </w:rPr>
+            </w:pPr>
+            <w:r>
+              <w:rPr>
+                <w:rFonts w:ascii="Trebuchet MS" w:eastAsia="Trebuchet MS" w:hAnsi="Trebuchet MS" w:cs="Trebuchet MS"/>
+              </w:rPr>
+              <w:t xml:space="preserve">Get Phase ID </w:t>
+            </w:r>
+          </w:p>
+        </w:tc>
+        <w:tc>
+          <w:tcPr>
+            <w:tcW w:w="3620" w:type="dxa"/>
+          </w:tcPr>
+          <w:p>
+            <w:pPr>
+              <w:rPr>
+                <w:rFonts w:ascii="Trebuchet MS" w:eastAsia="Trebuchet MS" w:hAnsi="Trebuchet MS" w:cs="Trebuchet MS"/>
+              </w:rPr>
+            </w:pPr>
+            <w:r>
+              <w:rPr>
+                <w:rFonts w:ascii="Trebuchet MS" w:eastAsia="Trebuchet MS" w:hAnsi="Trebuchet MS" w:cs="Trebuchet MS"/>
+              </w:rPr>
+              <w:t>Checks if the correct phase ID is returned</w:t>
+            </w:r>
+            <w:r>
+              <w:rPr>
+                <w:rFonts w:ascii="Trebuchet MS" w:eastAsia="Trebuchet MS" w:hAnsi="Trebuchet MS" w:cs="Trebuchet MS"/>
+              </w:rPr>
+              <w:t xml:space="preserve"> when project is moved from the </w:t>
+            </w:r>
+            <w:r>
+              <w:rPr>
+                <w:rFonts w:ascii="Trebuchet MS" w:eastAsia="Trebuchet MS" w:hAnsi="Trebuchet MS" w:cs="Trebuchet MS"/>
+              </w:rPr>
+              <w:t>2nd</w:t>
+            </w:r>
+            <w:r>
+              <w:rPr>
+                <w:rFonts w:ascii="Trebuchet MS" w:eastAsia="Trebuchet MS" w:hAnsi="Trebuchet MS" w:cs="Trebuchet MS"/>
+              </w:rPr>
+              <w:t xml:space="preserve"> stage to the next</w:t>
+            </w:r>
+          </w:p>
+        </w:tc>
+        <w:tc>
+          <w:tcPr>
+            <w:tcW w:w="1585" w:type="dxa"/>
+          </w:tcPr>
+          <w:p>
+            <w:r>
+              <w:t>Object from Test 21</w:t>
+            </w:r>
+            <w:r>
+              <w:t>4</w:t>
+            </w:r>
+          </w:p>
+        </w:tc>
+        <w:tc>
+          <w:tcPr>
+            <w:tcW w:w="817" w:type="dxa"/>
+          </w:tcPr>
+          <w:p>
+            <w:r>
+              <w:t>N/A</w:t>
+            </w:r>
+          </w:p>
+        </w:tc>
+        <w:tc>
+          <w:tcPr>
+            <w:tcW w:w="1668" w:type="dxa"/>
+          </w:tcPr>
+          <w:p>
+            <w:r>
+              <w:t>3</w:t>
+            </w:r>
+            <w:r>
+              <w:t xml:space="preserve"> (Int</w:t>
+            </w:r>
+            <w:r>
+              <w:t>)</w:t>
+            </w:r>
+          </w:p>
+        </w:tc>
+        <w:tc>
+          <w:tcPr>
+            <w:tcW w:w="1595" w:type="dxa"/>
+          </w:tcPr>
+          <w:p/>
+        </w:tc>
+        <w:tc>
+          <w:tcPr>
+            <w:tcW w:w="2103" w:type="dxa"/>
+          </w:tcPr>
+          <w:p>
+            <w:r>
+              <w:t>Aidan Reed</w:t>
+            </w:r>
+          </w:p>
+        </w:tc>
+        <w:tc>
+          <w:tcPr>
+            <w:tcW w:w="2580" w:type="dxa"/>
+          </w:tcPr>
+          <w:p>
+            <w:r>
+              <w:t>Specification Document – Class Document</w:t>
+            </w:r>
+          </w:p>
+          <w:p/>
+        </w:tc>
+        <w:tc>
+          <w:tcPr>
+            <w:tcW w:w="871" w:type="dxa"/>
+          </w:tcPr>
+          <w:p/>
+        </w:tc>
+        <w:tc>
+          <w:tcPr>
+            <w:tcW w:w="1367" w:type="dxa"/>
+          </w:tcPr>
+          <w:p/>
+        </w:tc>
+        <w:tc>
+          <w:tcPr>
+            <w:tcW w:w="771" w:type="dxa"/>
+          </w:tcPr>
+          <w:p/>
+        </w:tc>
+      </w:tr>
+      <w:tr>
+        <w:tc>
+          <w:tcPr>
+            <w:tcW w:w="640" w:type="dxa"/>
+          </w:tcPr>
+          <w:p>
+            <w:r>
+              <w:t>216</w:t>
+            </w:r>
+          </w:p>
+        </w:tc>
+        <w:tc>
+          <w:tcPr>
+            <w:tcW w:w="1321" w:type="dxa"/>
+          </w:tcPr>
+          <w:p>
+            <w:pPr>
+              <w:rPr>
+                <w:rFonts w:ascii="Trebuchet MS" w:eastAsia="Trebuchet MS" w:hAnsi="Trebuchet MS" w:cs="Trebuchet MS"/>
+              </w:rPr>
+            </w:pPr>
+            <w:r>
+              <w:rPr>
+                <w:rFonts w:ascii="Trebuchet MS" w:eastAsia="Trebuchet MS" w:hAnsi="Trebuchet MS" w:cs="Trebuchet MS"/>
+              </w:rPr>
+              <w:t xml:space="preserve">Get Phase ID </w:t>
+            </w:r>
+          </w:p>
+        </w:tc>
+        <w:tc>
+          <w:tcPr>
+            <w:tcW w:w="3620" w:type="dxa"/>
+          </w:tcPr>
+          <w:p>
+            <w:pPr>
+              <w:rPr>
+                <w:rFonts w:ascii="Trebuchet MS" w:eastAsia="Trebuchet MS" w:hAnsi="Trebuchet MS" w:cs="Trebuchet MS"/>
+              </w:rPr>
+            </w:pPr>
+            <w:r>
+              <w:rPr>
+                <w:rFonts w:ascii="Trebuchet MS" w:eastAsia="Trebuchet MS" w:hAnsi="Trebuchet MS" w:cs="Trebuchet MS"/>
+              </w:rPr>
+              <w:t>Checks if the correct phase ID is returned</w:t>
+            </w:r>
+            <w:r>
+              <w:rPr>
+                <w:rFonts w:ascii="Trebuchet MS" w:eastAsia="Trebuchet MS" w:hAnsi="Trebuchet MS" w:cs="Trebuchet MS"/>
+              </w:rPr>
+              <w:t xml:space="preserve"> when project is moved from the </w:t>
+            </w:r>
+            <w:r>
+              <w:rPr>
+                <w:rFonts w:ascii="Trebuchet MS" w:eastAsia="Trebuchet MS" w:hAnsi="Trebuchet MS" w:cs="Trebuchet MS"/>
+              </w:rPr>
+              <w:t>3rd</w:t>
+            </w:r>
+            <w:r>
+              <w:rPr>
+                <w:rFonts w:ascii="Trebuchet MS" w:eastAsia="Trebuchet MS" w:hAnsi="Trebuchet MS" w:cs="Trebuchet MS"/>
+              </w:rPr>
+              <w:t xml:space="preserve"> stage to the next</w:t>
+            </w:r>
+          </w:p>
+        </w:tc>
+        <w:tc>
+          <w:tcPr>
+            <w:tcW w:w="1585" w:type="dxa"/>
+          </w:tcPr>
+          <w:p>
+            <w:r>
+              <w:t>Object from Test 21</w:t>
+            </w:r>
+            <w:r>
+              <w:t>5</w:t>
+            </w:r>
+          </w:p>
+        </w:tc>
+        <w:tc>
+          <w:tcPr>
+            <w:tcW w:w="817" w:type="dxa"/>
+          </w:tcPr>
+          <w:p>
+            <w:r>
+              <w:t>N/A</w:t>
+            </w:r>
+          </w:p>
+        </w:tc>
+        <w:tc>
+          <w:tcPr>
+            <w:tcW w:w="1668" w:type="dxa"/>
+          </w:tcPr>
+          <w:p>
+            <w:r>
+              <w:t>4</w:t>
+            </w:r>
+            <w:r>
+              <w:t xml:space="preserve"> (Int</w:t>
+            </w:r>
+            <w:r>
+              <w:t>)</w:t>
+            </w:r>
+          </w:p>
+        </w:tc>
+        <w:tc>
+          <w:tcPr>
+            <w:tcW w:w="1595" w:type="dxa"/>
+          </w:tcPr>
+          <w:p/>
+        </w:tc>
+        <w:tc>
+          <w:tcPr>
+            <w:tcW w:w="2103" w:type="dxa"/>
+          </w:tcPr>
+          <w:p>
+            <w:r>
+              <w:t>Aidan Reed</w:t>
+            </w:r>
+          </w:p>
+        </w:tc>
+        <w:tc>
+          <w:tcPr>
+            <w:tcW w:w="2580" w:type="dxa"/>
+          </w:tcPr>
+          <w:p>
+            <w:r>
+              <w:t>Specification Document – Class Document</w:t>
+            </w:r>
+          </w:p>
+          <w:p/>
+        </w:tc>
+        <w:tc>
+          <w:tcPr>
+            <w:tcW w:w="871" w:type="dxa"/>
+          </w:tcPr>
+          <w:p/>
+        </w:tc>
+        <w:tc>
+          <w:tcPr>
+            <w:tcW w:w="1367" w:type="dxa"/>
+          </w:tcPr>
+          <w:p/>
+        </w:tc>
+        <w:tc>
+          <w:tcPr>
+            <w:tcW w:w="771" w:type="dxa"/>
+          </w:tcPr>
+          <w:p/>
+        </w:tc>
+      </w:tr>
+      <w:tr>
+        <w:tc>
+          <w:tcPr>
+            <w:tcW w:w="640" w:type="dxa"/>
+          </w:tcPr>
+          <w:p>
+            <w:r>
+              <w:t>217</w:t>
+            </w:r>
+          </w:p>
+        </w:tc>
+        <w:tc>
+          <w:tcPr>
+            <w:tcW w:w="1321" w:type="dxa"/>
+          </w:tcPr>
+          <w:p>
+            <w:pPr>
+              <w:rPr>
+                <w:rFonts w:ascii="Trebuchet MS" w:eastAsia="Trebuchet MS" w:hAnsi="Trebuchet MS" w:cs="Trebuchet MS"/>
+              </w:rPr>
+            </w:pPr>
+            <w:r>
+              <w:rPr>
+                <w:rFonts w:ascii="Trebuchet MS" w:eastAsia="Trebuchet MS" w:hAnsi="Trebuchet MS" w:cs="Trebuchet MS"/>
+              </w:rPr>
+              <w:t xml:space="preserve">Get Phase ID </w:t>
+            </w:r>
+          </w:p>
+        </w:tc>
+        <w:tc>
+          <w:tcPr>
+            <w:tcW w:w="3620" w:type="dxa"/>
+          </w:tcPr>
+          <w:p>
+            <w:pPr>
+              <w:rPr>
+                <w:rFonts w:ascii="Trebuchet MS" w:eastAsia="Trebuchet MS" w:hAnsi="Trebuchet MS" w:cs="Trebuchet MS"/>
+              </w:rPr>
+            </w:pPr>
+            <w:r>
+              <w:rPr>
+                <w:rFonts w:ascii="Trebuchet MS" w:eastAsia="Trebuchet MS" w:hAnsi="Trebuchet MS" w:cs="Trebuchet MS"/>
+              </w:rPr>
+              <w:t>Checks if the correct phase ID is returned</w:t>
+            </w:r>
+            <w:r>
+              <w:rPr>
+                <w:rFonts w:ascii="Trebuchet MS" w:eastAsia="Trebuchet MS" w:hAnsi="Trebuchet MS" w:cs="Trebuchet MS"/>
+              </w:rPr>
+              <w:t xml:space="preserve"> when project is moved from the </w:t>
+            </w:r>
+            <w:r>
+              <w:rPr>
+                <w:rFonts w:ascii="Trebuchet MS" w:eastAsia="Trebuchet MS" w:hAnsi="Trebuchet MS" w:cs="Trebuchet MS"/>
+              </w:rPr>
+              <w:t>4th</w:t>
+            </w:r>
+            <w:r>
+              <w:rPr>
+                <w:rFonts w:ascii="Trebuchet MS" w:eastAsia="Trebuchet MS" w:hAnsi="Trebuchet MS" w:cs="Trebuchet MS"/>
+              </w:rPr>
+              <w:t xml:space="preserve"> stage to the next</w:t>
+            </w:r>
+          </w:p>
+        </w:tc>
+        <w:tc>
+          <w:tcPr>
+            <w:tcW w:w="1585" w:type="dxa"/>
+          </w:tcPr>
+          <w:p>
+            <w:r>
+              <w:t>Object from Test 21</w:t>
+            </w:r>
+            <w:r>
+              <w:t>6</w:t>
+            </w:r>
+          </w:p>
+        </w:tc>
+        <w:tc>
+          <w:tcPr>
+            <w:tcW w:w="817" w:type="dxa"/>
+          </w:tcPr>
+          <w:p>
+            <w:r>
+              <w:t>N/A</w:t>
+            </w:r>
+          </w:p>
+        </w:tc>
+        <w:tc>
+          <w:tcPr>
+            <w:tcW w:w="1668" w:type="dxa"/>
+          </w:tcPr>
+          <w:p>
+            <w:r>
+              <w:t>5</w:t>
+            </w:r>
+            <w:r>
+              <w:t xml:space="preserve"> (Int</w:t>
+            </w:r>
+            <w:r>
+              <w:t>)</w:t>
+            </w:r>
+          </w:p>
+        </w:tc>
+        <w:tc>
+          <w:tcPr>
+            <w:tcW w:w="1595" w:type="dxa"/>
+          </w:tcPr>
+          <w:p/>
+        </w:tc>
+        <w:tc>
+          <w:tcPr>
+            <w:tcW w:w="2103" w:type="dxa"/>
+          </w:tcPr>
+          <w:p>
+            <w:r>
+              <w:t>Aidan Reed</w:t>
+            </w:r>
+          </w:p>
+        </w:tc>
+        <w:tc>
+          <w:tcPr>
+            <w:tcW w:w="2580" w:type="dxa"/>
+          </w:tcPr>
+          <w:p>
+            <w:r>
+              <w:t>Specification Document – Class Document</w:t>
+            </w:r>
+          </w:p>
+          <w:p/>
+        </w:tc>
+        <w:tc>
+          <w:tcPr>
+            <w:tcW w:w="871" w:type="dxa"/>
+          </w:tcPr>
+          <w:p/>
+        </w:tc>
+        <w:tc>
+          <w:tcPr>
+            <w:tcW w:w="1367" w:type="dxa"/>
+          </w:tcPr>
+          <w:p/>
+        </w:tc>
+        <w:tc>
+          <w:tcPr>
+            <w:tcW w:w="771" w:type="dxa"/>
+          </w:tcPr>
+          <w:p/>
+        </w:tc>
+      </w:tr>
+      <w:tr>
+        <w:tc>
+          <w:tcPr>
+            <w:tcW w:w="640" w:type="dxa"/>
+          </w:tcPr>
+          <w:p>
+            <w:r>
+              <w:t>218</w:t>
+            </w:r>
+          </w:p>
+        </w:tc>
+        <w:tc>
+          <w:tcPr>
+            <w:tcW w:w="1321" w:type="dxa"/>
+          </w:tcPr>
+          <w:p>
+            <w:pPr>
+              <w:rPr>
+                <w:rFonts w:ascii="Trebuchet MS" w:eastAsia="Trebuchet MS" w:hAnsi="Trebuchet MS" w:cs="Trebuchet MS"/>
+              </w:rPr>
+            </w:pPr>
+            <w:r>
+              <w:rPr>
+                <w:rFonts w:ascii="Trebuchet MS" w:eastAsia="Trebuchet MS" w:hAnsi="Trebuchet MS" w:cs="Trebuchet MS"/>
+              </w:rPr>
+              <w:t xml:space="preserve">Get Phase ID </w:t>
+            </w:r>
+          </w:p>
+        </w:tc>
+        <w:tc>
+          <w:tcPr>
+            <w:tcW w:w="3620" w:type="dxa"/>
+          </w:tcPr>
+          <w:p>
+            <w:pPr>
+              <w:rPr>
+                <w:rFonts w:ascii="Trebuchet MS" w:eastAsia="Trebuchet MS" w:hAnsi="Trebuchet MS" w:cs="Trebuchet MS"/>
+              </w:rPr>
+            </w:pPr>
+            <w:r>
+              <w:rPr>
+                <w:rFonts w:ascii="Trebuchet MS" w:eastAsia="Trebuchet MS" w:hAnsi="Trebuchet MS" w:cs="Trebuchet MS"/>
+              </w:rPr>
+              <w:t>Checks if the correct phase ID is returned</w:t>
+            </w:r>
+            <w:r>
+              <w:rPr>
+                <w:rFonts w:ascii="Trebuchet MS" w:eastAsia="Trebuchet MS" w:hAnsi="Trebuchet MS" w:cs="Trebuchet MS"/>
+              </w:rPr>
+              <w:t xml:space="preserve"> when project is moved from the </w:t>
+            </w:r>
+            <w:r>
+              <w:rPr>
+                <w:rFonts w:ascii="Trebuchet MS" w:eastAsia="Trebuchet MS" w:hAnsi="Trebuchet MS" w:cs="Trebuchet MS"/>
+              </w:rPr>
+              <w:t>5th</w:t>
+            </w:r>
+            <w:r>
+              <w:rPr>
+                <w:rFonts w:ascii="Trebuchet MS" w:eastAsia="Trebuchet MS" w:hAnsi="Trebuchet MS" w:cs="Trebuchet MS"/>
+              </w:rPr>
+              <w:t xml:space="preserve"> stage to the next</w:t>
+            </w:r>
+          </w:p>
+        </w:tc>
+        <w:tc>
+          <w:tcPr>
+            <w:tcW w:w="1585" w:type="dxa"/>
+          </w:tcPr>
+          <w:p>
+            <w:r>
+              <w:t>Object from Test 21</w:t>
+            </w:r>
+            <w:r>
+              <w:t>7</w:t>
+            </w:r>
+          </w:p>
+        </w:tc>
+        <w:tc>
+          <w:tcPr>
+            <w:tcW w:w="817" w:type="dxa"/>
+          </w:tcPr>
+          <w:p>
+            <w:r>
+              <w:t>n/a</w:t>
+            </w:r>
+          </w:p>
+        </w:tc>
+        <w:tc>
+          <w:tcPr>
+            <w:tcW w:w="1668" w:type="dxa"/>
+          </w:tcPr>
+          <w:p>
+            <w:r>
+              <w:t>6</w:t>
+            </w:r>
+            <w:r>
+              <w:t xml:space="preserve"> (Int</w:t>
+            </w:r>
+            <w:r>
+              <w:t>)</w:t>
+            </w:r>
+          </w:p>
+        </w:tc>
+        <w:tc>
+          <w:tcPr>
+            <w:tcW w:w="1595" w:type="dxa"/>
+          </w:tcPr>
+          <w:p/>
+        </w:tc>
+        <w:tc>
+          <w:tcPr>
+            <w:tcW w:w="2103" w:type="dxa"/>
+          </w:tcPr>
+          <w:p>
+            <w:r>
+              <w:t>Aidan Reed</w:t>
+            </w:r>
+          </w:p>
+        </w:tc>
+        <w:tc>
+          <w:tcPr>
+            <w:tcW w:w="2580" w:type="dxa"/>
+          </w:tcPr>
+          <w:p>
+            <w:r>
+              <w:t>Specification Document – Class Document</w:t>
+            </w:r>
+          </w:p>
+          <w:p/>
+        </w:tc>
+        <w:tc>
+          <w:tcPr>
+            <w:tcW w:w="871" w:type="dxa"/>
+          </w:tcPr>
+          <w:p/>
+        </w:tc>
+        <w:tc>
+          <w:tcPr>
+            <w:tcW w:w="1367" w:type="dxa"/>
+          </w:tcPr>
+          <w:p/>
+        </w:tc>
+        <w:tc>
+          <w:tcPr>
+            <w:tcW w:w="771" w:type="dxa"/>
+          </w:tcPr>
+          <w:p/>
+        </w:tc>
+      </w:tr>
+      <w:tr>
+        <w:tc>
+          <w:tcPr>
+            <w:tcW w:w="640" w:type="dxa"/>
+          </w:tcPr>
+          <w:p>
+            <w:r>
+              <w:t>219</w:t>
+            </w:r>
+          </w:p>
+        </w:tc>
+        <w:tc>
+          <w:tcPr>
+            <w:tcW w:w="1321" w:type="dxa"/>
+          </w:tcPr>
+          <w:p>
+            <w:pPr>
+              <w:rPr>
+                <w:rFonts w:ascii="Trebuchet MS" w:eastAsia="Trebuchet MS" w:hAnsi="Trebuchet MS" w:cs="Trebuchet MS"/>
+              </w:rPr>
+            </w:pPr>
+            <w:r>
+              <w:rPr>
+                <w:rFonts w:ascii="Trebuchet MS" w:eastAsia="Trebuchet MS" w:hAnsi="Trebuchet MS" w:cs="Trebuchet MS"/>
+              </w:rPr>
+              <w:t xml:space="preserve">Get Phase ID </w:t>
+            </w:r>
+          </w:p>
+        </w:tc>
+        <w:tc>
+          <w:tcPr>
+            <w:tcW w:w="3620" w:type="dxa"/>
+          </w:tcPr>
+          <w:p>
+            <w:pPr>
+              <w:rPr>
+                <w:rFonts w:ascii="Trebuchet MS" w:eastAsia="Trebuchet MS" w:hAnsi="Trebuchet MS" w:cs="Trebuchet MS"/>
+              </w:rPr>
+            </w:pPr>
+            <w:r>
+              <w:rPr>
+                <w:rFonts w:ascii="Trebuchet MS" w:eastAsia="Trebuchet MS" w:hAnsi="Trebuchet MS" w:cs="Trebuchet MS"/>
+              </w:rPr>
+              <w:t>Checks if the correct phase ID is returned</w:t>
+            </w:r>
+            <w:r>
+              <w:rPr>
+                <w:rFonts w:ascii="Trebuchet MS" w:eastAsia="Trebuchet MS" w:hAnsi="Trebuchet MS" w:cs="Trebuchet MS"/>
+              </w:rPr>
+              <w:t xml:space="preserve"> when project </w:t>
+            </w:r>
+            <w:r>
+              <w:rPr>
+                <w:rFonts w:ascii="Trebuchet MS" w:eastAsia="Trebuchet MS" w:hAnsi="Trebuchet MS" w:cs="Trebuchet MS"/>
+              </w:rPr>
+              <w:t>attempted to be moved passed 6</w:t>
+            </w:r>
+            <w:r>
+              <w:rPr>
+                <w:rFonts w:ascii="Trebuchet MS" w:eastAsia="Trebuchet MS" w:hAnsi="Trebuchet MS" w:cs="Trebuchet MS"/>
+                <w:vertAlign w:val="superscript"/>
+              </w:rPr>
+              <w:t>th</w:t>
+            </w:r>
+            <w:r>
+              <w:rPr>
+                <w:rFonts w:ascii="Trebuchet MS" w:eastAsia="Trebuchet MS" w:hAnsi="Trebuchet MS" w:cs="Trebuchet MS"/>
+              </w:rPr>
+              <w:t xml:space="preserve"> stage</w:t>
+            </w:r>
+          </w:p>
+        </w:tc>
+        <w:tc>
+          <w:tcPr>
+            <w:tcW w:w="1585" w:type="dxa"/>
+          </w:tcPr>
+          <w:p>
+            <w:r>
+              <w:t>Object from Test 21</w:t>
+            </w:r>
+            <w:r>
+              <w:t>8</w:t>
+            </w:r>
+          </w:p>
+        </w:tc>
+        <w:tc>
+          <w:tcPr>
+            <w:tcW w:w="817" w:type="dxa"/>
+          </w:tcPr>
+          <w:p>
+            <w:r>
+              <w:t>n/a</w:t>
+            </w:r>
+          </w:p>
+        </w:tc>
+        <w:tc>
+          <w:tcPr>
+            <w:tcW w:w="1668" w:type="dxa"/>
+          </w:tcPr>
+          <w:p>
+            <w:r>
+              <w:t>6 (Int)</w:t>
+            </w:r>
+          </w:p>
+        </w:tc>
+        <w:tc>
+          <w:tcPr>
+            <w:tcW w:w="1595" w:type="dxa"/>
+          </w:tcPr>
+          <w:p/>
+        </w:tc>
+        <w:tc>
+          <w:tcPr>
+            <w:tcW w:w="2103" w:type="dxa"/>
+          </w:tcPr>
+          <w:p>
+            <w:r>
+              <w:t>Aidan Reed</w:t>
+            </w:r>
+          </w:p>
+        </w:tc>
+        <w:tc>
+          <w:tcPr>
+            <w:tcW w:w="2580" w:type="dxa"/>
+          </w:tcPr>
+          <w:p>
+            <w:r>
+              <w:t>Specification Document – Class Document</w:t>
+            </w:r>
+          </w:p>
+          <w:p/>
+        </w:tc>
+        <w:tc>
+          <w:tcPr>
+            <w:tcW w:w="871" w:type="dxa"/>
+          </w:tcPr>
+          <w:p/>
+        </w:tc>
+        <w:tc>
+          <w:tcPr>
+            <w:tcW w:w="1367" w:type="dxa"/>
+          </w:tcPr>
+          <w:p/>
+        </w:tc>
+        <w:tc>
+          <w:tcPr>
+            <w:tcW w:w="771" w:type="dxa"/>
+          </w:tcPr>
+          <w:p/>
+        </w:tc>
+      </w:tr>
+      <w:tr>
+        <w:tc>
+          <w:tcPr>
+            <w:tcW w:w="640" w:type="dxa"/>
+          </w:tcPr>
+          <w:p>
+            <w:r>
+              <w:t>220</w:t>
+            </w:r>
+          </w:p>
+        </w:tc>
+        <w:tc>
+          <w:tcPr>
+            <w:tcW w:w="1321" w:type="dxa"/>
+          </w:tcPr>
+          <w:p>
+            <w:pPr>
+              <w:rPr>
+                <w:rFonts w:ascii="Trebuchet MS" w:eastAsia="Trebuchet MS" w:hAnsi="Trebuchet MS" w:cs="Trebuchet MS"/>
+              </w:rPr>
+            </w:pPr>
+            <w:r>
+              <w:rPr>
+                <w:rFonts w:ascii="Trebuchet MS" w:eastAsia="Trebuchet MS" w:hAnsi="Trebuchet MS" w:cs="Trebuchet MS"/>
+              </w:rPr>
+              <w:t xml:space="preserve">Get Phase ID </w:t>
+            </w:r>
+          </w:p>
+        </w:tc>
+        <w:tc>
+          <w:tcPr>
+            <w:tcW w:w="3620" w:type="dxa"/>
+          </w:tcPr>
+          <w:p>
+            <w:pPr>
+              <w:rPr>
+                <w:rFonts w:ascii="Trebuchet MS" w:eastAsia="Trebuchet MS" w:hAnsi="Trebuchet MS" w:cs="Trebuchet MS"/>
+              </w:rPr>
+            </w:pPr>
+            <w:r>
+              <w:rPr>
+                <w:rFonts w:ascii="Trebuchet MS" w:eastAsia="Trebuchet MS" w:hAnsi="Trebuchet MS" w:cs="Trebuchet MS"/>
+              </w:rPr>
+              <w:t>Checks if the correct phase ID is returned</w:t>
+            </w:r>
+            <w:r>
+              <w:rPr>
+                <w:rFonts w:ascii="Trebuchet MS" w:eastAsia="Trebuchet MS" w:hAnsi="Trebuchet MS" w:cs="Trebuchet MS"/>
+              </w:rPr>
+              <w:t xml:space="preserve"> when project is moved from the first stage to </w:t>
+            </w:r>
+            <w:r>
+              <w:rPr>
+                <w:rFonts w:ascii="Trebuchet MS" w:eastAsia="Trebuchet MS" w:hAnsi="Trebuchet MS" w:cs="Trebuchet MS"/>
+              </w:rPr>
+              <w:t>the previous</w:t>
+            </w:r>
+          </w:p>
+        </w:tc>
+        <w:tc>
+          <w:tcPr>
+            <w:tcW w:w="1585" w:type="dxa"/>
+          </w:tcPr>
+          <w:p>
+            <w:r>
+              <w:t>Object from Test 213</w:t>
+            </w:r>
+          </w:p>
+        </w:tc>
+        <w:tc>
+          <w:tcPr>
+            <w:tcW w:w="817" w:type="dxa"/>
+          </w:tcPr>
+          <w:p>
+            <w:r>
+              <w:t>n/a</w:t>
+            </w:r>
+          </w:p>
+        </w:tc>
+        <w:tc>
+          <w:tcPr>
+            <w:tcW w:w="1668" w:type="dxa"/>
+          </w:tcPr>
+          <w:p>
+            <w:r>
+              <w:t>1</w:t>
+            </w:r>
+            <w:r>
+              <w:t xml:space="preserve"> (Int)</w:t>
+            </w:r>
+          </w:p>
+        </w:tc>
+        <w:tc>
+          <w:tcPr>
+            <w:tcW w:w="1595" w:type="dxa"/>
+          </w:tcPr>
+          <w:p/>
+        </w:tc>
+        <w:tc>
+          <w:tcPr>
+            <w:tcW w:w="2103" w:type="dxa"/>
+          </w:tcPr>
+          <w:p>
+            <w:r>
+              <w:t>Aidan Reed</w:t>
+            </w:r>
+          </w:p>
+        </w:tc>
+        <w:tc>
+          <w:tcPr>
+            <w:tcW w:w="2580" w:type="dxa"/>
+          </w:tcPr>
+          <w:p>
+            <w:r>
+              <w:t>Specification Document – Class Document</w:t>
+            </w:r>
+          </w:p>
+          <w:p/>
+        </w:tc>
+        <w:tc>
+          <w:tcPr>
+            <w:tcW w:w="871" w:type="dxa"/>
+          </w:tcPr>
+          <w:p/>
+        </w:tc>
+        <w:tc>
+          <w:tcPr>
+            <w:tcW w:w="1367" w:type="dxa"/>
+          </w:tcPr>
+          <w:p/>
+        </w:tc>
+        <w:tc>
+          <w:tcPr>
+            <w:tcW w:w="771" w:type="dxa"/>
+          </w:tcPr>
+          <w:p/>
+        </w:tc>
+      </w:tr>
+      <w:tr>
+        <w:tc>
+          <w:tcPr>
+            <w:tcW w:w="640" w:type="dxa"/>
+          </w:tcPr>
+          <w:p>
+            <w:r>
+              <w:t>2</w:t>
+            </w:r>
+            <w:r>
+              <w:t>21</w:t>
+            </w:r>
+          </w:p>
+        </w:tc>
+        <w:tc>
+          <w:tcPr>
+            <w:tcW w:w="1321" w:type="dxa"/>
+          </w:tcPr>
+          <w:p>
+            <w:pPr>
+              <w:rPr>
+                <w:rFonts w:ascii="Trebuchet MS" w:eastAsia="Trebuchet MS" w:hAnsi="Trebuchet MS" w:cs="Trebuchet MS"/>
+              </w:rPr>
+            </w:pPr>
+            <w:r>
+              <w:rPr>
+                <w:rFonts w:ascii="Trebuchet MS" w:eastAsia="Trebuchet MS" w:hAnsi="Trebuchet MS" w:cs="Trebuchet MS"/>
+              </w:rPr>
+              <w:t xml:space="preserve">Get Phase ID </w:t>
+            </w:r>
+          </w:p>
+        </w:tc>
+        <w:tc>
+          <w:tcPr>
+            <w:tcW w:w="3620" w:type="dxa"/>
+          </w:tcPr>
+          <w:p>
+            <w:pPr>
+              <w:rPr>
+                <w:rFonts w:ascii="Trebuchet MS" w:eastAsia="Trebuchet MS" w:hAnsi="Trebuchet MS" w:cs="Trebuchet MS"/>
+              </w:rPr>
+            </w:pPr>
+            <w:r>
+              <w:rPr>
+                <w:rFonts w:ascii="Trebuchet MS" w:eastAsia="Trebuchet MS" w:hAnsi="Trebuchet MS" w:cs="Trebuchet MS"/>
+              </w:rPr>
+              <w:t>Checks if the correct phase ID is returned</w:t>
+            </w:r>
+            <w:r>
+              <w:rPr>
+                <w:rFonts w:ascii="Trebuchet MS" w:eastAsia="Trebuchet MS" w:hAnsi="Trebuchet MS" w:cs="Trebuchet MS"/>
+              </w:rPr>
+              <w:t xml:space="preserve"> when project is moved from the </w:t>
+            </w:r>
+            <w:r>
+              <w:rPr>
+                <w:rFonts w:ascii="Trebuchet MS" w:eastAsia="Trebuchet MS" w:hAnsi="Trebuchet MS" w:cs="Trebuchet MS"/>
+              </w:rPr>
+              <w:t>last</w:t>
+            </w:r>
+            <w:r>
+              <w:rPr>
+                <w:rFonts w:ascii="Trebuchet MS" w:eastAsia="Trebuchet MS" w:hAnsi="Trebuchet MS" w:cs="Trebuchet MS"/>
+              </w:rPr>
+              <w:t xml:space="preserve"> stage to the </w:t>
+            </w:r>
+            <w:r>
+              <w:rPr>
+                <w:rFonts w:ascii="Trebuchet MS" w:eastAsia="Trebuchet MS" w:hAnsi="Trebuchet MS" w:cs="Trebuchet MS"/>
+              </w:rPr>
+              <w:t>previous</w:t>
+            </w:r>
+          </w:p>
+        </w:tc>
+        <w:tc>
+          <w:tcPr>
+            <w:tcW w:w="1585" w:type="dxa"/>
+          </w:tcPr>
+          <w:p>
+            <w:r>
+              <w:t>Object from Test 21</w:t>
+            </w:r>
+            <w:r>
+              <w:t>8</w:t>
+            </w:r>
+            <w:bookmarkStart w:id="0" w:name="_GoBack"/>
+            <w:bookmarkEnd w:id="0"/>
+          </w:p>
+        </w:tc>
+        <w:tc>
+          <w:tcPr>
+            <w:tcW w:w="817" w:type="dxa"/>
+          </w:tcPr>
+          <w:p>
+            <w:r>
+              <w:t>n/a</w:t>
+            </w:r>
+          </w:p>
+        </w:tc>
+        <w:tc>
+          <w:tcPr>
+            <w:tcW w:w="1668" w:type="dxa"/>
+          </w:tcPr>
+          <w:p>
+            <w:r>
+              <w:t>5</w:t>
+            </w:r>
+            <w:r>
+              <w:t xml:space="preserve"> (Int)</w:t>
+            </w:r>
+          </w:p>
+        </w:tc>
+        <w:tc>
+          <w:tcPr>
+            <w:tcW w:w="1595" w:type="dxa"/>
+          </w:tcPr>
+          <w:p/>
+        </w:tc>
+        <w:tc>
+          <w:tcPr>
+            <w:tcW w:w="2103" w:type="dxa"/>
+          </w:tcPr>
+          <w:p>
+            <w:r>
+              <w:t>Aidan Reed</w:t>
+            </w:r>
+          </w:p>
+        </w:tc>
+        <w:tc>
+          <w:tcPr>
+            <w:tcW w:w="2580" w:type="dxa"/>
+          </w:tcPr>
+          <w:p>
+            <w:r>
+              <w:t>Specification Document – Class Document</w:t>
+            </w:r>
+          </w:p>
+          <w:p/>
+        </w:tc>
+        <w:tc>
+          <w:tcPr>
+            <w:tcW w:w="871" w:type="dxa"/>
+          </w:tcPr>
+          <w:p/>
+        </w:tc>
+        <w:tc>
+          <w:tcPr>
+            <w:tcW w:w="1367" w:type="dxa"/>
+          </w:tcPr>
+          <w:p/>
+        </w:tc>
+        <w:tc>
+          <w:tcPr>
+            <w:tcW w:w="771" w:type="dxa"/>
+          </w:tcPr>
+          <w:p/>
+        </w:tc>
+      </w:tr>
+      <w:tr>
+        <w:tc>
+          <w:tcPr>
+            <w:tcW w:w="640" w:type="dxa"/>
+          </w:tcPr>
+          <w:p/>
+        </w:tc>
+        <w:tc>
+          <w:tcPr>
+            <w:tcW w:w="1321" w:type="dxa"/>
+          </w:tcPr>
+          <w:p>
+            <w:pPr>
+              <w:rPr>
+                <w:rFonts w:ascii="Trebuchet MS" w:eastAsia="Trebuchet MS" w:hAnsi="Trebuchet MS" w:cs="Trebuchet MS"/>
+              </w:rPr>
+            </w:pPr>
+          </w:p>
+        </w:tc>
+        <w:tc>
+          <w:tcPr>
+            <w:tcW w:w="3620" w:type="dxa"/>
+          </w:tcPr>
+          <w:p>
+            <w:pPr>
+              <w:rPr>
+                <w:rFonts w:ascii="Trebuchet MS" w:eastAsia="Trebuchet MS" w:hAnsi="Trebuchet MS" w:cs="Trebuchet MS"/>
+              </w:rPr>
+            </w:pPr>
+          </w:p>
+        </w:tc>
+        <w:tc>
+          <w:tcPr>
+            <w:tcW w:w="1585" w:type="dxa"/>
+          </w:tcPr>
+          <w:p/>
+        </w:tc>
+        <w:tc>
+          <w:tcPr>
+            <w:tcW w:w="817" w:type="dxa"/>
+          </w:tcPr>
+          <w:p/>
+        </w:tc>
+        <w:tc>
+          <w:tcPr>
+            <w:tcW w:w="1668" w:type="dxa"/>
+          </w:tcPr>
+          <w:p/>
+        </w:tc>
+        <w:tc>
+          <w:tcPr>
+            <w:tcW w:w="1595" w:type="dxa"/>
+          </w:tcPr>
+          <w:p/>
+        </w:tc>
+        <w:tc>
+          <w:tcPr>
+            <w:tcW w:w="2103" w:type="dxa"/>
+          </w:tcPr>
+          <w:p/>
+        </w:tc>
+        <w:tc>
+          <w:tcPr>
+            <w:tcW w:w="2580" w:type="dxa"/>
+          </w:tcPr>
+          <w:p/>
+        </w:tc>
+        <w:tc>
+          <w:tcPr>
+            <w:tcW w:w="871" w:type="dxa"/>
+          </w:tcPr>
+          <w:p/>
+        </w:tc>
+        <w:tc>
+          <w:tcPr>
+            <w:tcW w:w="1367" w:type="dxa"/>
+          </w:tcPr>
+          <w:p/>
+        </w:tc>
+        <w:tc>
+          <w:tcPr>
+            <w:tcW w:w="771" w:type="dxa"/>
+          </w:tcPr>
+          <w:p/>
+        </w:tc>
+      </w:tr>
+      <w:tr>
+        <w:tc>
+          <w:tcPr>
+            <w:tcW w:w="640" w:type="dxa"/>
+          </w:tcPr>
+          <w:p/>
+        </w:tc>
+        <w:tc>
+          <w:tcPr>
+            <w:tcW w:w="1321" w:type="dxa"/>
+          </w:tcPr>
+          <w:p>
+            <w:pPr>
+              <w:rPr>
+                <w:rFonts w:ascii="Trebuchet MS" w:eastAsia="Trebuchet MS" w:hAnsi="Trebuchet MS" w:cs="Trebuchet MS"/>
+              </w:rPr>
+            </w:pPr>
+          </w:p>
+        </w:tc>
+        <w:tc>
+          <w:tcPr>
+            <w:tcW w:w="3620" w:type="dxa"/>
+          </w:tcPr>
+          <w:p>
+            <w:pPr>
+              <w:rPr>
+                <w:rFonts w:ascii="Trebuchet MS" w:eastAsia="Trebuchet MS" w:hAnsi="Trebuchet MS" w:cs="Trebuchet MS"/>
+              </w:rPr>
+            </w:pPr>
+          </w:p>
+        </w:tc>
+        <w:tc>
+          <w:tcPr>
+            <w:tcW w:w="1585" w:type="dxa"/>
+          </w:tcPr>
+          <w:p/>
+        </w:tc>
+        <w:tc>
+          <w:tcPr>
+            <w:tcW w:w="817" w:type="dxa"/>
+          </w:tcPr>
+          <w:p/>
+        </w:tc>
+        <w:tc>
+          <w:tcPr>
+            <w:tcW w:w="1668" w:type="dxa"/>
+          </w:tcPr>
+          <w:p/>
+        </w:tc>
+        <w:tc>
+          <w:tcPr>
+            <w:tcW w:w="1595" w:type="dxa"/>
+          </w:tcPr>
+          <w:p/>
+        </w:tc>
+        <w:tc>
+          <w:tcPr>
+            <w:tcW w:w="2103" w:type="dxa"/>
+          </w:tcPr>
+          <w:p/>
+        </w:tc>
+        <w:tc>
+          <w:tcPr>
+            <w:tcW w:w="2580" w:type="dxa"/>
+          </w:tcPr>
+          <w:p/>
+        </w:tc>
+        <w:tc>
+          <w:tcPr>
+            <w:tcW w:w="871" w:type="dxa"/>
+          </w:tcPr>
+          <w:p/>
+        </w:tc>
+        <w:tc>
+          <w:tcPr>
+            <w:tcW w:w="1367" w:type="dxa"/>
+          </w:tcPr>
+          <w:p/>
+        </w:tc>
+        <w:tc>
+          <w:tcPr>
+            <w:tcW w:w="771" w:type="dxa"/>
+          </w:tcPr>
+          <w:p/>
+        </w:tc>
+      </w:tr>
+      <w:tr>
+        <w:tc>
+          <w:tcPr>
+            <w:tcW w:w="640" w:type="dxa"/>
+          </w:tcPr>
+          <w:p>
+            <w:r>
+              <w:t>214</w:t>
+            </w:r>
+          </w:p>
+        </w:tc>
+        <w:tc>
+          <w:tcPr>
+            <w:tcW w:w="1321" w:type="dxa"/>
           </w:tcPr>
           <w:p>
             <w:r>
@@ -2112,14 +1936,9 @@
         </w:tc>
         <w:tc>
           <w:tcPr>
-            <w:tcW w:w="1748" w:type="dxa"/>
-          </w:tcPr>
-          <w:p>
-            <w:pPr>
-              <w:rPr>
-                <w:rFonts w:ascii="Trebuchet MS" w:eastAsia="Trebuchet MS" w:hAnsi="Trebuchet MS" w:cs="Trebuchet MS"/>
-              </w:rPr>
-            </w:pPr>
+            <w:tcW w:w="3620" w:type="dxa"/>
+          </w:tcPr>
+          <w:p>
             <w:r>
               <w:rPr>
                 <w:rFonts w:ascii="Trebuchet MS" w:eastAsia="Trebuchet MS" w:hAnsi="Trebuchet MS" w:cs="Trebuchet MS"/>
@@ -2130,14 +1949,7 @@
         </w:tc>
         <w:tc>
           <w:tcPr>
-            <w:tcW w:w="1748" w:type="dxa"/>
-          </w:tcPr>
-          <w:p/>
-        </w:tc>
-        <w:tc>
-          <w:tcPr>
-            <w:tcW w:w="1659" w:type="dxa"/>
-            <w:gridSpan w:val="2"/>
+            <w:tcW w:w="1585" w:type="dxa"/>
           </w:tcPr>
           <w:p>
             <w:r>
@@ -2147,20 +1959,25 @@
         </w:tc>
         <w:tc>
           <w:tcPr>
-            <w:tcW w:w="1748" w:type="dxa"/>
-          </w:tcPr>
-          <w:p/>
-        </w:tc>
-        <w:tc>
-          <w:tcPr>
-            <w:tcW w:w="1485" w:type="dxa"/>
-          </w:tcPr>
-          <w:p/>
-        </w:tc>
-        <w:tc>
-          <w:tcPr>
-            <w:tcW w:w="594" w:type="dxa"/>
-            <w:gridSpan w:val="2"/>
+            <w:tcW w:w="817" w:type="dxa"/>
+          </w:tcPr>
+          <w:p/>
+        </w:tc>
+        <w:tc>
+          <w:tcPr>
+            <w:tcW w:w="1668" w:type="dxa"/>
+          </w:tcPr>
+          <w:p/>
+        </w:tc>
+        <w:tc>
+          <w:tcPr>
+            <w:tcW w:w="1595" w:type="dxa"/>
+          </w:tcPr>
+          <w:p/>
+        </w:tc>
+        <w:tc>
+          <w:tcPr>
+            <w:tcW w:w="2103" w:type="dxa"/>
           </w:tcPr>
           <w:p>
             <w:r>
@@ -2171,7 +1988,7 @@
         </w:tc>
         <w:tc>
           <w:tcPr>
-            <w:tcW w:w="1493" w:type="dxa"/>
+            <w:tcW w:w="2580" w:type="dxa"/>
           </w:tcPr>
           <w:p>
             <w:r>
@@ -2182,34 +1999,27 @@
         </w:tc>
         <w:tc>
           <w:tcPr>
-            <w:tcW w:w="902" w:type="dxa"/>
-          </w:tcPr>
-          <w:p/>
-        </w:tc>
-        <w:tc>
-          <w:tcPr>
-            <w:tcW w:w="2306" w:type="dxa"/>
-            <w:gridSpan w:val="2"/>
-          </w:tcPr>
-          <w:p/>
-        </w:tc>
-        <w:tc>
-          <w:tcPr>
-            <w:tcW w:w="1983" w:type="dxa"/>
-            <w:gridSpan w:val="3"/>
+            <w:tcW w:w="871" w:type="dxa"/>
+          </w:tcPr>
+          <w:p/>
+        </w:tc>
+        <w:tc>
+          <w:tcPr>
+            <w:tcW w:w="1367" w:type="dxa"/>
+          </w:tcPr>
+          <w:p/>
+        </w:tc>
+        <w:tc>
+          <w:tcPr>
+            <w:tcW w:w="771" w:type="dxa"/>
           </w:tcPr>
           <w:p/>
         </w:tc>
       </w:tr>
       <w:tr>
-        <w:trPr>
-          <w:gridAfter w:val="3"/>
-          <w:wAfter w:w="1027" w:type="dxa"/>
-        </w:trPr>
-        <w:tc>
-          <w:tcPr>
-            <w:tcW w:w="895" w:type="dxa"/>
-            <w:gridSpan w:val="2"/>
+        <w:tc>
+          <w:tcPr>
+            <w:tcW w:w="640" w:type="dxa"/>
           </w:tcPr>
           <w:p>
             <w:r>
@@ -2219,43 +2029,22 @@
         </w:tc>
         <w:tc>
           <w:tcPr>
-            <w:tcW w:w="1350" w:type="dxa"/>
-          </w:tcPr>
-          <w:p>
-            <w:proofErr w:type="spellStart"/>
-            <w:proofErr w:type="gramStart"/>
+            <w:tcW w:w="1321" w:type="dxa"/>
+          </w:tcPr>
+          <w:p>
             <w:r>
               <w:rPr>
                 <w:rFonts w:ascii="Trebuchet MS" w:eastAsia="Trebuchet MS" w:hAnsi="Trebuchet MS" w:cs="Trebuchet MS"/>
               </w:rPr>
-              <w:t>toString</w:t>
-            </w:r>
-            <w:proofErr w:type="spellEnd"/>
-            <w:r>
-              <w:rPr>
-                <w:rFonts w:ascii="Trebuchet MS" w:eastAsia="Trebuchet MS" w:hAnsi="Trebuchet MS" w:cs="Trebuchet MS"/>
-              </w:rPr>
-              <w:t>(</w:t>
-            </w:r>
-            <w:proofErr w:type="gramEnd"/>
-            <w:r>
-              <w:rPr>
-                <w:rFonts w:ascii="Trebuchet MS" w:eastAsia="Trebuchet MS" w:hAnsi="Trebuchet MS" w:cs="Trebuchet MS"/>
-              </w:rPr>
-              <w:t>) Override</w:t>
-            </w:r>
-          </w:p>
-        </w:tc>
-        <w:tc>
-          <w:tcPr>
-            <w:tcW w:w="1748" w:type="dxa"/>
-          </w:tcPr>
-          <w:p>
-            <w:pPr>
-              <w:rPr>
-                <w:rFonts w:ascii="Trebuchet MS" w:eastAsia="Trebuchet MS" w:hAnsi="Trebuchet MS" w:cs="Trebuchet MS"/>
-              </w:rPr>
-            </w:pPr>
+              <w:t>toString() Override</w:t>
+            </w:r>
+          </w:p>
+        </w:tc>
+        <w:tc>
+          <w:tcPr>
+            <w:tcW w:w="3620" w:type="dxa"/>
+          </w:tcPr>
+          <w:p>
             <w:r>
               <w:rPr>
                 <w:rFonts w:ascii="Trebuchet MS" w:eastAsia="Trebuchet MS" w:hAnsi="Trebuchet MS" w:cs="Trebuchet MS"/>
@@ -2266,33 +2055,31 @@
         </w:tc>
         <w:tc>
           <w:tcPr>
-            <w:tcW w:w="1748" w:type="dxa"/>
-          </w:tcPr>
-          <w:p/>
-        </w:tc>
-        <w:tc>
-          <w:tcPr>
-            <w:tcW w:w="1659" w:type="dxa"/>
-            <w:gridSpan w:val="2"/>
-          </w:tcPr>
-          <w:p/>
-        </w:tc>
-        <w:tc>
-          <w:tcPr>
-            <w:tcW w:w="1748" w:type="dxa"/>
-          </w:tcPr>
-          <w:p/>
-        </w:tc>
-        <w:tc>
-          <w:tcPr>
-            <w:tcW w:w="1485" w:type="dxa"/>
-          </w:tcPr>
-          <w:p/>
-        </w:tc>
-        <w:tc>
-          <w:tcPr>
-            <w:tcW w:w="594" w:type="dxa"/>
-            <w:gridSpan w:val="2"/>
+            <w:tcW w:w="1585" w:type="dxa"/>
+          </w:tcPr>
+          <w:p/>
+        </w:tc>
+        <w:tc>
+          <w:tcPr>
+            <w:tcW w:w="817" w:type="dxa"/>
+          </w:tcPr>
+          <w:p/>
+        </w:tc>
+        <w:tc>
+          <w:tcPr>
+            <w:tcW w:w="1668" w:type="dxa"/>
+          </w:tcPr>
+          <w:p/>
+        </w:tc>
+        <w:tc>
+          <w:tcPr>
+            <w:tcW w:w="1595" w:type="dxa"/>
+          </w:tcPr>
+          <w:p/>
+        </w:tc>
+        <w:tc>
+          <w:tcPr>
+            <w:tcW w:w="2103" w:type="dxa"/>
           </w:tcPr>
           <w:p>
             <w:r>
@@ -2303,7 +2090,7 @@
         </w:tc>
         <w:tc>
           <w:tcPr>
-            <w:tcW w:w="1493" w:type="dxa"/>
+            <w:tcW w:w="2580" w:type="dxa"/>
           </w:tcPr>
           <w:p>
             <w:r>
@@ -2314,21 +2101,19 @@
         </w:tc>
         <w:tc>
           <w:tcPr>
-            <w:tcW w:w="902" w:type="dxa"/>
-          </w:tcPr>
-          <w:p/>
-        </w:tc>
-        <w:tc>
-          <w:tcPr>
-            <w:tcW w:w="2306" w:type="dxa"/>
-            <w:gridSpan w:val="2"/>
-          </w:tcPr>
-          <w:p/>
-        </w:tc>
-        <w:tc>
-          <w:tcPr>
-            <w:tcW w:w="1983" w:type="dxa"/>
-            <w:gridSpan w:val="3"/>
+            <w:tcW w:w="871" w:type="dxa"/>
+          </w:tcPr>
+          <w:p/>
+        </w:tc>
+        <w:tc>
+          <w:tcPr>
+            <w:tcW w:w="1367" w:type="dxa"/>
+          </w:tcPr>
+          <w:p/>
+        </w:tc>
+        <w:tc>
+          <w:tcPr>
+            <w:tcW w:w="771" w:type="dxa"/>
           </w:tcPr>
           <w:p/>
         </w:tc>
@@ -2345,7 +2130,6 @@
     <w:p/>
     <w:p>
       <w:r>
-        <w:lastRenderedPageBreak/>
         <w:t>Change Log</w:t>
       </w:r>
     </w:p>
@@ -2641,6 +2425,7 @@
           </w:tcPr>
           <w:p>
             <w:r>
+              <w:lastRenderedPageBreak/>
               <w:t>Problem ID</w:t>
             </w:r>
           </w:p>
@@ -2862,13 +2647,8 @@
             <w:pPr>
               <w:cnfStyle w:val="000000000000" w:firstRow="0" w:lastRow="0" w:firstColumn="0" w:lastColumn="0" w:oddVBand="0" w:evenVBand="0" w:oddHBand="0" w:evenHBand="0" w:firstRowFirstColumn="0" w:firstRowLastColumn="0" w:lastRowFirstColumn="0" w:lastRowLastColumn="0"/>
             </w:pPr>
-            <w:proofErr w:type="spellStart"/>
-            <w:r>
-              <w:t>CompanyProject</w:t>
-            </w:r>
-            <w:proofErr w:type="spellEnd"/>
-            <w:r>
-              <w:t xml:space="preserve">, 8 </w:t>
+            <w:r>
+              <w:t xml:space="preserve">CompanyProject, 8 </w:t>
             </w:r>
           </w:p>
         </w:tc>
@@ -3042,13 +2822,8 @@
             <w:pPr>
               <w:cnfStyle w:val="000000000000" w:firstRow="0" w:lastRow="0" w:firstColumn="0" w:lastColumn="0" w:oddVBand="0" w:evenVBand="0" w:oddHBand="0" w:evenHBand="0" w:firstRowFirstColumn="0" w:firstRowLastColumn="0" w:lastRowFirstColumn="0" w:lastRowLastColumn="0"/>
             </w:pPr>
-            <w:proofErr w:type="spellStart"/>
-            <w:r>
-              <w:t>CompanyProject</w:t>
-            </w:r>
-            <w:proofErr w:type="spellEnd"/>
-            <w:r>
-              <w:t>, 58</w:t>
+            <w:r>
+              <w:t>CompanyProject, 58</w:t>
             </w:r>
           </w:p>
         </w:tc>
@@ -3222,13 +2997,8 @@
             <w:pPr>
               <w:cnfStyle w:val="000000000000" w:firstRow="0" w:lastRow="0" w:firstColumn="0" w:lastColumn="0" w:oddVBand="0" w:evenVBand="0" w:oddHBand="0" w:evenHBand="0" w:firstRowFirstColumn="0" w:firstRowLastColumn="0" w:lastRowFirstColumn="0" w:lastRowLastColumn="0"/>
             </w:pPr>
-            <w:proofErr w:type="spellStart"/>
-            <w:r>
-              <w:t>CompanyEmailsystem</w:t>
-            </w:r>
-            <w:proofErr w:type="spellEnd"/>
-            <w:r>
-              <w:t>, 110</w:t>
+            <w:r>
+              <w:t>CompanyEmailsystem, 110</w:t>
             </w:r>
           </w:p>
         </w:tc>
@@ -3367,8 +3137,6 @@
             <w:tcW w:w="1129" w:type="dxa"/>
           </w:tcPr>
           <w:p>
-            <w:bookmarkStart w:id="0" w:name="_GoBack"/>
-            <w:bookmarkEnd w:id="0"/>
             <w:r>
               <w:t xml:space="preserve"> 7</w:t>
             </w:r>
@@ -3380,7 +3148,6 @@
           </w:p>
           <w:p>
             <w:r>
-              <w:lastRenderedPageBreak/>
               <w:t xml:space="preserve"> </w:t>
             </w:r>
           </w:p>
@@ -3394,7 +3161,6 @@
               <w:cnfStyle w:val="000000000000" w:firstRow="0" w:lastRow="0" w:firstColumn="0" w:lastColumn="0" w:oddVBand="0" w:evenVBand="0" w:oddHBand="0" w:evenHBand="0" w:firstRowFirstColumn="0" w:firstRowLastColumn="0" w:lastRowFirstColumn="0" w:lastRowLastColumn="0"/>
             </w:pPr>
             <w:r>
-              <w:lastRenderedPageBreak/>
               <w:t xml:space="preserve"> </w:t>
             </w:r>
           </w:p>
@@ -7990,7 +7756,7 @@
 </file>
 
 <file path=customXml/itemProps1.xml><?xml version="1.0" encoding="utf-8"?>
-<ds:datastoreItem xmlns:ds="http://schemas.openxmlformats.org/officeDocument/2006/customXml" ds:itemID="{7A2E05CE-D443-6144-839B-51DF81C27899}">
+<ds:datastoreItem xmlns:ds="http://schemas.openxmlformats.org/officeDocument/2006/customXml" ds:itemID="{27A3DC52-FF72-A44A-A878-3B9B9CBDD079}">
   <ds:schemaRefs>
     <ds:schemaRef ds:uri="http://schemas.openxmlformats.org/officeDocument/2006/bibliography"/>
   </ds:schemaRefs>

</xml_diff>

<commit_message>
Finished unit testing for getPhaseID Included Documentation for passes and fails in word document
</commit_message>
<xml_diff>
--- a/CompanyEmailProjectAidan.docx
+++ b/CompanyEmailProjectAidan.docx
@@ -141,7 +141,23 @@
         <w:rPr>
           <w:rFonts w:ascii="Trebuchet MS" w:eastAsia="Trebuchet MS" w:hAnsi="Trebuchet MS" w:cs="Trebuchet MS"/>
         </w:rPr>
-        <w:t xml:space="preserve">We have added some additional columns to the bug table. These are notes and a description for the changes are given in this paragrah.We have decided to have additional columns in the test table so we can provide more detail about the tests carried out. This will increase the traceability of the tests and make the changes easier to see. Firstly, we added </w:t>
+        <w:t xml:space="preserve">We have added some additional columns to the bug table. These are notes and a description for the changes are given in this </w:t>
+      </w:r>
+      <w:proofErr w:type="spellStart"/>
+      <w:proofErr w:type="gramStart"/>
+      <w:r>
+        <w:rPr>
+          <w:rFonts w:ascii="Trebuchet MS" w:eastAsia="Trebuchet MS" w:hAnsi="Trebuchet MS" w:cs="Trebuchet MS"/>
+        </w:rPr>
+        <w:t>paragrah.We</w:t>
+      </w:r>
+      <w:proofErr w:type="spellEnd"/>
+      <w:proofErr w:type="gramEnd"/>
+      <w:r>
+        <w:rPr>
+          <w:rFonts w:ascii="Trebuchet MS" w:eastAsia="Trebuchet MS" w:hAnsi="Trebuchet MS" w:cs="Trebuchet MS"/>
+        </w:rPr>
+        <w:t xml:space="preserve"> have decided to have additional columns in the test table so we can provide more detail about the tests carried out. This will increase the traceability of the tests and make the changes easier to see. Firstly, we added </w:t>
       </w:r>
       <w:r>
         <w:rPr>
@@ -252,7 +268,7 @@
     <w:tbl>
       <w:tblPr>
         <w:tblStyle w:val="TableGrid"/>
-        <w:tblW w:w="18938" w:type="dxa"/>
+        <w:tblW w:w="21116" w:type="dxa"/>
         <w:tblLook w:val="04A0" w:firstRow="1" w:lastRow="0" w:firstColumn="1" w:lastColumn="0" w:noHBand="0" w:noVBand="1"/>
       </w:tblPr>
       <w:tblGrid>
@@ -263,11 +279,11 @@
         <w:gridCol w:w="817"/>
         <w:gridCol w:w="1668"/>
         <w:gridCol w:w="1595"/>
-        <w:gridCol w:w="2103"/>
-        <w:gridCol w:w="2580"/>
+        <w:gridCol w:w="1790"/>
+        <w:gridCol w:w="2893"/>
         <w:gridCol w:w="871"/>
         <w:gridCol w:w="1367"/>
-        <w:gridCol w:w="771"/>
+        <w:gridCol w:w="2949"/>
       </w:tblGrid>
       <w:tr>
         <w:tc>
@@ -342,7 +358,7 @@
         </w:tc>
         <w:tc>
           <w:tcPr>
-            <w:tcW w:w="2103" w:type="dxa"/>
+            <w:tcW w:w="1790" w:type="dxa"/>
           </w:tcPr>
           <w:p>
             <w:r>
@@ -352,7 +368,7 @@
         </w:tc>
         <w:tc>
           <w:tcPr>
-            <w:tcW w:w="2580" w:type="dxa"/>
+            <w:tcW w:w="2893" w:type="dxa"/>
           </w:tcPr>
           <w:p>
             <w:r>
@@ -382,7 +398,7 @@
         </w:tc>
         <w:tc>
           <w:tcPr>
-            <w:tcW w:w="771" w:type="dxa"/>
+            <w:tcW w:w="2949" w:type="dxa"/>
           </w:tcPr>
           <w:p>
             <w:r>
@@ -430,31 +446,7 @@
               <w:rPr>
                 <w:rFonts w:ascii="Trebuchet MS" w:eastAsia="Trebuchet MS" w:hAnsi="Trebuchet MS" w:cs="Trebuchet MS"/>
               </w:rPr>
-              <w:t xml:space="preserve"> when </w:t>
-            </w:r>
-            <w:r>
-              <w:rPr>
-                <w:rFonts w:ascii="Trebuchet MS" w:eastAsia="Trebuchet MS" w:hAnsi="Trebuchet MS" w:cs="Trebuchet MS"/>
-              </w:rPr>
-              <w:t xml:space="preserve">a </w:t>
-            </w:r>
-            <w:r>
-              <w:rPr>
-                <w:rFonts w:ascii="Trebuchet MS" w:eastAsia="Trebuchet MS" w:hAnsi="Trebuchet MS" w:cs="Trebuchet MS"/>
-              </w:rPr>
-              <w:t xml:space="preserve">project is </w:t>
-            </w:r>
-            <w:r>
-              <w:rPr>
-                <w:rFonts w:ascii="Trebuchet MS" w:eastAsia="Trebuchet MS" w:hAnsi="Trebuchet MS" w:cs="Trebuchet MS"/>
-              </w:rPr>
-              <w:t>1st</w:t>
-            </w:r>
-            <w:r>
-              <w:rPr>
-                <w:rFonts w:ascii="Trebuchet MS" w:eastAsia="Trebuchet MS" w:hAnsi="Trebuchet MS" w:cs="Trebuchet MS"/>
-              </w:rPr>
-              <w:t xml:space="preserve"> created</w:t>
+              <w:t xml:space="preserve"> when a project is 1st created</w:t>
             </w:r>
           </w:p>
         </w:tc>
@@ -484,13 +476,7 @@
           </w:tcPr>
           <w:p>
             <w:r>
-              <w:t>1 (</w:t>
-            </w:r>
-            <w:r>
-              <w:t>Int</w:t>
-            </w:r>
-            <w:r>
-              <w:t>)</w:t>
+              <w:t>1 (Int)</w:t>
             </w:r>
           </w:p>
         </w:tc>
@@ -498,11 +484,15 @@
           <w:tcPr>
             <w:tcW w:w="1595" w:type="dxa"/>
           </w:tcPr>
-          <w:p/>
-        </w:tc>
-        <w:tc>
-          <w:tcPr>
-            <w:tcW w:w="2103" w:type="dxa"/>
+          <w:p>
+            <w:r>
+              <w:t>1 (Int)</w:t>
+            </w:r>
+          </w:p>
+        </w:tc>
+        <w:tc>
+          <w:tcPr>
+            <w:tcW w:w="1790" w:type="dxa"/>
           </w:tcPr>
           <w:p>
             <w:r>
@@ -513,7 +503,7 @@
         </w:tc>
         <w:tc>
           <w:tcPr>
-            <w:tcW w:w="2580" w:type="dxa"/>
+            <w:tcW w:w="2893" w:type="dxa"/>
           </w:tcPr>
           <w:p>
             <w:r>
@@ -526,17 +516,25 @@
           <w:tcPr>
             <w:tcW w:w="871" w:type="dxa"/>
           </w:tcPr>
-          <w:p/>
+          <w:p>
+            <w:r>
+              <w:t>PASS</w:t>
+            </w:r>
+          </w:p>
         </w:tc>
         <w:tc>
           <w:tcPr>
             <w:tcW w:w="1367" w:type="dxa"/>
           </w:tcPr>
-          <w:p/>
-        </w:tc>
-        <w:tc>
-          <w:tcPr>
-            <w:tcW w:w="771" w:type="dxa"/>
+          <w:p>
+            <w:r>
+              <w:t>25.04.2018</w:t>
+            </w:r>
+          </w:p>
+        </w:tc>
+        <w:tc>
+          <w:tcPr>
+            <w:tcW w:w="2949" w:type="dxa"/>
           </w:tcPr>
           <w:p/>
         </w:tc>
@@ -590,25 +588,7 @@
               <w:rPr>
                 <w:rFonts w:ascii="Trebuchet MS" w:eastAsia="Trebuchet MS" w:hAnsi="Trebuchet MS" w:cs="Trebuchet MS"/>
               </w:rPr>
-              <w:t xml:space="preserve"> when project is </w:t>
-            </w:r>
-            <w:r>
-              <w:rPr>
-                <w:rFonts w:ascii="Trebuchet MS" w:eastAsia="Trebuchet MS" w:hAnsi="Trebuchet MS" w:cs="Trebuchet MS"/>
-              </w:rPr>
-              <w:t xml:space="preserve">moved from the </w:t>
-            </w:r>
-            <w:r>
-              <w:rPr>
-                <w:rFonts w:ascii="Trebuchet MS" w:eastAsia="Trebuchet MS" w:hAnsi="Trebuchet MS" w:cs="Trebuchet MS"/>
-              </w:rPr>
-              <w:t>1st</w:t>
-            </w:r>
-            <w:r>
-              <w:rPr>
-                <w:rFonts w:ascii="Trebuchet MS" w:eastAsia="Trebuchet MS" w:hAnsi="Trebuchet MS" w:cs="Trebuchet MS"/>
-              </w:rPr>
-              <w:t xml:space="preserve"> stage to the next</w:t>
+              <w:t xml:space="preserve"> when project is moved from the 1st stage to the next</w:t>
             </w:r>
           </w:p>
         </w:tc>
@@ -638,10 +618,7 @@
           </w:tcPr>
           <w:p>
             <w:r>
-              <w:t>2 (Int</w:t>
-            </w:r>
-            <w:r>
-              <w:t>)</w:t>
+              <w:t>2 (Int)</w:t>
             </w:r>
           </w:p>
         </w:tc>
@@ -649,11 +626,15 @@
           <w:tcPr>
             <w:tcW w:w="1595" w:type="dxa"/>
           </w:tcPr>
-          <w:p/>
-        </w:tc>
-        <w:tc>
-          <w:tcPr>
-            <w:tcW w:w="2103" w:type="dxa"/>
+          <w:p>
+            <w:r>
+              <w:t>2 (Int)</w:t>
+            </w:r>
+          </w:p>
+        </w:tc>
+        <w:tc>
+          <w:tcPr>
+            <w:tcW w:w="1790" w:type="dxa"/>
           </w:tcPr>
           <w:p>
             <w:r>
@@ -663,7 +644,7 @@
         </w:tc>
         <w:tc>
           <w:tcPr>
-            <w:tcW w:w="2580" w:type="dxa"/>
+            <w:tcW w:w="2893" w:type="dxa"/>
           </w:tcPr>
           <w:p>
             <w:r>
@@ -676,17 +657,25 @@
           <w:tcPr>
             <w:tcW w:w="871" w:type="dxa"/>
           </w:tcPr>
-          <w:p/>
+          <w:p>
+            <w:r>
+              <w:t>PASS</w:t>
+            </w:r>
+          </w:p>
         </w:tc>
         <w:tc>
           <w:tcPr>
             <w:tcW w:w="1367" w:type="dxa"/>
           </w:tcPr>
-          <w:p/>
-        </w:tc>
-        <w:tc>
-          <w:tcPr>
-            <w:tcW w:w="771" w:type="dxa"/>
+          <w:p>
+            <w:r>
+              <w:t>25.04.2018</w:t>
+            </w:r>
+          </w:p>
+        </w:tc>
+        <w:tc>
+          <w:tcPr>
+            <w:tcW w:w="2949" w:type="dxa"/>
           </w:tcPr>
           <w:p/>
         </w:tc>
@@ -740,19 +729,7 @@
               <w:rPr>
                 <w:rFonts w:ascii="Trebuchet MS" w:eastAsia="Trebuchet MS" w:hAnsi="Trebuchet MS" w:cs="Trebuchet MS"/>
               </w:rPr>
-              <w:t xml:space="preserve"> when project is moved from the </w:t>
-            </w:r>
-            <w:r>
-              <w:rPr>
-                <w:rFonts w:ascii="Trebuchet MS" w:eastAsia="Trebuchet MS" w:hAnsi="Trebuchet MS" w:cs="Trebuchet MS"/>
-              </w:rPr>
-              <w:t>2nd</w:t>
-            </w:r>
-            <w:r>
-              <w:rPr>
-                <w:rFonts w:ascii="Trebuchet MS" w:eastAsia="Trebuchet MS" w:hAnsi="Trebuchet MS" w:cs="Trebuchet MS"/>
-              </w:rPr>
-              <w:t xml:space="preserve"> stage to the next</w:t>
+              <w:t xml:space="preserve"> when project is moved from the 2nd stage to the next</w:t>
             </w:r>
           </w:p>
         </w:tc>
@@ -762,10 +739,7 @@
           </w:tcPr>
           <w:p>
             <w:r>
-              <w:t>Object from Test 21</w:t>
-            </w:r>
-            <w:r>
-              <w:t>4</w:t>
+              <w:t>Object from Test 214</w:t>
             </w:r>
           </w:p>
         </w:tc>
@@ -785,13 +759,7 @@
           </w:tcPr>
           <w:p>
             <w:r>
-              <w:t>3</w:t>
-            </w:r>
-            <w:r>
-              <w:t xml:space="preserve"> (Int</w:t>
-            </w:r>
-            <w:r>
-              <w:t>)</w:t>
+              <w:t>3 (Int)</w:t>
             </w:r>
           </w:p>
         </w:tc>
@@ -799,11 +767,15 @@
           <w:tcPr>
             <w:tcW w:w="1595" w:type="dxa"/>
           </w:tcPr>
-          <w:p/>
-        </w:tc>
-        <w:tc>
-          <w:tcPr>
-            <w:tcW w:w="2103" w:type="dxa"/>
+          <w:p>
+            <w:r>
+              <w:t>3 (Int)</w:t>
+            </w:r>
+          </w:p>
+        </w:tc>
+        <w:tc>
+          <w:tcPr>
+            <w:tcW w:w="1790" w:type="dxa"/>
           </w:tcPr>
           <w:p>
             <w:r>
@@ -813,7 +785,7 @@
         </w:tc>
         <w:tc>
           <w:tcPr>
-            <w:tcW w:w="2580" w:type="dxa"/>
+            <w:tcW w:w="2893" w:type="dxa"/>
           </w:tcPr>
           <w:p>
             <w:r>
@@ -826,17 +798,25 @@
           <w:tcPr>
             <w:tcW w:w="871" w:type="dxa"/>
           </w:tcPr>
-          <w:p/>
+          <w:p>
+            <w:r>
+              <w:t>PASS</w:t>
+            </w:r>
+          </w:p>
         </w:tc>
         <w:tc>
           <w:tcPr>
             <w:tcW w:w="1367" w:type="dxa"/>
           </w:tcPr>
-          <w:p/>
-        </w:tc>
-        <w:tc>
-          <w:tcPr>
-            <w:tcW w:w="771" w:type="dxa"/>
+          <w:p>
+            <w:r>
+              <w:t>25.04.2018</w:t>
+            </w:r>
+          </w:p>
+        </w:tc>
+        <w:tc>
+          <w:tcPr>
+            <w:tcW w:w="2949" w:type="dxa"/>
           </w:tcPr>
           <w:p/>
         </w:tc>
@@ -890,19 +870,7 @@
               <w:rPr>
                 <w:rFonts w:ascii="Trebuchet MS" w:eastAsia="Trebuchet MS" w:hAnsi="Trebuchet MS" w:cs="Trebuchet MS"/>
               </w:rPr>
-              <w:t xml:space="preserve"> when project is moved from the </w:t>
-            </w:r>
-            <w:r>
-              <w:rPr>
-                <w:rFonts w:ascii="Trebuchet MS" w:eastAsia="Trebuchet MS" w:hAnsi="Trebuchet MS" w:cs="Trebuchet MS"/>
-              </w:rPr>
-              <w:t>3rd</w:t>
-            </w:r>
-            <w:r>
-              <w:rPr>
-                <w:rFonts w:ascii="Trebuchet MS" w:eastAsia="Trebuchet MS" w:hAnsi="Trebuchet MS" w:cs="Trebuchet MS"/>
-              </w:rPr>
-              <w:t xml:space="preserve"> stage to the next</w:t>
+              <w:t xml:space="preserve"> when project is moved from the 3rd stage to the next</w:t>
             </w:r>
           </w:p>
         </w:tc>
@@ -912,10 +880,7 @@
           </w:tcPr>
           <w:p>
             <w:r>
-              <w:t>Object from Test 21</w:t>
-            </w:r>
-            <w:r>
-              <w:t>5</w:t>
+              <w:t>Object from Test 215</w:t>
             </w:r>
           </w:p>
         </w:tc>
@@ -935,13 +900,7 @@
           </w:tcPr>
           <w:p>
             <w:r>
-              <w:t>4</w:t>
-            </w:r>
-            <w:r>
-              <w:t xml:space="preserve"> (Int</w:t>
-            </w:r>
-            <w:r>
-              <w:t>)</w:t>
+              <w:t>4 (Int)</w:t>
             </w:r>
           </w:p>
         </w:tc>
@@ -949,11 +908,15 @@
           <w:tcPr>
             <w:tcW w:w="1595" w:type="dxa"/>
           </w:tcPr>
-          <w:p/>
-        </w:tc>
-        <w:tc>
-          <w:tcPr>
-            <w:tcW w:w="2103" w:type="dxa"/>
+          <w:p>
+            <w:r>
+              <w:t>4 (Int)</w:t>
+            </w:r>
+          </w:p>
+        </w:tc>
+        <w:tc>
+          <w:tcPr>
+            <w:tcW w:w="1790" w:type="dxa"/>
           </w:tcPr>
           <w:p>
             <w:r>
@@ -963,7 +926,7 @@
         </w:tc>
         <w:tc>
           <w:tcPr>
-            <w:tcW w:w="2580" w:type="dxa"/>
+            <w:tcW w:w="2893" w:type="dxa"/>
           </w:tcPr>
           <w:p>
             <w:r>
@@ -976,17 +939,25 @@
           <w:tcPr>
             <w:tcW w:w="871" w:type="dxa"/>
           </w:tcPr>
-          <w:p/>
+          <w:p>
+            <w:r>
+              <w:t>PASS</w:t>
+            </w:r>
+          </w:p>
         </w:tc>
         <w:tc>
           <w:tcPr>
             <w:tcW w:w="1367" w:type="dxa"/>
           </w:tcPr>
-          <w:p/>
-        </w:tc>
-        <w:tc>
-          <w:tcPr>
-            <w:tcW w:w="771" w:type="dxa"/>
+          <w:p>
+            <w:r>
+              <w:t>25.04.2018</w:t>
+            </w:r>
+          </w:p>
+        </w:tc>
+        <w:tc>
+          <w:tcPr>
+            <w:tcW w:w="2949" w:type="dxa"/>
           </w:tcPr>
           <w:p/>
         </w:tc>
@@ -1040,19 +1011,7 @@
               <w:rPr>
                 <w:rFonts w:ascii="Trebuchet MS" w:eastAsia="Trebuchet MS" w:hAnsi="Trebuchet MS" w:cs="Trebuchet MS"/>
               </w:rPr>
-              <w:t xml:space="preserve"> when project is moved from the </w:t>
-            </w:r>
-            <w:r>
-              <w:rPr>
-                <w:rFonts w:ascii="Trebuchet MS" w:eastAsia="Trebuchet MS" w:hAnsi="Trebuchet MS" w:cs="Trebuchet MS"/>
-              </w:rPr>
-              <w:t>4th</w:t>
-            </w:r>
-            <w:r>
-              <w:rPr>
-                <w:rFonts w:ascii="Trebuchet MS" w:eastAsia="Trebuchet MS" w:hAnsi="Trebuchet MS" w:cs="Trebuchet MS"/>
-              </w:rPr>
-              <w:t xml:space="preserve"> stage to the next</w:t>
+              <w:t xml:space="preserve"> when project is moved from the 4th stage to the next</w:t>
             </w:r>
           </w:p>
         </w:tc>
@@ -1062,10 +1021,7 @@
           </w:tcPr>
           <w:p>
             <w:r>
-              <w:t>Object from Test 21</w:t>
-            </w:r>
-            <w:r>
-              <w:t>6</w:t>
+              <w:t>Object from Test 216</w:t>
             </w:r>
           </w:p>
         </w:tc>
@@ -1085,13 +1041,7 @@
           </w:tcPr>
           <w:p>
             <w:r>
-              <w:t>5</w:t>
-            </w:r>
-            <w:r>
-              <w:t xml:space="preserve"> (Int</w:t>
-            </w:r>
-            <w:r>
-              <w:t>)</w:t>
+              <w:t>5 (Int)</w:t>
             </w:r>
           </w:p>
         </w:tc>
@@ -1099,11 +1049,15 @@
           <w:tcPr>
             <w:tcW w:w="1595" w:type="dxa"/>
           </w:tcPr>
-          <w:p/>
-        </w:tc>
-        <w:tc>
-          <w:tcPr>
-            <w:tcW w:w="2103" w:type="dxa"/>
+          <w:p>
+            <w:r>
+              <w:t>5 (Int)</w:t>
+            </w:r>
+          </w:p>
+        </w:tc>
+        <w:tc>
+          <w:tcPr>
+            <w:tcW w:w="1790" w:type="dxa"/>
           </w:tcPr>
           <w:p>
             <w:r>
@@ -1113,7 +1067,7 @@
         </w:tc>
         <w:tc>
           <w:tcPr>
-            <w:tcW w:w="2580" w:type="dxa"/>
+            <w:tcW w:w="2893" w:type="dxa"/>
           </w:tcPr>
           <w:p>
             <w:r>
@@ -1126,17 +1080,25 @@
           <w:tcPr>
             <w:tcW w:w="871" w:type="dxa"/>
           </w:tcPr>
-          <w:p/>
+          <w:p>
+            <w:r>
+              <w:t>PASS</w:t>
+            </w:r>
+          </w:p>
         </w:tc>
         <w:tc>
           <w:tcPr>
             <w:tcW w:w="1367" w:type="dxa"/>
           </w:tcPr>
-          <w:p/>
-        </w:tc>
-        <w:tc>
-          <w:tcPr>
-            <w:tcW w:w="771" w:type="dxa"/>
+          <w:p>
+            <w:r>
+              <w:t>25.04.2018</w:t>
+            </w:r>
+          </w:p>
+        </w:tc>
+        <w:tc>
+          <w:tcPr>
+            <w:tcW w:w="2949" w:type="dxa"/>
           </w:tcPr>
           <w:p/>
         </w:tc>
@@ -1190,146 +1152,152 @@
               <w:rPr>
                 <w:rFonts w:ascii="Trebuchet MS" w:eastAsia="Trebuchet MS" w:hAnsi="Trebuchet MS" w:cs="Trebuchet MS"/>
               </w:rPr>
-              <w:t xml:space="preserve"> when project is moved from the </w:t>
-            </w:r>
-            <w:r>
-              <w:rPr>
-                <w:rFonts w:ascii="Trebuchet MS" w:eastAsia="Trebuchet MS" w:hAnsi="Trebuchet MS" w:cs="Trebuchet MS"/>
-              </w:rPr>
-              <w:t>5th</w:t>
-            </w:r>
-            <w:r>
-              <w:rPr>
-                <w:rFonts w:ascii="Trebuchet MS" w:eastAsia="Trebuchet MS" w:hAnsi="Trebuchet MS" w:cs="Trebuchet MS"/>
-              </w:rPr>
-              <w:t xml:space="preserve"> stage to the next</w:t>
-            </w:r>
-          </w:p>
-        </w:tc>
-        <w:tc>
-          <w:tcPr>
-            <w:tcW w:w="1585" w:type="dxa"/>
-          </w:tcPr>
-          <w:p>
-            <w:r>
-              <w:t>Object from Test 21</w:t>
-            </w:r>
-            <w:r>
-              <w:t>7</w:t>
-            </w:r>
-          </w:p>
-        </w:tc>
-        <w:tc>
-          <w:tcPr>
-            <w:tcW w:w="817" w:type="dxa"/>
-          </w:tcPr>
-          <w:p>
-            <w:r>
-              <w:t>n/a</w:t>
-            </w:r>
-          </w:p>
-        </w:tc>
-        <w:tc>
-          <w:tcPr>
-            <w:tcW w:w="1668" w:type="dxa"/>
-          </w:tcPr>
-          <w:p>
-            <w:r>
-              <w:t>6</w:t>
-            </w:r>
-            <w:r>
-              <w:t xml:space="preserve"> (Int</w:t>
-            </w:r>
-            <w:r>
-              <w:t>)</w:t>
-            </w:r>
-          </w:p>
-        </w:tc>
-        <w:tc>
-          <w:tcPr>
-            <w:tcW w:w="1595" w:type="dxa"/>
-          </w:tcPr>
-          <w:p/>
-        </w:tc>
-        <w:tc>
-          <w:tcPr>
-            <w:tcW w:w="2103" w:type="dxa"/>
-          </w:tcPr>
-          <w:p>
-            <w:r>
-              <w:t>Aidan Reed</w:t>
-            </w:r>
-          </w:p>
-        </w:tc>
-        <w:tc>
-          <w:tcPr>
-            <w:tcW w:w="2580" w:type="dxa"/>
-          </w:tcPr>
-          <w:p>
-            <w:r>
-              <w:t>Specification Document – Class Document</w:t>
-            </w:r>
-          </w:p>
-          <w:p/>
-        </w:tc>
-        <w:tc>
-          <w:tcPr>
-            <w:tcW w:w="871" w:type="dxa"/>
-          </w:tcPr>
-          <w:p/>
-        </w:tc>
-        <w:tc>
-          <w:tcPr>
-            <w:tcW w:w="1367" w:type="dxa"/>
-          </w:tcPr>
-          <w:p/>
-        </w:tc>
-        <w:tc>
-          <w:tcPr>
-            <w:tcW w:w="771" w:type="dxa"/>
-          </w:tcPr>
-          <w:p/>
-        </w:tc>
-      </w:tr>
-      <w:tr>
-        <w:tc>
-          <w:tcPr>
-            <w:tcW w:w="640" w:type="dxa"/>
-          </w:tcPr>
-          <w:p>
-            <w:r>
-              <w:t>219</w:t>
-            </w:r>
-          </w:p>
-        </w:tc>
-        <w:tc>
-          <w:tcPr>
-            <w:tcW w:w="1321" w:type="dxa"/>
-          </w:tcPr>
+              <w:t xml:space="preserve"> when project is moved from the 5th stage to the next</w:t>
+            </w:r>
+          </w:p>
           <w:p>
             <w:pPr>
               <w:rPr>
                 <w:rFonts w:ascii="Trebuchet MS" w:eastAsia="Trebuchet MS" w:hAnsi="Trebuchet MS" w:cs="Trebuchet MS"/>
               </w:rPr>
             </w:pPr>
-            <w:r>
-              <w:rPr>
-                <w:rFonts w:ascii="Trebuchet MS" w:eastAsia="Trebuchet MS" w:hAnsi="Trebuchet MS" w:cs="Trebuchet MS"/>
-              </w:rPr>
-              <w:t xml:space="preserve">Get Phase ID </w:t>
-            </w:r>
-          </w:p>
-        </w:tc>
-        <w:tc>
-          <w:tcPr>
-            <w:tcW w:w="3620" w:type="dxa"/>
-          </w:tcPr>
+          </w:p>
           <w:p>
             <w:pPr>
               <w:rPr>
                 <w:rFonts w:ascii="Trebuchet MS" w:eastAsia="Trebuchet MS" w:hAnsi="Trebuchet MS" w:cs="Trebuchet MS"/>
               </w:rPr>
             </w:pPr>
+          </w:p>
+        </w:tc>
+        <w:tc>
+          <w:tcPr>
+            <w:tcW w:w="1585" w:type="dxa"/>
+          </w:tcPr>
+          <w:p>
+            <w:r>
+              <w:t>Object from Test 217</w:t>
+            </w:r>
+          </w:p>
+        </w:tc>
+        <w:tc>
+          <w:tcPr>
+            <w:tcW w:w="817" w:type="dxa"/>
+          </w:tcPr>
+          <w:p>
+            <w:r>
+              <w:t>N/A</w:t>
+            </w:r>
+          </w:p>
+        </w:tc>
+        <w:tc>
+          <w:tcPr>
+            <w:tcW w:w="1668" w:type="dxa"/>
+          </w:tcPr>
+          <w:p>
+            <w:r>
+              <w:t>6 (Int)</w:t>
+            </w:r>
+          </w:p>
+        </w:tc>
+        <w:tc>
+          <w:tcPr>
+            <w:tcW w:w="1595" w:type="dxa"/>
+          </w:tcPr>
+          <w:p>
+            <w:r>
+              <w:t>6 (Int)</w:t>
+            </w:r>
+          </w:p>
+        </w:tc>
+        <w:tc>
+          <w:tcPr>
+            <w:tcW w:w="1790" w:type="dxa"/>
+          </w:tcPr>
+          <w:p>
+            <w:r>
+              <w:t>Aidan Reed</w:t>
+            </w:r>
+          </w:p>
+        </w:tc>
+        <w:tc>
+          <w:tcPr>
+            <w:tcW w:w="2893" w:type="dxa"/>
+          </w:tcPr>
+          <w:p>
+            <w:r>
+              <w:t>Specification Document – Class Document</w:t>
+            </w:r>
+          </w:p>
+          <w:p/>
+        </w:tc>
+        <w:tc>
+          <w:tcPr>
+            <w:tcW w:w="871" w:type="dxa"/>
+          </w:tcPr>
+          <w:p>
+            <w:r>
+              <w:t>PASS</w:t>
+            </w:r>
+          </w:p>
+        </w:tc>
+        <w:tc>
+          <w:tcPr>
+            <w:tcW w:w="1367" w:type="dxa"/>
+          </w:tcPr>
+          <w:p>
+            <w:r>
+              <w:t>25.04.2018</w:t>
+            </w:r>
+          </w:p>
+        </w:tc>
+        <w:tc>
+          <w:tcPr>
+            <w:tcW w:w="2949" w:type="dxa"/>
+          </w:tcPr>
+          <w:p/>
+        </w:tc>
+      </w:tr>
+      <w:tr>
+        <w:tc>
+          <w:tcPr>
+            <w:tcW w:w="640" w:type="dxa"/>
+          </w:tcPr>
+          <w:p>
+            <w:r>
+              <w:lastRenderedPageBreak/>
+              <w:t>219</w:t>
+            </w:r>
+          </w:p>
+        </w:tc>
+        <w:tc>
+          <w:tcPr>
+            <w:tcW w:w="1321" w:type="dxa"/>
+          </w:tcPr>
+          <w:p>
+            <w:pPr>
+              <w:rPr>
+                <w:rFonts w:ascii="Trebuchet MS" w:eastAsia="Trebuchet MS" w:hAnsi="Trebuchet MS" w:cs="Trebuchet MS"/>
+              </w:rPr>
+            </w:pPr>
+            <w:r>
+              <w:rPr>
+                <w:rFonts w:ascii="Trebuchet MS" w:eastAsia="Trebuchet MS" w:hAnsi="Trebuchet MS" w:cs="Trebuchet MS"/>
+              </w:rPr>
+              <w:t xml:space="preserve">Get Phase ID </w:t>
+            </w:r>
+          </w:p>
+        </w:tc>
+        <w:tc>
+          <w:tcPr>
+            <w:tcW w:w="3620" w:type="dxa"/>
+          </w:tcPr>
+          <w:p>
+            <w:pPr>
+              <w:rPr>
+                <w:rFonts w:ascii="Trebuchet MS" w:eastAsia="Trebuchet MS" w:hAnsi="Trebuchet MS" w:cs="Trebuchet MS"/>
+              </w:rPr>
+            </w:pPr>
             <w:r>
               <w:rPr>
                 <w:rFonts w:ascii="Trebuchet MS" w:eastAsia="Trebuchet MS" w:hAnsi="Trebuchet MS" w:cs="Trebuchet MS"/>
@@ -1340,13 +1308,7 @@
               <w:rPr>
                 <w:rFonts w:ascii="Trebuchet MS" w:eastAsia="Trebuchet MS" w:hAnsi="Trebuchet MS" w:cs="Trebuchet MS"/>
               </w:rPr>
-              <w:t xml:space="preserve"> when project </w:t>
-            </w:r>
-            <w:r>
-              <w:rPr>
-                <w:rFonts w:ascii="Trebuchet MS" w:eastAsia="Trebuchet MS" w:hAnsi="Trebuchet MS" w:cs="Trebuchet MS"/>
-              </w:rPr>
-              <w:t>attempted to be moved passed 6</w:t>
+              <w:t xml:space="preserve"> when project attempted to be moved passed 6</w:t>
             </w:r>
             <w:r>
               <w:rPr>
@@ -1369,10 +1331,7 @@
           </w:tcPr>
           <w:p>
             <w:r>
-              <w:t>Object from Test 21</w:t>
-            </w:r>
-            <w:r>
-              <w:t>8</w:t>
+              <w:t>Object from Test 218</w:t>
             </w:r>
           </w:p>
         </w:tc>
@@ -1382,7 +1341,7 @@
           </w:tcPr>
           <w:p>
             <w:r>
-              <w:t>n/a</w:t>
+              <w:t>N/A</w:t>
             </w:r>
           </w:p>
         </w:tc>
@@ -1400,11 +1359,15 @@
           <w:tcPr>
             <w:tcW w:w="1595" w:type="dxa"/>
           </w:tcPr>
-          <w:p/>
-        </w:tc>
-        <w:tc>
-          <w:tcPr>
-            <w:tcW w:w="2103" w:type="dxa"/>
+          <w:p>
+            <w:r>
+              <w:t>7 (Int)</w:t>
+            </w:r>
+          </w:p>
+        </w:tc>
+        <w:tc>
+          <w:tcPr>
+            <w:tcW w:w="1790" w:type="dxa"/>
           </w:tcPr>
           <w:p>
             <w:r>
@@ -1414,7 +1377,7 @@
         </w:tc>
         <w:tc>
           <w:tcPr>
-            <w:tcW w:w="2580" w:type="dxa"/>
+            <w:tcW w:w="2893" w:type="dxa"/>
           </w:tcPr>
           <w:p>
             <w:r>
@@ -1427,17 +1390,25 @@
           <w:tcPr>
             <w:tcW w:w="871" w:type="dxa"/>
           </w:tcPr>
-          <w:p/>
+          <w:p>
+            <w:r>
+              <w:t>FAIL</w:t>
+            </w:r>
+          </w:p>
         </w:tc>
         <w:tc>
           <w:tcPr>
             <w:tcW w:w="1367" w:type="dxa"/>
           </w:tcPr>
-          <w:p/>
-        </w:tc>
-        <w:tc>
-          <w:tcPr>
-            <w:tcW w:w="771" w:type="dxa"/>
+          <w:p>
+            <w:r>
+              <w:t>25.04.2018</w:t>
+            </w:r>
+          </w:p>
+        </w:tc>
+        <w:tc>
+          <w:tcPr>
+            <w:tcW w:w="2949" w:type="dxa"/>
           </w:tcPr>
           <w:p/>
         </w:tc>
@@ -1449,7 +1420,10 @@
           </w:tcPr>
           <w:p>
             <w:r>
-              <w:t>220</w:t>
+              <w:t>22</w:t>
+            </w:r>
+            <w:r>
+              <w:t>0</w:t>
             </w:r>
           </w:p>
         </w:tc>
@@ -1491,13 +1465,7 @@
               <w:rPr>
                 <w:rFonts w:ascii="Trebuchet MS" w:eastAsia="Trebuchet MS" w:hAnsi="Trebuchet MS" w:cs="Trebuchet MS"/>
               </w:rPr>
-              <w:t xml:space="preserve"> when project is moved from the first stage to </w:t>
-            </w:r>
-            <w:r>
-              <w:rPr>
-                <w:rFonts w:ascii="Trebuchet MS" w:eastAsia="Trebuchet MS" w:hAnsi="Trebuchet MS" w:cs="Trebuchet MS"/>
-              </w:rPr>
-              <w:t>the previous</w:t>
+              <w:t xml:space="preserve"> when project is moved from the last stage to the previous</w:t>
             </w:r>
           </w:p>
         </w:tc>
@@ -1507,7 +1475,7 @@
           </w:tcPr>
           <w:p>
             <w:r>
-              <w:t>Object from Test 213</w:t>
+              <w:t>Object from Test 218</w:t>
             </w:r>
           </w:p>
         </w:tc>
@@ -1517,7 +1485,7 @@
           </w:tcPr>
           <w:p>
             <w:r>
-              <w:t>n/a</w:t>
+              <w:t>N/A</w:t>
             </w:r>
           </w:p>
         </w:tc>
@@ -1527,10 +1495,7 @@
           </w:tcPr>
           <w:p>
             <w:r>
-              <w:t>1</w:t>
-            </w:r>
-            <w:r>
-              <w:t xml:space="preserve"> (Int)</w:t>
+              <w:t>5 (Int)</w:t>
             </w:r>
           </w:p>
         </w:tc>
@@ -1538,11 +1503,15 @@
           <w:tcPr>
             <w:tcW w:w="1595" w:type="dxa"/>
           </w:tcPr>
-          <w:p/>
-        </w:tc>
-        <w:tc>
-          <w:tcPr>
-            <w:tcW w:w="2103" w:type="dxa"/>
+          <w:p>
+            <w:r>
+              <w:t>7 (Int)</w:t>
+            </w:r>
+          </w:p>
+        </w:tc>
+        <w:tc>
+          <w:tcPr>
+            <w:tcW w:w="1790" w:type="dxa"/>
           </w:tcPr>
           <w:p>
             <w:r>
@@ -1552,7 +1521,7 @@
         </w:tc>
         <w:tc>
           <w:tcPr>
-            <w:tcW w:w="2580" w:type="dxa"/>
+            <w:tcW w:w="2893" w:type="dxa"/>
           </w:tcPr>
           <w:p>
             <w:r>
@@ -1565,19 +1534,31 @@
           <w:tcPr>
             <w:tcW w:w="871" w:type="dxa"/>
           </w:tcPr>
-          <w:p/>
+          <w:p>
+            <w:r>
+              <w:t>FAIL</w:t>
+            </w:r>
+          </w:p>
         </w:tc>
         <w:tc>
           <w:tcPr>
             <w:tcW w:w="1367" w:type="dxa"/>
           </w:tcPr>
-          <w:p/>
-        </w:tc>
-        <w:tc>
-          <w:tcPr>
-            <w:tcW w:w="771" w:type="dxa"/>
-          </w:tcPr>
-          <w:p/>
+          <w:p>
+            <w:r>
+              <w:t>25.04.2018</w:t>
+            </w:r>
+          </w:p>
+        </w:tc>
+        <w:tc>
+          <w:tcPr>
+            <w:tcW w:w="2949" w:type="dxa"/>
+          </w:tcPr>
+          <w:p>
+            <w:r>
+              <w:t>Currently no functionality to go to previous stage.</w:t>
+            </w:r>
+          </w:p>
         </w:tc>
       </w:tr>
       <w:tr>
@@ -1585,14 +1566,7 @@
           <w:tcPr>
             <w:tcW w:w="640" w:type="dxa"/>
           </w:tcPr>
-          <w:p>
-            <w:r>
-              <w:t>2</w:t>
-            </w:r>
-            <w:r>
-              <w:t>21</w:t>
-            </w:r>
-          </w:p>
+          <w:p/>
         </w:tc>
         <w:tc>
           <w:tcPr>
@@ -1604,12 +1578,6 @@
                 <w:rFonts w:ascii="Trebuchet MS" w:eastAsia="Trebuchet MS" w:hAnsi="Trebuchet MS" w:cs="Trebuchet MS"/>
               </w:rPr>
             </w:pPr>
-            <w:r>
-              <w:rPr>
-                <w:rFonts w:ascii="Trebuchet MS" w:eastAsia="Trebuchet MS" w:hAnsi="Trebuchet MS" w:cs="Trebuchet MS"/>
-              </w:rPr>
-              <w:t xml:space="preserve">Get Phase ID </w:t>
-            </w:r>
           </w:p>
         </w:tc>
         <w:tc>
@@ -1622,128 +1590,74 @@
                 <w:rFonts w:ascii="Trebuchet MS" w:eastAsia="Trebuchet MS" w:hAnsi="Trebuchet MS" w:cs="Trebuchet MS"/>
               </w:rPr>
             </w:pPr>
-            <w:r>
-              <w:rPr>
-                <w:rFonts w:ascii="Trebuchet MS" w:eastAsia="Trebuchet MS" w:hAnsi="Trebuchet MS" w:cs="Trebuchet MS"/>
-              </w:rPr>
-              <w:t>Checks if the correct phase ID is returned</w:t>
-            </w:r>
-            <w:r>
-              <w:rPr>
-                <w:rFonts w:ascii="Trebuchet MS" w:eastAsia="Trebuchet MS" w:hAnsi="Trebuchet MS" w:cs="Trebuchet MS"/>
-              </w:rPr>
-              <w:t xml:space="preserve"> when project is moved from the </w:t>
-            </w:r>
-            <w:r>
-              <w:rPr>
-                <w:rFonts w:ascii="Trebuchet MS" w:eastAsia="Trebuchet MS" w:hAnsi="Trebuchet MS" w:cs="Trebuchet MS"/>
-              </w:rPr>
-              <w:t>last</w:t>
-            </w:r>
-            <w:r>
-              <w:rPr>
-                <w:rFonts w:ascii="Trebuchet MS" w:eastAsia="Trebuchet MS" w:hAnsi="Trebuchet MS" w:cs="Trebuchet MS"/>
-              </w:rPr>
-              <w:t xml:space="preserve"> stage to the </w:t>
-            </w:r>
-            <w:r>
-              <w:rPr>
-                <w:rFonts w:ascii="Trebuchet MS" w:eastAsia="Trebuchet MS" w:hAnsi="Trebuchet MS" w:cs="Trebuchet MS"/>
-              </w:rPr>
-              <w:t>previous</w:t>
-            </w:r>
           </w:p>
         </w:tc>
         <w:tc>
           <w:tcPr>
             <w:tcW w:w="1585" w:type="dxa"/>
           </w:tcPr>
-          <w:p>
-            <w:r>
-              <w:t>Object from Test 21</w:t>
-            </w:r>
-            <w:r>
-              <w:t>8</w:t>
-            </w:r>
+          <w:p/>
+        </w:tc>
+        <w:tc>
+          <w:tcPr>
+            <w:tcW w:w="817" w:type="dxa"/>
+          </w:tcPr>
+          <w:p/>
+        </w:tc>
+        <w:tc>
+          <w:tcPr>
+            <w:tcW w:w="1668" w:type="dxa"/>
+          </w:tcPr>
+          <w:p/>
+        </w:tc>
+        <w:tc>
+          <w:tcPr>
+            <w:tcW w:w="1595" w:type="dxa"/>
+          </w:tcPr>
+          <w:p/>
+        </w:tc>
+        <w:tc>
+          <w:tcPr>
+            <w:tcW w:w="1790" w:type="dxa"/>
+          </w:tcPr>
+          <w:p/>
+        </w:tc>
+        <w:tc>
+          <w:tcPr>
+            <w:tcW w:w="2893" w:type="dxa"/>
+          </w:tcPr>
+          <w:p/>
+        </w:tc>
+        <w:tc>
+          <w:tcPr>
+            <w:tcW w:w="871" w:type="dxa"/>
+          </w:tcPr>
+          <w:p/>
+        </w:tc>
+        <w:tc>
+          <w:tcPr>
+            <w:tcW w:w="1367" w:type="dxa"/>
+          </w:tcPr>
+          <w:p/>
+        </w:tc>
+        <w:tc>
+          <w:tcPr>
+            <w:tcW w:w="2949" w:type="dxa"/>
+          </w:tcPr>
+          <w:p/>
+        </w:tc>
+      </w:tr>
+      <w:tr>
+        <w:tc>
+          <w:tcPr>
+            <w:tcW w:w="640" w:type="dxa"/>
+          </w:tcPr>
+          <w:p/>
+          <w:p/>
+          <w:p>
             <w:bookmarkStart w:id="0" w:name="_GoBack"/>
             <w:bookmarkEnd w:id="0"/>
           </w:p>
-        </w:tc>
-        <w:tc>
-          <w:tcPr>
-            <w:tcW w:w="817" w:type="dxa"/>
-          </w:tcPr>
-          <w:p>
-            <w:r>
-              <w:t>n/a</w:t>
-            </w:r>
-          </w:p>
-        </w:tc>
-        <w:tc>
-          <w:tcPr>
-            <w:tcW w:w="1668" w:type="dxa"/>
-          </w:tcPr>
-          <w:p>
-            <w:r>
-              <w:t>5</w:t>
-            </w:r>
-            <w:r>
-              <w:t xml:space="preserve"> (Int)</w:t>
-            </w:r>
-          </w:p>
-        </w:tc>
-        <w:tc>
-          <w:tcPr>
-            <w:tcW w:w="1595" w:type="dxa"/>
-          </w:tcPr>
-          <w:p/>
-        </w:tc>
-        <w:tc>
-          <w:tcPr>
-            <w:tcW w:w="2103" w:type="dxa"/>
-          </w:tcPr>
-          <w:p>
-            <w:r>
-              <w:t>Aidan Reed</w:t>
-            </w:r>
-          </w:p>
-        </w:tc>
-        <w:tc>
-          <w:tcPr>
-            <w:tcW w:w="2580" w:type="dxa"/>
-          </w:tcPr>
-          <w:p>
-            <w:r>
-              <w:t>Specification Document – Class Document</w:t>
-            </w:r>
-          </w:p>
-          <w:p/>
-        </w:tc>
-        <w:tc>
-          <w:tcPr>
-            <w:tcW w:w="871" w:type="dxa"/>
-          </w:tcPr>
-          <w:p/>
-        </w:tc>
-        <w:tc>
-          <w:tcPr>
-            <w:tcW w:w="1367" w:type="dxa"/>
-          </w:tcPr>
-          <w:p/>
-        </w:tc>
-        <w:tc>
-          <w:tcPr>
-            <w:tcW w:w="771" w:type="dxa"/>
-          </w:tcPr>
-          <w:p/>
-        </w:tc>
-      </w:tr>
-      <w:tr>
-        <w:tc>
-          <w:tcPr>
-            <w:tcW w:w="640" w:type="dxa"/>
-          </w:tcPr>
-          <w:p/>
         </w:tc>
         <w:tc>
           <w:tcPr>
@@ -1795,13 +1709,13 @@
         </w:tc>
         <w:tc>
           <w:tcPr>
-            <w:tcW w:w="2103" w:type="dxa"/>
-          </w:tcPr>
-          <w:p/>
-        </w:tc>
-        <w:tc>
-          <w:tcPr>
-            <w:tcW w:w="2580" w:type="dxa"/>
+            <w:tcW w:w="1790" w:type="dxa"/>
+          </w:tcPr>
+          <w:p/>
+        </w:tc>
+        <w:tc>
+          <w:tcPr>
+            <w:tcW w:w="2893" w:type="dxa"/>
           </w:tcPr>
           <w:p/>
         </w:tc>
@@ -1819,93 +1733,7 @@
         </w:tc>
         <w:tc>
           <w:tcPr>
-            <w:tcW w:w="771" w:type="dxa"/>
-          </w:tcPr>
-          <w:p/>
-        </w:tc>
-      </w:tr>
-      <w:tr>
-        <w:tc>
-          <w:tcPr>
-            <w:tcW w:w="640" w:type="dxa"/>
-          </w:tcPr>
-          <w:p/>
-        </w:tc>
-        <w:tc>
-          <w:tcPr>
-            <w:tcW w:w="1321" w:type="dxa"/>
-          </w:tcPr>
-          <w:p>
-            <w:pPr>
-              <w:rPr>
-                <w:rFonts w:ascii="Trebuchet MS" w:eastAsia="Trebuchet MS" w:hAnsi="Trebuchet MS" w:cs="Trebuchet MS"/>
-              </w:rPr>
-            </w:pPr>
-          </w:p>
-        </w:tc>
-        <w:tc>
-          <w:tcPr>
-            <w:tcW w:w="3620" w:type="dxa"/>
-          </w:tcPr>
-          <w:p>
-            <w:pPr>
-              <w:rPr>
-                <w:rFonts w:ascii="Trebuchet MS" w:eastAsia="Trebuchet MS" w:hAnsi="Trebuchet MS" w:cs="Trebuchet MS"/>
-              </w:rPr>
-            </w:pPr>
-          </w:p>
-        </w:tc>
-        <w:tc>
-          <w:tcPr>
-            <w:tcW w:w="1585" w:type="dxa"/>
-          </w:tcPr>
-          <w:p/>
-        </w:tc>
-        <w:tc>
-          <w:tcPr>
-            <w:tcW w:w="817" w:type="dxa"/>
-          </w:tcPr>
-          <w:p/>
-        </w:tc>
-        <w:tc>
-          <w:tcPr>
-            <w:tcW w:w="1668" w:type="dxa"/>
-          </w:tcPr>
-          <w:p/>
-        </w:tc>
-        <w:tc>
-          <w:tcPr>
-            <w:tcW w:w="1595" w:type="dxa"/>
-          </w:tcPr>
-          <w:p/>
-        </w:tc>
-        <w:tc>
-          <w:tcPr>
-            <w:tcW w:w="2103" w:type="dxa"/>
-          </w:tcPr>
-          <w:p/>
-        </w:tc>
-        <w:tc>
-          <w:tcPr>
-            <w:tcW w:w="2580" w:type="dxa"/>
-          </w:tcPr>
-          <w:p/>
-        </w:tc>
-        <w:tc>
-          <w:tcPr>
-            <w:tcW w:w="871" w:type="dxa"/>
-          </w:tcPr>
-          <w:p/>
-        </w:tc>
-        <w:tc>
-          <w:tcPr>
-            <w:tcW w:w="1367" w:type="dxa"/>
-          </w:tcPr>
-          <w:p/>
-        </w:tc>
-        <w:tc>
-          <w:tcPr>
-            <w:tcW w:w="771" w:type="dxa"/>
+            <w:tcW w:w="2949" w:type="dxa"/>
           </w:tcPr>
           <w:p/>
         </w:tc>
@@ -1977,7 +1805,7 @@
         </w:tc>
         <w:tc>
           <w:tcPr>
-            <w:tcW w:w="2103" w:type="dxa"/>
+            <w:tcW w:w="1790" w:type="dxa"/>
           </w:tcPr>
           <w:p>
             <w:r>
@@ -1988,7 +1816,7 @@
         </w:tc>
         <w:tc>
           <w:tcPr>
-            <w:tcW w:w="2580" w:type="dxa"/>
+            <w:tcW w:w="2893" w:type="dxa"/>
           </w:tcPr>
           <w:p>
             <w:r>
@@ -2011,7 +1839,7 @@
         </w:tc>
         <w:tc>
           <w:tcPr>
-            <w:tcW w:w="771" w:type="dxa"/>
+            <w:tcW w:w="2949" w:type="dxa"/>
           </w:tcPr>
           <w:p/>
         </w:tc>
@@ -2032,11 +1860,27 @@
             <w:tcW w:w="1321" w:type="dxa"/>
           </w:tcPr>
           <w:p>
+            <w:proofErr w:type="spellStart"/>
+            <w:proofErr w:type="gramStart"/>
             <w:r>
               <w:rPr>
                 <w:rFonts w:ascii="Trebuchet MS" w:eastAsia="Trebuchet MS" w:hAnsi="Trebuchet MS" w:cs="Trebuchet MS"/>
               </w:rPr>
-              <w:t>toString() Override</w:t>
+              <w:t>toString</w:t>
+            </w:r>
+            <w:proofErr w:type="spellEnd"/>
+            <w:r>
+              <w:rPr>
+                <w:rFonts w:ascii="Trebuchet MS" w:eastAsia="Trebuchet MS" w:hAnsi="Trebuchet MS" w:cs="Trebuchet MS"/>
+              </w:rPr>
+              <w:t>(</w:t>
+            </w:r>
+            <w:proofErr w:type="gramEnd"/>
+            <w:r>
+              <w:rPr>
+                <w:rFonts w:ascii="Trebuchet MS" w:eastAsia="Trebuchet MS" w:hAnsi="Trebuchet MS" w:cs="Trebuchet MS"/>
+              </w:rPr>
+              <w:t>) Override</w:t>
             </w:r>
           </w:p>
         </w:tc>
@@ -2079,7 +1923,7 @@
         </w:tc>
         <w:tc>
           <w:tcPr>
-            <w:tcW w:w="2103" w:type="dxa"/>
+            <w:tcW w:w="1790" w:type="dxa"/>
           </w:tcPr>
           <w:p>
             <w:r>
@@ -2090,7 +1934,7 @@
         </w:tc>
         <w:tc>
           <w:tcPr>
-            <w:tcW w:w="2580" w:type="dxa"/>
+            <w:tcW w:w="2893" w:type="dxa"/>
           </w:tcPr>
           <w:p>
             <w:r>
@@ -2113,7 +1957,7 @@
         </w:tc>
         <w:tc>
           <w:tcPr>
-            <w:tcW w:w="771" w:type="dxa"/>
+            <w:tcW w:w="2949" w:type="dxa"/>
           </w:tcPr>
           <w:p/>
         </w:tc>
@@ -2136,7 +1980,7 @@
     <w:tbl>
       <w:tblPr>
         <w:tblStyle w:val="TableGrid"/>
-        <w:tblW w:w="20974" w:type="dxa"/>
+        <w:tblW w:w="21116" w:type="dxa"/>
         <w:tblLook w:val="04A0" w:firstRow="1" w:lastRow="0" w:firstColumn="1" w:lastColumn="0" w:noHBand="0" w:noVBand="1"/>
       </w:tblPr>
       <w:tblGrid>
@@ -2149,7 +1993,7 @@
         <w:gridCol w:w="1560"/>
         <w:gridCol w:w="2126"/>
         <w:gridCol w:w="1984"/>
-        <w:gridCol w:w="3402"/>
+        <w:gridCol w:w="3544"/>
       </w:tblGrid>
       <w:tr>
         <w:tc>
@@ -2251,7 +2095,7 @@
         </w:tc>
         <w:tc>
           <w:tcPr>
-            <w:tcW w:w="3402" w:type="dxa"/>
+            <w:tcW w:w="3544" w:type="dxa"/>
           </w:tcPr>
           <w:p>
             <w:r>
@@ -2317,7 +2161,7 @@
         </w:tc>
         <w:tc>
           <w:tcPr>
-            <w:tcW w:w="3402" w:type="dxa"/>
+            <w:tcW w:w="3544" w:type="dxa"/>
           </w:tcPr>
           <w:p/>
         </w:tc>
@@ -2379,7 +2223,7 @@
         </w:tc>
         <w:tc>
           <w:tcPr>
-            <w:tcW w:w="3402" w:type="dxa"/>
+            <w:tcW w:w="3544" w:type="dxa"/>
           </w:tcPr>
           <w:p/>
         </w:tc>
@@ -2388,6 +2232,7 @@
     <w:p/>
     <w:p>
       <w:r>
+        <w:lastRenderedPageBreak/>
         <w:t>Bug Fix List</w:t>
       </w:r>
     </w:p>
@@ -2403,14 +2248,14 @@
         <w:gridCol w:w="3261"/>
         <w:gridCol w:w="1417"/>
         <w:gridCol w:w="1134"/>
-        <w:gridCol w:w="1701"/>
-        <w:gridCol w:w="1701"/>
+        <w:gridCol w:w="1276"/>
+        <w:gridCol w:w="1559"/>
+        <w:gridCol w:w="1418"/>
+        <w:gridCol w:w="1559"/>
         <w:gridCol w:w="1134"/>
         <w:gridCol w:w="1276"/>
-        <w:gridCol w:w="1134"/>
-        <w:gridCol w:w="1276"/>
-        <w:gridCol w:w="1275"/>
-        <w:gridCol w:w="1560"/>
+        <w:gridCol w:w="1417"/>
+        <w:gridCol w:w="1418"/>
         <w:gridCol w:w="2976"/>
       </w:tblGrid>
       <w:tr>
@@ -2425,7 +2270,6 @@
           </w:tcPr>
           <w:p>
             <w:r>
-              <w:lastRenderedPageBreak/>
               <w:t>Problem ID</w:t>
             </w:r>
           </w:p>
@@ -2474,7 +2318,7 @@
         </w:tc>
         <w:tc>
           <w:tcPr>
-            <w:tcW w:w="1701" w:type="dxa"/>
+            <w:tcW w:w="1276" w:type="dxa"/>
             <w:shd w:val="clear" w:color="auto" w:fill="D9D9D9" w:themeFill="background1" w:themeFillShade="D9"/>
           </w:tcPr>
           <w:p>
@@ -2488,7 +2332,7 @@
         </w:tc>
         <w:tc>
           <w:tcPr>
-            <w:tcW w:w="1701" w:type="dxa"/>
+            <w:tcW w:w="1559" w:type="dxa"/>
             <w:shd w:val="clear" w:color="auto" w:fill="D9D9D9" w:themeFill="background1" w:themeFillShade="D9"/>
           </w:tcPr>
           <w:p>
@@ -2502,7 +2346,7 @@
         </w:tc>
         <w:tc>
           <w:tcPr>
-            <w:tcW w:w="1134" w:type="dxa"/>
+            <w:tcW w:w="1418" w:type="dxa"/>
             <w:shd w:val="clear" w:color="auto" w:fill="D9D9D9" w:themeFill="background1" w:themeFillShade="D9"/>
           </w:tcPr>
           <w:p>
@@ -2524,7 +2368,7 @@
         </w:tc>
         <w:tc>
           <w:tcPr>
-            <w:tcW w:w="1276" w:type="dxa"/>
+            <w:tcW w:w="1559" w:type="dxa"/>
             <w:shd w:val="clear" w:color="auto" w:fill="D9D9D9" w:themeFill="background1" w:themeFillShade="D9"/>
           </w:tcPr>
           <w:p>
@@ -2566,7 +2410,7 @@
         </w:tc>
         <w:tc>
           <w:tcPr>
-            <w:tcW w:w="1275" w:type="dxa"/>
+            <w:tcW w:w="1417" w:type="dxa"/>
             <w:shd w:val="clear" w:color="auto" w:fill="D9D9D9" w:themeFill="background1" w:themeFillShade="D9"/>
           </w:tcPr>
           <w:p>
@@ -2580,7 +2424,7 @@
         </w:tc>
         <w:tc>
           <w:tcPr>
-            <w:tcW w:w="1560" w:type="dxa"/>
+            <w:tcW w:w="1418" w:type="dxa"/>
             <w:shd w:val="clear" w:color="auto" w:fill="D9D9D9" w:themeFill="background1" w:themeFillShade="D9"/>
           </w:tcPr>
           <w:p>
@@ -2615,14 +2459,17 @@
           </w:tcPr>
           <w:p>
             <w:r>
-              <w:br/>
-              <w:t>1</w:t>
-            </w:r>
-            <w:r>
-              <w:br/>
-            </w:r>
-            <w:r>
-              <w:br/>
+              <w:t xml:space="preserve">1 </w:t>
+            </w:r>
+          </w:p>
+          <w:p>
+            <w:r>
+              <w:t xml:space="preserve"> </w:t>
+            </w:r>
+          </w:p>
+          <w:p>
+            <w:r>
+              <w:t xml:space="preserve"> </w:t>
             </w:r>
           </w:p>
         </w:tc>
@@ -2635,7 +2482,10 @@
               <w:cnfStyle w:val="000000000000" w:firstRow="0" w:lastRow="0" w:firstColumn="0" w:lastColumn="0" w:oddVBand="0" w:evenVBand="0" w:oddHBand="0" w:evenHBand="0" w:firstRowFirstColumn="0" w:firstRowLastColumn="0" w:lastRowFirstColumn="0" w:lastRowLastColumn="0"/>
             </w:pPr>
             <w:r>
-              <w:t>Limit of 7 emails in the new ArrayList object. This seems like a small amount for a project that will likely have a lot of back and forth communication.</w:t>
+              <w:t xml:space="preserve"> </w:t>
+            </w:r>
+            <w:r>
+              <w:t xml:space="preserve">Project Phase ID goes 1 over the number of different phases. </w:t>
             </w:r>
           </w:p>
         </w:tc>
@@ -2648,7 +2498,7 @@
               <w:cnfStyle w:val="000000000000" w:firstRow="0" w:lastRow="0" w:firstColumn="0" w:lastColumn="0" w:oddVBand="0" w:evenVBand="0" w:oddHBand="0" w:evenHBand="0" w:firstRowFirstColumn="0" w:firstRowLastColumn="0" w:lastRowFirstColumn="0" w:lastRowLastColumn="0"/>
             </w:pPr>
             <w:r>
-              <w:t xml:space="preserve">CompanyProject, 8 </w:t>
+              <w:t xml:space="preserve"> </w:t>
             </w:r>
           </w:p>
         </w:tc>
@@ -2663,11 +2513,14 @@
             <w:r>
               <w:t xml:space="preserve"> </w:t>
             </w:r>
-          </w:p>
-        </w:tc>
-        <w:tc>
-          <w:tcPr>
-            <w:tcW w:w="1701" w:type="dxa"/>
+            <w:r>
+              <w:t>219</w:t>
+            </w:r>
+          </w:p>
+        </w:tc>
+        <w:tc>
+          <w:tcPr>
+            <w:tcW w:w="1276" w:type="dxa"/>
           </w:tcPr>
           <w:p>
             <w:pPr>
@@ -2677,40 +2530,46 @@
         </w:tc>
         <w:tc>
           <w:tcPr>
-            <w:tcW w:w="1701" w:type="dxa"/>
+            <w:tcW w:w="1559" w:type="dxa"/>
           </w:tcPr>
           <w:p>
             <w:pPr>
               <w:cnfStyle w:val="000000000000" w:firstRow="0" w:lastRow="0" w:firstColumn="0" w:lastColumn="0" w:oddVBand="0" w:evenVBand="0" w:oddHBand="0" w:evenHBand="0" w:firstRowFirstColumn="0" w:firstRowLastColumn="0" w:lastRowFirstColumn="0" w:lastRowLastColumn="0"/>
             </w:pPr>
             <w:r>
-              <w:t xml:space="preserve"> Increase the value to something more feasible</w:t>
-            </w:r>
-          </w:p>
-        </w:tc>
-        <w:tc>
-          <w:tcPr>
-            <w:tcW w:w="1134" w:type="dxa"/>
+              <w:t xml:space="preserve"> </w:t>
+            </w:r>
+          </w:p>
+        </w:tc>
+        <w:tc>
+          <w:tcPr>
+            <w:tcW w:w="1418" w:type="dxa"/>
           </w:tcPr>
           <w:p>
             <w:pPr>
               <w:cnfStyle w:val="000000000000" w:firstRow="0" w:lastRow="0" w:firstColumn="0" w:lastColumn="0" w:oddVBand="0" w:evenVBand="0" w:oddHBand="0" w:evenHBand="0" w:firstRowFirstColumn="0" w:firstRowLastColumn="0" w:lastRowFirstColumn="0" w:lastRowLastColumn="0"/>
             </w:pPr>
             <w:r>
-              <w:t xml:space="preserve"> Med</w:t>
-            </w:r>
-          </w:p>
-        </w:tc>
-        <w:tc>
-          <w:tcPr>
-            <w:tcW w:w="1276" w:type="dxa"/>
+              <w:t xml:space="preserve"> </w:t>
+            </w:r>
+            <w:r>
+              <w:t>Med</w:t>
+            </w:r>
+          </w:p>
+        </w:tc>
+        <w:tc>
+          <w:tcPr>
+            <w:tcW w:w="1559" w:type="dxa"/>
           </w:tcPr>
           <w:p>
             <w:pPr>
               <w:cnfStyle w:val="000000000000" w:firstRow="0" w:lastRow="0" w:firstColumn="0" w:lastColumn="0" w:oddVBand="0" w:evenVBand="0" w:oddHBand="0" w:evenHBand="0" w:firstRowFirstColumn="0" w:firstRowLastColumn="0" w:lastRowFirstColumn="0" w:lastRowLastColumn="0"/>
             </w:pPr>
             <w:r>
-              <w:t>09/03</w:t>
+              <w:t xml:space="preserve"> </w:t>
+            </w:r>
+            <w:r>
+              <w:t>25.04.2018</w:t>
             </w:r>
           </w:p>
         </w:tc>
@@ -2742,20 +2601,23 @@
         </w:tc>
         <w:tc>
           <w:tcPr>
-            <w:tcW w:w="1275" w:type="dxa"/>
+            <w:tcW w:w="1417" w:type="dxa"/>
           </w:tcPr>
           <w:p>
             <w:pPr>
               <w:cnfStyle w:val="000000000000" w:firstRow="0" w:lastRow="0" w:firstColumn="0" w:lastColumn="0" w:oddVBand="0" w:evenVBand="0" w:oddHBand="0" w:evenHBand="0" w:firstRowFirstColumn="0" w:firstRowLastColumn="0" w:lastRowFirstColumn="0" w:lastRowLastColumn="0"/>
             </w:pPr>
             <w:r>
-              <w:t xml:space="preserve"> Christian(Identified) </w:t>
-            </w:r>
-          </w:p>
-        </w:tc>
-        <w:tc>
-          <w:tcPr>
-            <w:tcW w:w="1560" w:type="dxa"/>
+              <w:t xml:space="preserve"> </w:t>
+            </w:r>
+            <w:r>
+              <w:t>Aidan Reed</w:t>
+            </w:r>
+          </w:p>
+        </w:tc>
+        <w:tc>
+          <w:tcPr>
+            <w:tcW w:w="1418" w:type="dxa"/>
           </w:tcPr>
           <w:p>
             <w:pPr>
@@ -2790,15 +2652,6 @@
             <w:r>
               <w:t>2</w:t>
             </w:r>
-            <w:r>
-              <w:br/>
-            </w:r>
-            <w:r>
-              <w:br/>
-            </w:r>
-            <w:r>
-              <w:br/>
-            </w:r>
           </w:p>
         </w:tc>
         <w:tc>
@@ -2810,7 +2663,15 @@
               <w:cnfStyle w:val="000000000000" w:firstRow="0" w:lastRow="0" w:firstColumn="0" w:lastColumn="0" w:oddVBand="0" w:evenVBand="0" w:oddHBand="0" w:evenHBand="0" w:firstRowFirstColumn="0" w:firstRowLastColumn="0" w:lastRowFirstColumn="0" w:lastRowLastColumn="0"/>
             </w:pPr>
             <w:r>
-              <w:t xml:space="preserve"> No error thrown if email invalid in Company Project Class</w:t>
+              <w:t xml:space="preserve">No method to go to previous phase inside the </w:t>
+            </w:r>
+            <w:proofErr w:type="spellStart"/>
+            <w:r>
+              <w:t>CompanyProject</w:t>
+            </w:r>
+            <w:proofErr w:type="spellEnd"/>
+            <w:r>
+              <w:t xml:space="preserve"> Class</w:t>
             </w:r>
           </w:p>
         </w:tc>
@@ -2822,9 +2683,6 @@
             <w:pPr>
               <w:cnfStyle w:val="000000000000" w:firstRow="0" w:lastRow="0" w:firstColumn="0" w:lastColumn="0" w:oddVBand="0" w:evenVBand="0" w:oddHBand="0" w:evenHBand="0" w:firstRowFirstColumn="0" w:firstRowLastColumn="0" w:lastRowFirstColumn="0" w:lastRowLastColumn="0"/>
             </w:pPr>
-            <w:r>
-              <w:t>CompanyProject, 58</w:t>
-            </w:r>
           </w:p>
         </w:tc>
         <w:tc>
@@ -2836,13 +2694,13 @@
               <w:cnfStyle w:val="000000000000" w:firstRow="0" w:lastRow="0" w:firstColumn="0" w:lastColumn="0" w:oddVBand="0" w:evenVBand="0" w:oddHBand="0" w:evenHBand="0" w:firstRowFirstColumn="0" w:firstRowLastColumn="0" w:lastRowFirstColumn="0" w:lastRowLastColumn="0"/>
             </w:pPr>
             <w:r>
-              <w:t xml:space="preserve"> </w:t>
-            </w:r>
-          </w:p>
-        </w:tc>
-        <w:tc>
-          <w:tcPr>
-            <w:tcW w:w="1701" w:type="dxa"/>
+              <w:t>220</w:t>
+            </w:r>
+          </w:p>
+        </w:tc>
+        <w:tc>
+          <w:tcPr>
+            <w:tcW w:w="1276" w:type="dxa"/>
           </w:tcPr>
           <w:p>
             <w:pPr>
@@ -2852,40 +2710,37 @@
         </w:tc>
         <w:tc>
           <w:tcPr>
-            <w:tcW w:w="1701" w:type="dxa"/>
+            <w:tcW w:w="1559" w:type="dxa"/>
           </w:tcPr>
           <w:p>
             <w:pPr>
               <w:cnfStyle w:val="000000000000" w:firstRow="0" w:lastRow="0" w:firstColumn="0" w:lastColumn="0" w:oddVBand="0" w:evenVBand="0" w:oddHBand="0" w:evenHBand="0" w:firstRowFirstColumn="0" w:firstRowLastColumn="0" w:lastRowFirstColumn="0" w:lastRowLastColumn="0"/>
             </w:pPr>
-            <w:r>
-              <w:t xml:space="preserve"> Return an error if email is invalid</w:t>
-            </w:r>
-          </w:p>
-        </w:tc>
-        <w:tc>
-          <w:tcPr>
-            <w:tcW w:w="1134" w:type="dxa"/>
+          </w:p>
+        </w:tc>
+        <w:tc>
+          <w:tcPr>
+            <w:tcW w:w="1418" w:type="dxa"/>
           </w:tcPr>
           <w:p>
             <w:pPr>
               <w:cnfStyle w:val="000000000000" w:firstRow="0" w:lastRow="0" w:firstColumn="0" w:lastColumn="0" w:oddVBand="0" w:evenVBand="0" w:oddHBand="0" w:evenHBand="0" w:firstRowFirstColumn="0" w:firstRowLastColumn="0" w:lastRowFirstColumn="0" w:lastRowLastColumn="0"/>
             </w:pPr>
             <w:r>
-              <w:t xml:space="preserve"> Low</w:t>
-            </w:r>
-          </w:p>
-        </w:tc>
-        <w:tc>
-          <w:tcPr>
-            <w:tcW w:w="1276" w:type="dxa"/>
+              <w:t>Low</w:t>
+            </w:r>
+          </w:p>
+        </w:tc>
+        <w:tc>
+          <w:tcPr>
+            <w:tcW w:w="1559" w:type="dxa"/>
           </w:tcPr>
           <w:p>
             <w:pPr>
               <w:cnfStyle w:val="000000000000" w:firstRow="0" w:lastRow="0" w:firstColumn="0" w:lastColumn="0" w:oddVBand="0" w:evenVBand="0" w:oddHBand="0" w:evenHBand="0" w:firstRowFirstColumn="0" w:firstRowLastColumn="0" w:lastRowFirstColumn="0" w:lastRowLastColumn="0"/>
             </w:pPr>
             <w:r>
-              <w:t xml:space="preserve"> 09/03</w:t>
+              <w:t>25.04.2018</w:t>
             </w:r>
           </w:p>
         </w:tc>
@@ -2897,9 +2752,6 @@
             <w:pPr>
               <w:cnfStyle w:val="000000000000" w:firstRow="0" w:lastRow="0" w:firstColumn="0" w:lastColumn="0" w:oddVBand="0" w:evenVBand="0" w:oddHBand="0" w:evenHBand="0" w:firstRowFirstColumn="0" w:firstRowLastColumn="0" w:lastRowFirstColumn="0" w:lastRowLastColumn="0"/>
             </w:pPr>
-            <w:r>
-              <w:t xml:space="preserve"> </w:t>
-            </w:r>
           </w:p>
         </w:tc>
         <w:tc>
@@ -2910,35 +2762,29 @@
             <w:pPr>
               <w:cnfStyle w:val="000000000000" w:firstRow="0" w:lastRow="0" w:firstColumn="0" w:lastColumn="0" w:oddVBand="0" w:evenVBand="0" w:oddHBand="0" w:evenHBand="0" w:firstRowFirstColumn="0" w:firstRowLastColumn="0" w:lastRowFirstColumn="0" w:lastRowLastColumn="0"/>
             </w:pPr>
-            <w:r>
-              <w:t xml:space="preserve"> </w:t>
-            </w:r>
-          </w:p>
-        </w:tc>
-        <w:tc>
-          <w:tcPr>
-            <w:tcW w:w="1275" w:type="dxa"/>
+          </w:p>
+        </w:tc>
+        <w:tc>
+          <w:tcPr>
+            <w:tcW w:w="1417" w:type="dxa"/>
           </w:tcPr>
           <w:p>
             <w:pPr>
               <w:cnfStyle w:val="000000000000" w:firstRow="0" w:lastRow="0" w:firstColumn="0" w:lastColumn="0" w:oddVBand="0" w:evenVBand="0" w:oddHBand="0" w:evenHBand="0" w:firstRowFirstColumn="0" w:firstRowLastColumn="0" w:lastRowFirstColumn="0" w:lastRowLastColumn="0"/>
             </w:pPr>
             <w:r>
-              <w:t xml:space="preserve"> Justin (Identified)</w:t>
-            </w:r>
-          </w:p>
-        </w:tc>
-        <w:tc>
-          <w:tcPr>
-            <w:tcW w:w="1560" w:type="dxa"/>
+              <w:t>Aidan Reed</w:t>
+            </w:r>
+          </w:p>
+        </w:tc>
+        <w:tc>
+          <w:tcPr>
+            <w:tcW w:w="1418" w:type="dxa"/>
           </w:tcPr>
           <w:p>
             <w:pPr>
               <w:cnfStyle w:val="000000000000" w:firstRow="0" w:lastRow="0" w:firstColumn="0" w:lastColumn="0" w:oddVBand="0" w:evenVBand="0" w:oddHBand="0" w:evenHBand="0" w:firstRowFirstColumn="0" w:firstRowLastColumn="0" w:lastRowFirstColumn="0" w:lastRowLastColumn="0"/>
             </w:pPr>
-            <w:r>
-              <w:t xml:space="preserve"> </w:t>
-            </w:r>
           </w:p>
         </w:tc>
         <w:tc>
@@ -2950,358 +2796,7 @@
               <w:cnfStyle w:val="000000000000" w:firstRow="0" w:lastRow="0" w:firstColumn="0" w:lastColumn="0" w:oddVBand="0" w:evenVBand="0" w:oddHBand="0" w:evenHBand="0" w:firstRowFirstColumn="0" w:firstRowLastColumn="0" w:lastRowFirstColumn="0" w:lastRowLastColumn="0"/>
             </w:pPr>
             <w:r>
-              <w:t xml:space="preserve"> Print error message necessary?</w:t>
-            </w:r>
-          </w:p>
-        </w:tc>
-      </w:tr>
-      <w:tr>
-        <w:tc>
-          <w:tcPr>
-            <w:cnfStyle w:val="001000000000" w:firstRow="0" w:lastRow="0" w:firstColumn="1" w:lastColumn="0" w:oddVBand="0" w:evenVBand="0" w:oddHBand="0" w:evenHBand="0" w:firstRowFirstColumn="0" w:firstRowLastColumn="0" w:lastRowFirstColumn="0" w:lastRowLastColumn="0"/>
-            <w:tcW w:w="1129" w:type="dxa"/>
-          </w:tcPr>
-          <w:p>
-            <w:r>
-              <w:t>4</w:t>
-            </w:r>
-            <w:r>
-              <w:br/>
-            </w:r>
-            <w:r>
-              <w:br/>
-            </w:r>
-            <w:r>
-              <w:br/>
-            </w:r>
-          </w:p>
-        </w:tc>
-        <w:tc>
-          <w:tcPr>
-            <w:tcW w:w="3261" w:type="dxa"/>
-          </w:tcPr>
-          <w:p>
-            <w:pPr>
-              <w:cnfStyle w:val="000000000000" w:firstRow="0" w:lastRow="0" w:firstColumn="0" w:lastColumn="0" w:oddVBand="0" w:evenVBand="0" w:oddHBand="0" w:evenHBand="0" w:firstRowFirstColumn="0" w:firstRowLastColumn="0" w:lastRowFirstColumn="0" w:lastRowLastColumn="0"/>
-            </w:pPr>
-            <w:r>
-              <w:t xml:space="preserve"> No validation on validity of project title - should be minimum of 10 chars</w:t>
-            </w:r>
-          </w:p>
-        </w:tc>
-        <w:tc>
-          <w:tcPr>
-            <w:tcW w:w="1417" w:type="dxa"/>
-          </w:tcPr>
-          <w:p>
-            <w:pPr>
-              <w:cnfStyle w:val="000000000000" w:firstRow="0" w:lastRow="0" w:firstColumn="0" w:lastColumn="0" w:oddVBand="0" w:evenVBand="0" w:oddHBand="0" w:evenHBand="0" w:firstRowFirstColumn="0" w:firstRowLastColumn="0" w:lastRowFirstColumn="0" w:lastRowLastColumn="0"/>
-            </w:pPr>
-            <w:r>
-              <w:t>CompanyEmailsystem, 110</w:t>
-            </w:r>
-          </w:p>
-        </w:tc>
-        <w:tc>
-          <w:tcPr>
-            <w:tcW w:w="1134" w:type="dxa"/>
-          </w:tcPr>
-          <w:p>
-            <w:pPr>
-              <w:cnfStyle w:val="000000000000" w:firstRow="0" w:lastRow="0" w:firstColumn="0" w:lastColumn="0" w:oddVBand="0" w:evenVBand="0" w:oddHBand="0" w:evenHBand="0" w:firstRowFirstColumn="0" w:firstRowLastColumn="0" w:lastRowFirstColumn="0" w:lastRowLastColumn="0"/>
-            </w:pPr>
-            <w:r>
-              <w:t xml:space="preserve"> </w:t>
-            </w:r>
-          </w:p>
-        </w:tc>
-        <w:tc>
-          <w:tcPr>
-            <w:tcW w:w="1701" w:type="dxa"/>
-          </w:tcPr>
-          <w:p>
-            <w:pPr>
-              <w:cnfStyle w:val="000000000000" w:firstRow="0" w:lastRow="0" w:firstColumn="0" w:lastColumn="0" w:oddVBand="0" w:evenVBand="0" w:oddHBand="0" w:evenHBand="0" w:firstRowFirstColumn="0" w:firstRowLastColumn="0" w:lastRowFirstColumn="0" w:lastRowLastColumn="0"/>
-            </w:pPr>
-          </w:p>
-        </w:tc>
-        <w:tc>
-          <w:tcPr>
-            <w:tcW w:w="1701" w:type="dxa"/>
-          </w:tcPr>
-          <w:p>
-            <w:pPr>
-              <w:cnfStyle w:val="000000000000" w:firstRow="0" w:lastRow="0" w:firstColumn="0" w:lastColumn="0" w:oddVBand="0" w:evenVBand="0" w:oddHBand="0" w:evenHBand="0" w:firstRowFirstColumn="0" w:firstRowLastColumn="0" w:lastRowFirstColumn="0" w:lastRowLastColumn="0"/>
-            </w:pPr>
-            <w:r>
-              <w:t xml:space="preserve"> Return an error if the title is not valid</w:t>
-            </w:r>
-          </w:p>
-        </w:tc>
-        <w:tc>
-          <w:tcPr>
-            <w:tcW w:w="1134" w:type="dxa"/>
-          </w:tcPr>
-          <w:p>
-            <w:pPr>
-              <w:cnfStyle w:val="000000000000" w:firstRow="0" w:lastRow="0" w:firstColumn="0" w:lastColumn="0" w:oddVBand="0" w:evenVBand="0" w:oddHBand="0" w:evenHBand="0" w:firstRowFirstColumn="0" w:firstRowLastColumn="0" w:lastRowFirstColumn="0" w:lastRowLastColumn="0"/>
-            </w:pPr>
-            <w:r>
-              <w:t xml:space="preserve"> Med</w:t>
-            </w:r>
-          </w:p>
-        </w:tc>
-        <w:tc>
-          <w:tcPr>
-            <w:tcW w:w="1276" w:type="dxa"/>
-          </w:tcPr>
-          <w:p>
-            <w:pPr>
-              <w:cnfStyle w:val="000000000000" w:firstRow="0" w:lastRow="0" w:firstColumn="0" w:lastColumn="0" w:oddVBand="0" w:evenVBand="0" w:oddHBand="0" w:evenHBand="0" w:firstRowFirstColumn="0" w:firstRowLastColumn="0" w:lastRowFirstColumn="0" w:lastRowLastColumn="0"/>
-            </w:pPr>
-            <w:r>
-              <w:t xml:space="preserve"> 09/03</w:t>
-            </w:r>
-          </w:p>
-        </w:tc>
-        <w:tc>
-          <w:tcPr>
-            <w:tcW w:w="1134" w:type="dxa"/>
-          </w:tcPr>
-          <w:p>
-            <w:pPr>
-              <w:cnfStyle w:val="000000000000" w:firstRow="0" w:lastRow="0" w:firstColumn="0" w:lastColumn="0" w:oddVBand="0" w:evenVBand="0" w:oddHBand="0" w:evenHBand="0" w:firstRowFirstColumn="0" w:firstRowLastColumn="0" w:lastRowFirstColumn="0" w:lastRowLastColumn="0"/>
-            </w:pPr>
-            <w:r>
-              <w:t xml:space="preserve"> </w:t>
-            </w:r>
-          </w:p>
-        </w:tc>
-        <w:tc>
-          <w:tcPr>
-            <w:tcW w:w="1276" w:type="dxa"/>
-          </w:tcPr>
-          <w:p>
-            <w:pPr>
-              <w:cnfStyle w:val="000000000000" w:firstRow="0" w:lastRow="0" w:firstColumn="0" w:lastColumn="0" w:oddVBand="0" w:evenVBand="0" w:oddHBand="0" w:evenHBand="0" w:firstRowFirstColumn="0" w:firstRowLastColumn="0" w:lastRowFirstColumn="0" w:lastRowLastColumn="0"/>
-            </w:pPr>
-            <w:r>
-              <w:t xml:space="preserve"> </w:t>
-            </w:r>
-          </w:p>
-        </w:tc>
-        <w:tc>
-          <w:tcPr>
-            <w:tcW w:w="1275" w:type="dxa"/>
-          </w:tcPr>
-          <w:p>
-            <w:pPr>
-              <w:cnfStyle w:val="000000000000" w:firstRow="0" w:lastRow="0" w:firstColumn="0" w:lastColumn="0" w:oddVBand="0" w:evenVBand="0" w:oddHBand="0" w:evenHBand="0" w:firstRowFirstColumn="0" w:firstRowLastColumn="0" w:lastRowFirstColumn="0" w:lastRowLastColumn="0"/>
-            </w:pPr>
-            <w:r>
-              <w:t xml:space="preserve"> Christian</w:t>
-            </w:r>
-          </w:p>
-        </w:tc>
-        <w:tc>
-          <w:tcPr>
-            <w:tcW w:w="1560" w:type="dxa"/>
-          </w:tcPr>
-          <w:p>
-            <w:pPr>
-              <w:cnfStyle w:val="000000000000" w:firstRow="0" w:lastRow="0" w:firstColumn="0" w:lastColumn="0" w:oddVBand="0" w:evenVBand="0" w:oddHBand="0" w:evenHBand="0" w:firstRowFirstColumn="0" w:firstRowLastColumn="0" w:lastRowFirstColumn="0" w:lastRowLastColumn="0"/>
-            </w:pPr>
-            <w:r>
-              <w:t xml:space="preserve"> </w:t>
-            </w:r>
-          </w:p>
-        </w:tc>
-        <w:tc>
-          <w:tcPr>
-            <w:tcW w:w="2976" w:type="dxa"/>
-          </w:tcPr>
-          <w:p>
-            <w:pPr>
-              <w:cnfStyle w:val="000000000000" w:firstRow="0" w:lastRow="0" w:firstColumn="0" w:lastColumn="0" w:oddVBand="0" w:evenVBand="0" w:oddHBand="0" w:evenHBand="0" w:firstRowFirstColumn="0" w:firstRowLastColumn="0" w:lastRowFirstColumn="0" w:lastRowLastColumn="0"/>
-            </w:pPr>
-            <w:r>
-              <w:t xml:space="preserve"> </w:t>
-            </w:r>
-          </w:p>
-        </w:tc>
-      </w:tr>
-      <w:tr>
-        <w:tc>
-          <w:tcPr>
-            <w:cnfStyle w:val="001000000000" w:firstRow="0" w:lastRow="0" w:firstColumn="1" w:lastColumn="0" w:oddVBand="0" w:evenVBand="0" w:oddHBand="0" w:evenHBand="0" w:firstRowFirstColumn="0" w:firstRowLastColumn="0" w:lastRowFirstColumn="0" w:lastRowLastColumn="0"/>
-            <w:tcW w:w="1129" w:type="dxa"/>
-          </w:tcPr>
-          <w:p>
-            <w:r>
-              <w:t xml:space="preserve"> 7</w:t>
-            </w:r>
-          </w:p>
-          <w:p>
-            <w:r>
-              <w:t xml:space="preserve"> </w:t>
-            </w:r>
-          </w:p>
-          <w:p>
-            <w:r>
-              <w:t xml:space="preserve"> </w:t>
-            </w:r>
-          </w:p>
-        </w:tc>
-        <w:tc>
-          <w:tcPr>
-            <w:tcW w:w="3261" w:type="dxa"/>
-          </w:tcPr>
-          <w:p>
-            <w:pPr>
-              <w:cnfStyle w:val="000000000000" w:firstRow="0" w:lastRow="0" w:firstColumn="0" w:lastColumn="0" w:oddVBand="0" w:evenVBand="0" w:oddHBand="0" w:evenHBand="0" w:firstRowFirstColumn="0" w:firstRowLastColumn="0" w:lastRowFirstColumn="0" w:lastRowLastColumn="0"/>
-            </w:pPr>
-            <w:r>
-              <w:t xml:space="preserve"> </w:t>
-            </w:r>
-          </w:p>
-        </w:tc>
-        <w:tc>
-          <w:tcPr>
-            <w:tcW w:w="1417" w:type="dxa"/>
-          </w:tcPr>
-          <w:p>
-            <w:pPr>
-              <w:cnfStyle w:val="000000000000" w:firstRow="0" w:lastRow="0" w:firstColumn="0" w:lastColumn="0" w:oddVBand="0" w:evenVBand="0" w:oddHBand="0" w:evenHBand="0" w:firstRowFirstColumn="0" w:firstRowLastColumn="0" w:lastRowFirstColumn="0" w:lastRowLastColumn="0"/>
-            </w:pPr>
-            <w:r>
-              <w:t xml:space="preserve"> </w:t>
-            </w:r>
-          </w:p>
-        </w:tc>
-        <w:tc>
-          <w:tcPr>
-            <w:tcW w:w="1134" w:type="dxa"/>
-          </w:tcPr>
-          <w:p>
-            <w:pPr>
-              <w:cnfStyle w:val="000000000000" w:firstRow="0" w:lastRow="0" w:firstColumn="0" w:lastColumn="0" w:oddVBand="0" w:evenVBand="0" w:oddHBand="0" w:evenHBand="0" w:firstRowFirstColumn="0" w:firstRowLastColumn="0" w:lastRowFirstColumn="0" w:lastRowLastColumn="0"/>
-            </w:pPr>
-            <w:r>
-              <w:t xml:space="preserve"> </w:t>
-            </w:r>
-          </w:p>
-        </w:tc>
-        <w:tc>
-          <w:tcPr>
-            <w:tcW w:w="1701" w:type="dxa"/>
-          </w:tcPr>
-          <w:p>
-            <w:pPr>
-              <w:cnfStyle w:val="000000000000" w:firstRow="0" w:lastRow="0" w:firstColumn="0" w:lastColumn="0" w:oddVBand="0" w:evenVBand="0" w:oddHBand="0" w:evenHBand="0" w:firstRowFirstColumn="0" w:firstRowLastColumn="0" w:lastRowFirstColumn="0" w:lastRowLastColumn="0"/>
-            </w:pPr>
-          </w:p>
-        </w:tc>
-        <w:tc>
-          <w:tcPr>
-            <w:tcW w:w="1701" w:type="dxa"/>
-          </w:tcPr>
-          <w:p>
-            <w:pPr>
-              <w:cnfStyle w:val="000000000000" w:firstRow="0" w:lastRow="0" w:firstColumn="0" w:lastColumn="0" w:oddVBand="0" w:evenVBand="0" w:oddHBand="0" w:evenHBand="0" w:firstRowFirstColumn="0" w:firstRowLastColumn="0" w:lastRowFirstColumn="0" w:lastRowLastColumn="0"/>
-            </w:pPr>
-            <w:r>
-              <w:t xml:space="preserve"> </w:t>
-            </w:r>
-          </w:p>
-        </w:tc>
-        <w:tc>
-          <w:tcPr>
-            <w:tcW w:w="1134" w:type="dxa"/>
-          </w:tcPr>
-          <w:p>
-            <w:pPr>
-              <w:cnfStyle w:val="000000000000" w:firstRow="0" w:lastRow="0" w:firstColumn="0" w:lastColumn="0" w:oddVBand="0" w:evenVBand="0" w:oddHBand="0" w:evenHBand="0" w:firstRowFirstColumn="0" w:firstRowLastColumn="0" w:lastRowFirstColumn="0" w:lastRowLastColumn="0"/>
-            </w:pPr>
-            <w:r>
-              <w:t xml:space="preserve"> </w:t>
-            </w:r>
-          </w:p>
-        </w:tc>
-        <w:tc>
-          <w:tcPr>
-            <w:tcW w:w="1276" w:type="dxa"/>
-          </w:tcPr>
-          <w:p>
-            <w:pPr>
-              <w:cnfStyle w:val="000000000000" w:firstRow="0" w:lastRow="0" w:firstColumn="0" w:lastColumn="0" w:oddVBand="0" w:evenVBand="0" w:oddHBand="0" w:evenHBand="0" w:firstRowFirstColumn="0" w:firstRowLastColumn="0" w:lastRowFirstColumn="0" w:lastRowLastColumn="0"/>
-            </w:pPr>
-            <w:r>
-              <w:t xml:space="preserve"> </w:t>
-            </w:r>
-          </w:p>
-        </w:tc>
-        <w:tc>
-          <w:tcPr>
-            <w:tcW w:w="1134" w:type="dxa"/>
-          </w:tcPr>
-          <w:p>
-            <w:pPr>
-              <w:cnfStyle w:val="000000000000" w:firstRow="0" w:lastRow="0" w:firstColumn="0" w:lastColumn="0" w:oddVBand="0" w:evenVBand="0" w:oddHBand="0" w:evenHBand="0" w:firstRowFirstColumn="0" w:firstRowLastColumn="0" w:lastRowFirstColumn="0" w:lastRowLastColumn="0"/>
-            </w:pPr>
-            <w:r>
-              <w:t xml:space="preserve"> </w:t>
-            </w:r>
-          </w:p>
-        </w:tc>
-        <w:tc>
-          <w:tcPr>
-            <w:tcW w:w="1276" w:type="dxa"/>
-          </w:tcPr>
-          <w:p>
-            <w:pPr>
-              <w:cnfStyle w:val="000000000000" w:firstRow="0" w:lastRow="0" w:firstColumn="0" w:lastColumn="0" w:oddVBand="0" w:evenVBand="0" w:oddHBand="0" w:evenHBand="0" w:firstRowFirstColumn="0" w:firstRowLastColumn="0" w:lastRowFirstColumn="0" w:lastRowLastColumn="0"/>
-            </w:pPr>
-            <w:r>
-              <w:t xml:space="preserve"> </w:t>
-            </w:r>
-          </w:p>
-        </w:tc>
-        <w:tc>
-          <w:tcPr>
-            <w:tcW w:w="1275" w:type="dxa"/>
-          </w:tcPr>
-          <w:p>
-            <w:pPr>
-              <w:cnfStyle w:val="000000000000" w:firstRow="0" w:lastRow="0" w:firstColumn="0" w:lastColumn="0" w:oddVBand="0" w:evenVBand="0" w:oddHBand="0" w:evenHBand="0" w:firstRowFirstColumn="0" w:firstRowLastColumn="0" w:lastRowFirstColumn="0" w:lastRowLastColumn="0"/>
-            </w:pPr>
-            <w:r>
-              <w:t xml:space="preserve"> </w:t>
-            </w:r>
-          </w:p>
-        </w:tc>
-        <w:tc>
-          <w:tcPr>
-            <w:tcW w:w="1560" w:type="dxa"/>
-          </w:tcPr>
-          <w:p>
-            <w:pPr>
-              <w:cnfStyle w:val="000000000000" w:firstRow="0" w:lastRow="0" w:firstColumn="0" w:lastColumn="0" w:oddVBand="0" w:evenVBand="0" w:oddHBand="0" w:evenHBand="0" w:firstRowFirstColumn="0" w:firstRowLastColumn="0" w:lastRowFirstColumn="0" w:lastRowLastColumn="0"/>
-            </w:pPr>
-            <w:r>
-              <w:t xml:space="preserve"> </w:t>
-            </w:r>
-          </w:p>
-        </w:tc>
-        <w:tc>
-          <w:tcPr>
-            <w:tcW w:w="2976" w:type="dxa"/>
-          </w:tcPr>
-          <w:p>
-            <w:pPr>
-              <w:cnfStyle w:val="000000000000" w:firstRow="0" w:lastRow="0" w:firstColumn="0" w:lastColumn="0" w:oddVBand="0" w:evenVBand="0" w:oddHBand="0" w:evenHBand="0" w:firstRowFirstColumn="0" w:firstRowLastColumn="0" w:lastRowFirstColumn="0" w:lastRowLastColumn="0"/>
-            </w:pPr>
-            <w:r>
-              <w:t xml:space="preserve"> </w:t>
+              <w:t>Low priority as description does not directly say such functionality should exist but was flagged during testing as test failed.</w:t>
             </w:r>
           </w:p>
         </w:tc>
@@ -7756,7 +7251,7 @@
 </file>
 
 <file path=customXml/itemProps1.xml><?xml version="1.0" encoding="utf-8"?>
-<ds:datastoreItem xmlns:ds="http://schemas.openxmlformats.org/officeDocument/2006/customXml" ds:itemID="{27A3DC52-FF72-A44A-A878-3B9B9CBDD079}">
+<ds:datastoreItem xmlns:ds="http://schemas.openxmlformats.org/officeDocument/2006/customXml" ds:itemID="{4934F40E-5988-7E4E-A26B-5BF0ADF7D933}">
   <ds:schemaRefs>
     <ds:schemaRef ds:uri="http://schemas.openxmlformats.org/officeDocument/2006/bibliography"/>
   </ds:schemaRefs>

</xml_diff>

<commit_message>
Finished tests for get Project Contact Function
</commit_message>
<xml_diff>
--- a/CompanyEmailProjectAidan.docx
+++ b/CompanyEmailProjectAidan.docx
@@ -273,17 +273,17 @@
       </w:tblPr>
       <w:tblGrid>
         <w:gridCol w:w="640"/>
-        <w:gridCol w:w="1321"/>
-        <w:gridCol w:w="3620"/>
-        <w:gridCol w:w="1585"/>
-        <w:gridCol w:w="817"/>
-        <w:gridCol w:w="1668"/>
-        <w:gridCol w:w="1595"/>
-        <w:gridCol w:w="1790"/>
-        <w:gridCol w:w="2893"/>
-        <w:gridCol w:w="871"/>
+        <w:gridCol w:w="1292"/>
+        <w:gridCol w:w="3224"/>
+        <w:gridCol w:w="1523"/>
+        <w:gridCol w:w="1842"/>
+        <w:gridCol w:w="1842"/>
+        <w:gridCol w:w="1515"/>
+        <w:gridCol w:w="1673"/>
+        <w:gridCol w:w="2658"/>
+        <w:gridCol w:w="839"/>
         <w:gridCol w:w="1367"/>
-        <w:gridCol w:w="2949"/>
+        <w:gridCol w:w="2701"/>
       </w:tblGrid>
       <w:tr>
         <w:tc>
@@ -298,7 +298,7 @@
         </w:tc>
         <w:tc>
           <w:tcPr>
-            <w:tcW w:w="1321" w:type="dxa"/>
+            <w:tcW w:w="1292" w:type="dxa"/>
           </w:tcPr>
           <w:p>
             <w:r>
@@ -308,7 +308,7 @@
         </w:tc>
         <w:tc>
           <w:tcPr>
-            <w:tcW w:w="3620" w:type="dxa"/>
+            <w:tcW w:w="3224" w:type="dxa"/>
           </w:tcPr>
           <w:p>
             <w:r>
@@ -318,7 +318,7 @@
         </w:tc>
         <w:tc>
           <w:tcPr>
-            <w:tcW w:w="1585" w:type="dxa"/>
+            <w:tcW w:w="1523" w:type="dxa"/>
           </w:tcPr>
           <w:p>
             <w:r>
@@ -328,7 +328,7 @@
         </w:tc>
         <w:tc>
           <w:tcPr>
-            <w:tcW w:w="817" w:type="dxa"/>
+            <w:tcW w:w="1842" w:type="dxa"/>
           </w:tcPr>
           <w:p>
             <w:r>
@@ -338,7 +338,7 @@
         </w:tc>
         <w:tc>
           <w:tcPr>
-            <w:tcW w:w="1668" w:type="dxa"/>
+            <w:tcW w:w="1842" w:type="dxa"/>
           </w:tcPr>
           <w:p>
             <w:r>
@@ -348,7 +348,7 @@
         </w:tc>
         <w:tc>
           <w:tcPr>
-            <w:tcW w:w="1595" w:type="dxa"/>
+            <w:tcW w:w="1515" w:type="dxa"/>
           </w:tcPr>
           <w:p>
             <w:r>
@@ -358,7 +358,7 @@
         </w:tc>
         <w:tc>
           <w:tcPr>
-            <w:tcW w:w="1790" w:type="dxa"/>
+            <w:tcW w:w="1673" w:type="dxa"/>
           </w:tcPr>
           <w:p>
             <w:r>
@@ -368,7 +368,7 @@
         </w:tc>
         <w:tc>
           <w:tcPr>
-            <w:tcW w:w="2893" w:type="dxa"/>
+            <w:tcW w:w="2658" w:type="dxa"/>
           </w:tcPr>
           <w:p>
             <w:r>
@@ -378,7 +378,7 @@
         </w:tc>
         <w:tc>
           <w:tcPr>
-            <w:tcW w:w="871" w:type="dxa"/>
+            <w:tcW w:w="839" w:type="dxa"/>
           </w:tcPr>
           <w:p>
             <w:r>
@@ -398,7 +398,7 @@
         </w:tc>
         <w:tc>
           <w:tcPr>
-            <w:tcW w:w="2949" w:type="dxa"/>
+            <w:tcW w:w="2701" w:type="dxa"/>
           </w:tcPr>
           <w:p>
             <w:r>
@@ -420,7 +420,7 @@
         </w:tc>
         <w:tc>
           <w:tcPr>
-            <w:tcW w:w="1321" w:type="dxa"/>
+            <w:tcW w:w="1292" w:type="dxa"/>
           </w:tcPr>
           <w:p>
             <w:r>
@@ -433,7 +433,7 @@
         </w:tc>
         <w:tc>
           <w:tcPr>
-            <w:tcW w:w="3620" w:type="dxa"/>
+            <w:tcW w:w="3224" w:type="dxa"/>
           </w:tcPr>
           <w:p>
             <w:r>
@@ -452,7 +452,7 @@
         </w:tc>
         <w:tc>
           <w:tcPr>
-            <w:tcW w:w="1585" w:type="dxa"/>
+            <w:tcW w:w="1523" w:type="dxa"/>
           </w:tcPr>
           <w:p>
             <w:r>
@@ -462,7 +462,7 @@
         </w:tc>
         <w:tc>
           <w:tcPr>
-            <w:tcW w:w="817" w:type="dxa"/>
+            <w:tcW w:w="1842" w:type="dxa"/>
           </w:tcPr>
           <w:p>
             <w:r>
@@ -472,7 +472,7 @@
         </w:tc>
         <w:tc>
           <w:tcPr>
-            <w:tcW w:w="1668" w:type="dxa"/>
+            <w:tcW w:w="1842" w:type="dxa"/>
           </w:tcPr>
           <w:p>
             <w:r>
@@ -482,7 +482,7 @@
         </w:tc>
         <w:tc>
           <w:tcPr>
-            <w:tcW w:w="1595" w:type="dxa"/>
+            <w:tcW w:w="1515" w:type="dxa"/>
           </w:tcPr>
           <w:p>
             <w:r>
@@ -492,7 +492,7 @@
         </w:tc>
         <w:tc>
           <w:tcPr>
-            <w:tcW w:w="1790" w:type="dxa"/>
+            <w:tcW w:w="1673" w:type="dxa"/>
           </w:tcPr>
           <w:p>
             <w:r>
@@ -503,7 +503,7 @@
         </w:tc>
         <w:tc>
           <w:tcPr>
-            <w:tcW w:w="2893" w:type="dxa"/>
+            <w:tcW w:w="2658" w:type="dxa"/>
           </w:tcPr>
           <w:p>
             <w:r>
@@ -514,7 +514,7 @@
         </w:tc>
         <w:tc>
           <w:tcPr>
-            <w:tcW w:w="871" w:type="dxa"/>
+            <w:tcW w:w="839" w:type="dxa"/>
           </w:tcPr>
           <w:p>
             <w:r>
@@ -534,7 +534,7 @@
         </w:tc>
         <w:tc>
           <w:tcPr>
-            <w:tcW w:w="2949" w:type="dxa"/>
+            <w:tcW w:w="2701" w:type="dxa"/>
           </w:tcPr>
           <w:p/>
         </w:tc>
@@ -552,7 +552,7 @@
         </w:tc>
         <w:tc>
           <w:tcPr>
-            <w:tcW w:w="1321" w:type="dxa"/>
+            <w:tcW w:w="1292" w:type="dxa"/>
           </w:tcPr>
           <w:p>
             <w:pPr>
@@ -570,7 +570,7 @@
         </w:tc>
         <w:tc>
           <w:tcPr>
-            <w:tcW w:w="3620" w:type="dxa"/>
+            <w:tcW w:w="3224" w:type="dxa"/>
           </w:tcPr>
           <w:p>
             <w:pPr>
@@ -594,7 +594,7 @@
         </w:tc>
         <w:tc>
           <w:tcPr>
-            <w:tcW w:w="1585" w:type="dxa"/>
+            <w:tcW w:w="1523" w:type="dxa"/>
           </w:tcPr>
           <w:p>
             <w:r>
@@ -604,7 +604,7 @@
         </w:tc>
         <w:tc>
           <w:tcPr>
-            <w:tcW w:w="817" w:type="dxa"/>
+            <w:tcW w:w="1842" w:type="dxa"/>
           </w:tcPr>
           <w:p>
             <w:r>
@@ -614,7 +614,7 @@
         </w:tc>
         <w:tc>
           <w:tcPr>
-            <w:tcW w:w="1668" w:type="dxa"/>
+            <w:tcW w:w="1842" w:type="dxa"/>
           </w:tcPr>
           <w:p>
             <w:r>
@@ -624,7 +624,7 @@
         </w:tc>
         <w:tc>
           <w:tcPr>
-            <w:tcW w:w="1595" w:type="dxa"/>
+            <w:tcW w:w="1515" w:type="dxa"/>
           </w:tcPr>
           <w:p>
             <w:r>
@@ -634,7 +634,7 @@
         </w:tc>
         <w:tc>
           <w:tcPr>
-            <w:tcW w:w="1790" w:type="dxa"/>
+            <w:tcW w:w="1673" w:type="dxa"/>
           </w:tcPr>
           <w:p>
             <w:r>
@@ -644,7 +644,7 @@
         </w:tc>
         <w:tc>
           <w:tcPr>
-            <w:tcW w:w="2893" w:type="dxa"/>
+            <w:tcW w:w="2658" w:type="dxa"/>
           </w:tcPr>
           <w:p>
             <w:r>
@@ -655,7 +655,7 @@
         </w:tc>
         <w:tc>
           <w:tcPr>
-            <w:tcW w:w="871" w:type="dxa"/>
+            <w:tcW w:w="839" w:type="dxa"/>
           </w:tcPr>
           <w:p>
             <w:r>
@@ -675,7 +675,7 @@
         </w:tc>
         <w:tc>
           <w:tcPr>
-            <w:tcW w:w="2949" w:type="dxa"/>
+            <w:tcW w:w="2701" w:type="dxa"/>
           </w:tcPr>
           <w:p/>
         </w:tc>
@@ -693,7 +693,7 @@
         </w:tc>
         <w:tc>
           <w:tcPr>
-            <w:tcW w:w="1321" w:type="dxa"/>
+            <w:tcW w:w="1292" w:type="dxa"/>
           </w:tcPr>
           <w:p>
             <w:pPr>
@@ -711,7 +711,7 @@
         </w:tc>
         <w:tc>
           <w:tcPr>
-            <w:tcW w:w="3620" w:type="dxa"/>
+            <w:tcW w:w="3224" w:type="dxa"/>
           </w:tcPr>
           <w:p>
             <w:pPr>
@@ -735,7 +735,7 @@
         </w:tc>
         <w:tc>
           <w:tcPr>
-            <w:tcW w:w="1585" w:type="dxa"/>
+            <w:tcW w:w="1523" w:type="dxa"/>
           </w:tcPr>
           <w:p>
             <w:r>
@@ -745,7 +745,7 @@
         </w:tc>
         <w:tc>
           <w:tcPr>
-            <w:tcW w:w="817" w:type="dxa"/>
+            <w:tcW w:w="1842" w:type="dxa"/>
           </w:tcPr>
           <w:p>
             <w:r>
@@ -755,7 +755,7 @@
         </w:tc>
         <w:tc>
           <w:tcPr>
-            <w:tcW w:w="1668" w:type="dxa"/>
+            <w:tcW w:w="1842" w:type="dxa"/>
           </w:tcPr>
           <w:p>
             <w:r>
@@ -765,7 +765,7 @@
         </w:tc>
         <w:tc>
           <w:tcPr>
-            <w:tcW w:w="1595" w:type="dxa"/>
+            <w:tcW w:w="1515" w:type="dxa"/>
           </w:tcPr>
           <w:p>
             <w:r>
@@ -775,7 +775,7 @@
         </w:tc>
         <w:tc>
           <w:tcPr>
-            <w:tcW w:w="1790" w:type="dxa"/>
+            <w:tcW w:w="1673" w:type="dxa"/>
           </w:tcPr>
           <w:p>
             <w:r>
@@ -785,7 +785,7 @@
         </w:tc>
         <w:tc>
           <w:tcPr>
-            <w:tcW w:w="2893" w:type="dxa"/>
+            <w:tcW w:w="2658" w:type="dxa"/>
           </w:tcPr>
           <w:p>
             <w:r>
@@ -796,7 +796,7 @@
         </w:tc>
         <w:tc>
           <w:tcPr>
-            <w:tcW w:w="871" w:type="dxa"/>
+            <w:tcW w:w="839" w:type="dxa"/>
           </w:tcPr>
           <w:p>
             <w:r>
@@ -816,7 +816,7 @@
         </w:tc>
         <w:tc>
           <w:tcPr>
-            <w:tcW w:w="2949" w:type="dxa"/>
+            <w:tcW w:w="2701" w:type="dxa"/>
           </w:tcPr>
           <w:p/>
         </w:tc>
@@ -834,7 +834,7 @@
         </w:tc>
         <w:tc>
           <w:tcPr>
-            <w:tcW w:w="1321" w:type="dxa"/>
+            <w:tcW w:w="1292" w:type="dxa"/>
           </w:tcPr>
           <w:p>
             <w:pPr>
@@ -852,7 +852,7 @@
         </w:tc>
         <w:tc>
           <w:tcPr>
-            <w:tcW w:w="3620" w:type="dxa"/>
+            <w:tcW w:w="3224" w:type="dxa"/>
           </w:tcPr>
           <w:p>
             <w:pPr>
@@ -876,7 +876,7 @@
         </w:tc>
         <w:tc>
           <w:tcPr>
-            <w:tcW w:w="1585" w:type="dxa"/>
+            <w:tcW w:w="1523" w:type="dxa"/>
           </w:tcPr>
           <w:p>
             <w:r>
@@ -886,7 +886,7 @@
         </w:tc>
         <w:tc>
           <w:tcPr>
-            <w:tcW w:w="817" w:type="dxa"/>
+            <w:tcW w:w="1842" w:type="dxa"/>
           </w:tcPr>
           <w:p>
             <w:r>
@@ -896,7 +896,7 @@
         </w:tc>
         <w:tc>
           <w:tcPr>
-            <w:tcW w:w="1668" w:type="dxa"/>
+            <w:tcW w:w="1842" w:type="dxa"/>
           </w:tcPr>
           <w:p>
             <w:r>
@@ -906,7 +906,7 @@
         </w:tc>
         <w:tc>
           <w:tcPr>
-            <w:tcW w:w="1595" w:type="dxa"/>
+            <w:tcW w:w="1515" w:type="dxa"/>
           </w:tcPr>
           <w:p>
             <w:r>
@@ -916,7 +916,7 @@
         </w:tc>
         <w:tc>
           <w:tcPr>
-            <w:tcW w:w="1790" w:type="dxa"/>
+            <w:tcW w:w="1673" w:type="dxa"/>
           </w:tcPr>
           <w:p>
             <w:r>
@@ -926,7 +926,7 @@
         </w:tc>
         <w:tc>
           <w:tcPr>
-            <w:tcW w:w="2893" w:type="dxa"/>
+            <w:tcW w:w="2658" w:type="dxa"/>
           </w:tcPr>
           <w:p>
             <w:r>
@@ -937,7 +937,7 @@
         </w:tc>
         <w:tc>
           <w:tcPr>
-            <w:tcW w:w="871" w:type="dxa"/>
+            <w:tcW w:w="839" w:type="dxa"/>
           </w:tcPr>
           <w:p>
             <w:r>
@@ -957,7 +957,7 @@
         </w:tc>
         <w:tc>
           <w:tcPr>
-            <w:tcW w:w="2949" w:type="dxa"/>
+            <w:tcW w:w="2701" w:type="dxa"/>
           </w:tcPr>
           <w:p/>
         </w:tc>
@@ -975,7 +975,7 @@
         </w:tc>
         <w:tc>
           <w:tcPr>
-            <w:tcW w:w="1321" w:type="dxa"/>
+            <w:tcW w:w="1292" w:type="dxa"/>
           </w:tcPr>
           <w:p>
             <w:pPr>
@@ -993,7 +993,7 @@
         </w:tc>
         <w:tc>
           <w:tcPr>
-            <w:tcW w:w="3620" w:type="dxa"/>
+            <w:tcW w:w="3224" w:type="dxa"/>
           </w:tcPr>
           <w:p>
             <w:pPr>
@@ -1017,7 +1017,7 @@
         </w:tc>
         <w:tc>
           <w:tcPr>
-            <w:tcW w:w="1585" w:type="dxa"/>
+            <w:tcW w:w="1523" w:type="dxa"/>
           </w:tcPr>
           <w:p>
             <w:r>
@@ -1027,7 +1027,7 @@
         </w:tc>
         <w:tc>
           <w:tcPr>
-            <w:tcW w:w="817" w:type="dxa"/>
+            <w:tcW w:w="1842" w:type="dxa"/>
           </w:tcPr>
           <w:p>
             <w:r>
@@ -1037,7 +1037,7 @@
         </w:tc>
         <w:tc>
           <w:tcPr>
-            <w:tcW w:w="1668" w:type="dxa"/>
+            <w:tcW w:w="1842" w:type="dxa"/>
           </w:tcPr>
           <w:p>
             <w:r>
@@ -1047,7 +1047,7 @@
         </w:tc>
         <w:tc>
           <w:tcPr>
-            <w:tcW w:w="1595" w:type="dxa"/>
+            <w:tcW w:w="1515" w:type="dxa"/>
           </w:tcPr>
           <w:p>
             <w:r>
@@ -1057,7 +1057,7 @@
         </w:tc>
         <w:tc>
           <w:tcPr>
-            <w:tcW w:w="1790" w:type="dxa"/>
+            <w:tcW w:w="1673" w:type="dxa"/>
           </w:tcPr>
           <w:p>
             <w:r>
@@ -1067,7 +1067,7 @@
         </w:tc>
         <w:tc>
           <w:tcPr>
-            <w:tcW w:w="2893" w:type="dxa"/>
+            <w:tcW w:w="2658" w:type="dxa"/>
           </w:tcPr>
           <w:p>
             <w:r>
@@ -1078,7 +1078,7 @@
         </w:tc>
         <w:tc>
           <w:tcPr>
-            <w:tcW w:w="871" w:type="dxa"/>
+            <w:tcW w:w="839" w:type="dxa"/>
           </w:tcPr>
           <w:p>
             <w:r>
@@ -1098,7 +1098,7 @@
         </w:tc>
         <w:tc>
           <w:tcPr>
-            <w:tcW w:w="2949" w:type="dxa"/>
+            <w:tcW w:w="2701" w:type="dxa"/>
           </w:tcPr>
           <w:p/>
         </w:tc>
@@ -1116,7 +1116,7 @@
         </w:tc>
         <w:tc>
           <w:tcPr>
-            <w:tcW w:w="1321" w:type="dxa"/>
+            <w:tcW w:w="1292" w:type="dxa"/>
           </w:tcPr>
           <w:p>
             <w:pPr>
@@ -1134,7 +1134,7 @@
         </w:tc>
         <w:tc>
           <w:tcPr>
-            <w:tcW w:w="3620" w:type="dxa"/>
+            <w:tcW w:w="3224" w:type="dxa"/>
           </w:tcPr>
           <w:p>
             <w:pPr>
@@ -1172,17 +1172,18 @@
         </w:tc>
         <w:tc>
           <w:tcPr>
-            <w:tcW w:w="1585" w:type="dxa"/>
-          </w:tcPr>
-          <w:p>
-            <w:r>
+            <w:tcW w:w="1523" w:type="dxa"/>
+          </w:tcPr>
+          <w:p>
+            <w:r>
+              <w:lastRenderedPageBreak/>
               <w:t>Object from Test 217</w:t>
             </w:r>
           </w:p>
         </w:tc>
         <w:tc>
           <w:tcPr>
-            <w:tcW w:w="817" w:type="dxa"/>
+            <w:tcW w:w="1842" w:type="dxa"/>
           </w:tcPr>
           <w:p>
             <w:r>
@@ -1192,7 +1193,7 @@
         </w:tc>
         <w:tc>
           <w:tcPr>
-            <w:tcW w:w="1668" w:type="dxa"/>
+            <w:tcW w:w="1842" w:type="dxa"/>
           </w:tcPr>
           <w:p>
             <w:r>
@@ -1202,7 +1203,7 @@
         </w:tc>
         <w:tc>
           <w:tcPr>
-            <w:tcW w:w="1595" w:type="dxa"/>
+            <w:tcW w:w="1515" w:type="dxa"/>
           </w:tcPr>
           <w:p>
             <w:r>
@@ -1212,7 +1213,7 @@
         </w:tc>
         <w:tc>
           <w:tcPr>
-            <w:tcW w:w="1790" w:type="dxa"/>
+            <w:tcW w:w="1673" w:type="dxa"/>
           </w:tcPr>
           <w:p>
             <w:r>
@@ -1222,7 +1223,7 @@
         </w:tc>
         <w:tc>
           <w:tcPr>
-            <w:tcW w:w="2893" w:type="dxa"/>
+            <w:tcW w:w="2658" w:type="dxa"/>
           </w:tcPr>
           <w:p>
             <w:r>
@@ -1233,7 +1234,7 @@
         </w:tc>
         <w:tc>
           <w:tcPr>
-            <w:tcW w:w="871" w:type="dxa"/>
+            <w:tcW w:w="839" w:type="dxa"/>
           </w:tcPr>
           <w:p>
             <w:r>
@@ -1253,7 +1254,7 @@
         </w:tc>
         <w:tc>
           <w:tcPr>
-            <w:tcW w:w="2949" w:type="dxa"/>
+            <w:tcW w:w="2701" w:type="dxa"/>
           </w:tcPr>
           <w:p/>
         </w:tc>
@@ -1265,14 +1266,13 @@
           </w:tcPr>
           <w:p>
             <w:r>
-              <w:lastRenderedPageBreak/>
               <w:t>219</w:t>
             </w:r>
           </w:p>
         </w:tc>
         <w:tc>
           <w:tcPr>
-            <w:tcW w:w="1321" w:type="dxa"/>
+            <w:tcW w:w="1292" w:type="dxa"/>
           </w:tcPr>
           <w:p>
             <w:pPr>
@@ -1290,7 +1290,7 @@
         </w:tc>
         <w:tc>
           <w:tcPr>
-            <w:tcW w:w="3620" w:type="dxa"/>
+            <w:tcW w:w="3224" w:type="dxa"/>
           </w:tcPr>
           <w:p>
             <w:pPr>
@@ -1327,7 +1327,7 @@
         </w:tc>
         <w:tc>
           <w:tcPr>
-            <w:tcW w:w="1585" w:type="dxa"/>
+            <w:tcW w:w="1523" w:type="dxa"/>
           </w:tcPr>
           <w:p>
             <w:r>
@@ -1337,7 +1337,7 @@
         </w:tc>
         <w:tc>
           <w:tcPr>
-            <w:tcW w:w="817" w:type="dxa"/>
+            <w:tcW w:w="1842" w:type="dxa"/>
           </w:tcPr>
           <w:p>
             <w:r>
@@ -1347,7 +1347,7 @@
         </w:tc>
         <w:tc>
           <w:tcPr>
-            <w:tcW w:w="1668" w:type="dxa"/>
+            <w:tcW w:w="1842" w:type="dxa"/>
           </w:tcPr>
           <w:p>
             <w:r>
@@ -1357,7 +1357,7 @@
         </w:tc>
         <w:tc>
           <w:tcPr>
-            <w:tcW w:w="1595" w:type="dxa"/>
+            <w:tcW w:w="1515" w:type="dxa"/>
           </w:tcPr>
           <w:p>
             <w:r>
@@ -1367,7 +1367,7 @@
         </w:tc>
         <w:tc>
           <w:tcPr>
-            <w:tcW w:w="1790" w:type="dxa"/>
+            <w:tcW w:w="1673" w:type="dxa"/>
           </w:tcPr>
           <w:p>
             <w:r>
@@ -1377,7 +1377,7 @@
         </w:tc>
         <w:tc>
           <w:tcPr>
-            <w:tcW w:w="2893" w:type="dxa"/>
+            <w:tcW w:w="2658" w:type="dxa"/>
           </w:tcPr>
           <w:p>
             <w:r>
@@ -1388,7 +1388,7 @@
         </w:tc>
         <w:tc>
           <w:tcPr>
-            <w:tcW w:w="871" w:type="dxa"/>
+            <w:tcW w:w="839" w:type="dxa"/>
           </w:tcPr>
           <w:p>
             <w:r>
@@ -1408,7 +1408,7 @@
         </w:tc>
         <w:tc>
           <w:tcPr>
-            <w:tcW w:w="2949" w:type="dxa"/>
+            <w:tcW w:w="2701" w:type="dxa"/>
           </w:tcPr>
           <w:p/>
         </w:tc>
@@ -1429,7 +1429,7 @@
         </w:tc>
         <w:tc>
           <w:tcPr>
-            <w:tcW w:w="1321" w:type="dxa"/>
+            <w:tcW w:w="1292" w:type="dxa"/>
           </w:tcPr>
           <w:p>
             <w:pPr>
@@ -1447,7 +1447,7 @@
         </w:tc>
         <w:tc>
           <w:tcPr>
-            <w:tcW w:w="3620" w:type="dxa"/>
+            <w:tcW w:w="3224" w:type="dxa"/>
           </w:tcPr>
           <w:p>
             <w:pPr>
@@ -1471,7 +1471,7 @@
         </w:tc>
         <w:tc>
           <w:tcPr>
-            <w:tcW w:w="1585" w:type="dxa"/>
+            <w:tcW w:w="1523" w:type="dxa"/>
           </w:tcPr>
           <w:p>
             <w:r>
@@ -1481,7 +1481,7 @@
         </w:tc>
         <w:tc>
           <w:tcPr>
-            <w:tcW w:w="817" w:type="dxa"/>
+            <w:tcW w:w="1842" w:type="dxa"/>
           </w:tcPr>
           <w:p>
             <w:r>
@@ -1491,7 +1491,7 @@
         </w:tc>
         <w:tc>
           <w:tcPr>
-            <w:tcW w:w="1668" w:type="dxa"/>
+            <w:tcW w:w="1842" w:type="dxa"/>
           </w:tcPr>
           <w:p>
             <w:r>
@@ -1501,7 +1501,7 @@
         </w:tc>
         <w:tc>
           <w:tcPr>
-            <w:tcW w:w="1595" w:type="dxa"/>
+            <w:tcW w:w="1515" w:type="dxa"/>
           </w:tcPr>
           <w:p>
             <w:r>
@@ -1511,7 +1511,7 @@
         </w:tc>
         <w:tc>
           <w:tcPr>
-            <w:tcW w:w="1790" w:type="dxa"/>
+            <w:tcW w:w="1673" w:type="dxa"/>
           </w:tcPr>
           <w:p>
             <w:r>
@@ -1521,7 +1521,7 @@
         </w:tc>
         <w:tc>
           <w:tcPr>
-            <w:tcW w:w="2893" w:type="dxa"/>
+            <w:tcW w:w="2658" w:type="dxa"/>
           </w:tcPr>
           <w:p>
             <w:r>
@@ -1532,7 +1532,7 @@
         </w:tc>
         <w:tc>
           <w:tcPr>
-            <w:tcW w:w="871" w:type="dxa"/>
+            <w:tcW w:w="839" w:type="dxa"/>
           </w:tcPr>
           <w:p>
             <w:r>
@@ -1552,7 +1552,7 @@
         </w:tc>
         <w:tc>
           <w:tcPr>
-            <w:tcW w:w="2949" w:type="dxa"/>
+            <w:tcW w:w="2701" w:type="dxa"/>
           </w:tcPr>
           <w:p>
             <w:r>
@@ -1566,11 +1566,15 @@
           <w:tcPr>
             <w:tcW w:w="640" w:type="dxa"/>
           </w:tcPr>
-          <w:p/>
-        </w:tc>
-        <w:tc>
-          <w:tcPr>
-            <w:tcW w:w="1321" w:type="dxa"/>
+          <w:p>
+            <w:r>
+              <w:t>221</w:t>
+            </w:r>
+          </w:p>
+        </w:tc>
+        <w:tc>
+          <w:tcPr>
+            <w:tcW w:w="1292" w:type="dxa"/>
           </w:tcPr>
           <w:p>
             <w:pPr>
@@ -1578,11 +1582,17 @@
                 <w:rFonts w:ascii="Trebuchet MS" w:eastAsia="Trebuchet MS" w:hAnsi="Trebuchet MS" w:cs="Trebuchet MS"/>
               </w:rPr>
             </w:pPr>
-          </w:p>
-        </w:tc>
-        <w:tc>
-          <w:tcPr>
-            <w:tcW w:w="3620" w:type="dxa"/>
+            <w:r>
+              <w:rPr>
+                <w:rFonts w:ascii="Trebuchet MS" w:eastAsia="Trebuchet MS" w:hAnsi="Trebuchet MS" w:cs="Trebuchet MS"/>
+              </w:rPr>
+              <w:t>Get Phase ID</w:t>
+            </w:r>
+          </w:p>
+        </w:tc>
+        <w:tc>
+          <w:tcPr>
+            <w:tcW w:w="3224" w:type="dxa"/>
           </w:tcPr>
           <w:p>
             <w:pPr>
@@ -1590,59 +1600,109 @@
                 <w:rFonts w:ascii="Trebuchet MS" w:eastAsia="Trebuchet MS" w:hAnsi="Trebuchet MS" w:cs="Trebuchet MS"/>
               </w:rPr>
             </w:pPr>
-          </w:p>
-        </w:tc>
-        <w:tc>
-          <w:tcPr>
-            <w:tcW w:w="1585" w:type="dxa"/>
+            <w:r>
+              <w:rPr>
+                <w:rFonts w:ascii="Trebuchet MS" w:eastAsia="Trebuchet MS" w:hAnsi="Trebuchet MS" w:cs="Trebuchet MS"/>
+              </w:rPr>
+              <w:t>Checks if the correct phase</w:t>
+            </w:r>
+            <w:r>
+              <w:rPr>
+                <w:rFonts w:ascii="Trebuchet MS" w:eastAsia="Trebuchet MS" w:hAnsi="Trebuchet MS" w:cs="Trebuchet MS"/>
+              </w:rPr>
+              <w:t xml:space="preserve"> </w:t>
+            </w:r>
+            <w:r>
+              <w:rPr>
+                <w:rFonts w:ascii="Trebuchet MS" w:eastAsia="Trebuchet MS" w:hAnsi="Trebuchet MS" w:cs="Trebuchet MS"/>
+              </w:rPr>
+              <w:t>ID is returned when moving the project through stages 2-6</w:t>
+            </w:r>
+          </w:p>
+        </w:tc>
+        <w:tc>
+          <w:tcPr>
+            <w:tcW w:w="1523" w:type="dxa"/>
           </w:tcPr>
           <w:p/>
         </w:tc>
         <w:tc>
           <w:tcPr>
-            <w:tcW w:w="817" w:type="dxa"/>
-          </w:tcPr>
+            <w:tcW w:w="1842" w:type="dxa"/>
+          </w:tcPr>
+          <w:p>
+            <w:r>
+              <w:t>N/A</w:t>
+            </w:r>
+          </w:p>
+        </w:tc>
+        <w:tc>
+          <w:tcPr>
+            <w:tcW w:w="1842" w:type="dxa"/>
+          </w:tcPr>
+          <w:p>
+            <w:r>
+              <w:t>2,3,4,5,6 (Int)</w:t>
+            </w:r>
+          </w:p>
+        </w:tc>
+        <w:tc>
+          <w:tcPr>
+            <w:tcW w:w="1515" w:type="dxa"/>
+          </w:tcPr>
+          <w:p>
+            <w:r>
+              <w:t>2,3,4,5,6</w:t>
+            </w:r>
+            <w:r>
+              <w:t xml:space="preserve"> (Int)</w:t>
+            </w:r>
+          </w:p>
+        </w:tc>
+        <w:tc>
+          <w:tcPr>
+            <w:tcW w:w="1673" w:type="dxa"/>
+          </w:tcPr>
+          <w:p>
+            <w:r>
+              <w:t>Aidan Reed</w:t>
+            </w:r>
+          </w:p>
+        </w:tc>
+        <w:tc>
+          <w:tcPr>
+            <w:tcW w:w="2658" w:type="dxa"/>
+          </w:tcPr>
+          <w:p>
+            <w:r>
+              <w:t>Specification Document – Class Document</w:t>
+            </w:r>
+          </w:p>
           <w:p/>
         </w:tc>
         <w:tc>
           <w:tcPr>
-            <w:tcW w:w="1668" w:type="dxa"/>
-          </w:tcPr>
-          <w:p/>
-        </w:tc>
-        <w:tc>
-          <w:tcPr>
-            <w:tcW w:w="1595" w:type="dxa"/>
-          </w:tcPr>
-          <w:p/>
-        </w:tc>
-        <w:tc>
-          <w:tcPr>
-            <w:tcW w:w="1790" w:type="dxa"/>
-          </w:tcPr>
-          <w:p/>
-        </w:tc>
-        <w:tc>
-          <w:tcPr>
-            <w:tcW w:w="2893" w:type="dxa"/>
-          </w:tcPr>
-          <w:p/>
-        </w:tc>
-        <w:tc>
-          <w:tcPr>
-            <w:tcW w:w="871" w:type="dxa"/>
-          </w:tcPr>
-          <w:p/>
+            <w:tcW w:w="839" w:type="dxa"/>
+          </w:tcPr>
+          <w:p>
+            <w:r>
+              <w:t>PASS</w:t>
+            </w:r>
+          </w:p>
         </w:tc>
         <w:tc>
           <w:tcPr>
             <w:tcW w:w="1367" w:type="dxa"/>
           </w:tcPr>
-          <w:p/>
-        </w:tc>
-        <w:tc>
-          <w:tcPr>
-            <w:tcW w:w="2949" w:type="dxa"/>
+          <w:p>
+            <w:r>
+              <w:t>25.04.2018</w:t>
+            </w:r>
+          </w:p>
+        </w:tc>
+        <w:tc>
+          <w:tcPr>
+            <w:tcW w:w="2701" w:type="dxa"/>
           </w:tcPr>
           <w:p/>
         </w:tc>
@@ -1652,16 +1712,17 @@
           <w:tcPr>
             <w:tcW w:w="640" w:type="dxa"/>
           </w:tcPr>
+          <w:p>
+            <w:r>
+              <w:t>222</w:t>
+            </w:r>
+          </w:p>
           <w:p/>
           <w:p/>
-          <w:p>
-            <w:bookmarkStart w:id="0" w:name="_GoBack"/>
-            <w:bookmarkEnd w:id="0"/>
-          </w:p>
-        </w:tc>
-        <w:tc>
-          <w:tcPr>
-            <w:tcW w:w="1321" w:type="dxa"/>
+        </w:tc>
+        <w:tc>
+          <w:tcPr>
+            <w:tcW w:w="1292" w:type="dxa"/>
           </w:tcPr>
           <w:p>
             <w:pPr>
@@ -1669,11 +1730,17 @@
                 <w:rFonts w:ascii="Trebuchet MS" w:eastAsia="Trebuchet MS" w:hAnsi="Trebuchet MS" w:cs="Trebuchet MS"/>
               </w:rPr>
             </w:pPr>
-          </w:p>
-        </w:tc>
-        <w:tc>
-          <w:tcPr>
-            <w:tcW w:w="3620" w:type="dxa"/>
+            <w:r>
+              <w:rPr>
+                <w:rFonts w:ascii="Trebuchet MS" w:eastAsia="Trebuchet MS" w:hAnsi="Trebuchet MS" w:cs="Trebuchet MS"/>
+              </w:rPr>
+              <w:t>Get Project Contacts</w:t>
+            </w:r>
+          </w:p>
+        </w:tc>
+        <w:tc>
+          <w:tcPr>
+            <w:tcW w:w="3224" w:type="dxa"/>
           </w:tcPr>
           <w:p>
             <w:pPr>
@@ -1681,59 +1748,94 @@
                 <w:rFonts w:ascii="Trebuchet MS" w:eastAsia="Trebuchet MS" w:hAnsi="Trebuchet MS" w:cs="Trebuchet MS"/>
               </w:rPr>
             </w:pPr>
-          </w:p>
-        </w:tc>
-        <w:tc>
-          <w:tcPr>
-            <w:tcW w:w="1585" w:type="dxa"/>
+            <w:r>
+              <w:rPr>
+                <w:rFonts w:ascii="Trebuchet MS" w:eastAsia="Trebuchet MS" w:hAnsi="Trebuchet MS" w:cs="Trebuchet MS"/>
+              </w:rPr>
+              <w:t xml:space="preserve">Checks if the get project contacts method returns </w:t>
+            </w:r>
+            <w:r>
+              <w:rPr>
+                <w:rFonts w:ascii="Trebuchet MS" w:eastAsia="Trebuchet MS" w:hAnsi="Trebuchet MS" w:cs="Trebuchet MS"/>
+              </w:rPr>
+              <w:t>an object of type array list</w:t>
+            </w:r>
+            <w:r>
+              <w:rPr>
+                <w:rFonts w:ascii="Trebuchet MS" w:eastAsia="Trebuchet MS" w:hAnsi="Trebuchet MS" w:cs="Trebuchet MS"/>
+              </w:rPr>
+              <w:t xml:space="preserve"> </w:t>
+            </w:r>
+          </w:p>
+        </w:tc>
+        <w:tc>
+          <w:tcPr>
+            <w:tcW w:w="1523" w:type="dxa"/>
           </w:tcPr>
           <w:p/>
         </w:tc>
         <w:tc>
           <w:tcPr>
-            <w:tcW w:w="817" w:type="dxa"/>
+            <w:tcW w:w="1842" w:type="dxa"/>
+          </w:tcPr>
+          <w:p>
+            <w:r>
+              <w:t>N/A</w:t>
+            </w:r>
+          </w:p>
+        </w:tc>
+        <w:tc>
+          <w:tcPr>
+            <w:tcW w:w="1842" w:type="dxa"/>
+          </w:tcPr>
+          <w:p>
+            <w:r>
+              <w:t>N/A</w:t>
+            </w:r>
+          </w:p>
+        </w:tc>
+        <w:tc>
+          <w:tcPr>
+            <w:tcW w:w="1515" w:type="dxa"/>
           </w:tcPr>
           <w:p/>
         </w:tc>
         <w:tc>
           <w:tcPr>
-            <w:tcW w:w="1668" w:type="dxa"/>
-          </w:tcPr>
+            <w:tcW w:w="1673" w:type="dxa"/>
+          </w:tcPr>
+          <w:p>
+            <w:r>
+              <w:t>Aidan Reed</w:t>
+            </w:r>
+          </w:p>
+        </w:tc>
+        <w:tc>
+          <w:tcPr>
+            <w:tcW w:w="2658" w:type="dxa"/>
+          </w:tcPr>
+          <w:p>
+            <w:r>
+              <w:t>Specification Document – Class Document</w:t>
+            </w:r>
+          </w:p>
           <w:p/>
         </w:tc>
         <w:tc>
           <w:tcPr>
-            <w:tcW w:w="1595" w:type="dxa"/>
+            <w:tcW w:w="839" w:type="dxa"/>
           </w:tcPr>
           <w:p/>
         </w:tc>
         <w:tc>
           <w:tcPr>
-            <w:tcW w:w="1790" w:type="dxa"/>
+            <w:tcW w:w="1367" w:type="dxa"/>
           </w:tcPr>
           <w:p/>
         </w:tc>
         <w:tc>
           <w:tcPr>
-            <w:tcW w:w="2893" w:type="dxa"/>
-          </w:tcPr>
-          <w:p/>
-        </w:tc>
-        <w:tc>
-          <w:tcPr>
-            <w:tcW w:w="871" w:type="dxa"/>
-          </w:tcPr>
-          <w:p/>
-        </w:tc>
-        <w:tc>
-          <w:tcPr>
-            <w:tcW w:w="1367" w:type="dxa"/>
-          </w:tcPr>
-          <w:p/>
-        </w:tc>
-        <w:tc>
-          <w:tcPr>
-            <w:tcW w:w="2949" w:type="dxa"/>
+            <w:tcW w:w="2701" w:type="dxa"/>
           </w:tcPr>
           <w:p/>
         </w:tc>
@@ -1745,15 +1847,20 @@
           </w:tcPr>
           <w:p>
             <w:r>
-              <w:t>214</w:t>
-            </w:r>
-          </w:p>
-        </w:tc>
-        <w:tc>
-          <w:tcPr>
-            <w:tcW w:w="1321" w:type="dxa"/>
-          </w:tcPr>
-          <w:p>
+              <w:t>223</w:t>
+            </w:r>
+          </w:p>
+        </w:tc>
+        <w:tc>
+          <w:tcPr>
+            <w:tcW w:w="1292" w:type="dxa"/>
+          </w:tcPr>
+          <w:p>
+            <w:pPr>
+              <w:rPr>
+                <w:rFonts w:ascii="Trebuchet MS" w:eastAsia="Trebuchet MS" w:hAnsi="Trebuchet MS" w:cs="Trebuchet MS"/>
+              </w:rPr>
+            </w:pPr>
             <w:r>
               <w:rPr>
                 <w:rFonts w:ascii="Trebuchet MS" w:eastAsia="Trebuchet MS" w:hAnsi="Trebuchet MS" w:cs="Trebuchet MS"/>
@@ -1764,7 +1871,289 @@
         </w:tc>
         <w:tc>
           <w:tcPr>
-            <w:tcW w:w="3620" w:type="dxa"/>
+            <w:tcW w:w="3224" w:type="dxa"/>
+          </w:tcPr>
+          <w:p>
+            <w:pPr>
+              <w:rPr>
+                <w:rFonts w:ascii="Trebuchet MS" w:eastAsia="Trebuchet MS" w:hAnsi="Trebuchet MS" w:cs="Trebuchet MS"/>
+              </w:rPr>
+            </w:pPr>
+            <w:r>
+              <w:rPr>
+                <w:rFonts w:ascii="Trebuchet MS" w:eastAsia="Trebuchet MS" w:hAnsi="Trebuchet MS" w:cs="Trebuchet MS"/>
+              </w:rPr>
+              <w:t xml:space="preserve">Checks the </w:t>
+            </w:r>
+            <w:r>
+              <w:rPr>
+                <w:rFonts w:ascii="Trebuchet MS" w:eastAsia="Trebuchet MS" w:hAnsi="Trebuchet MS" w:cs="Trebuchet MS"/>
+              </w:rPr>
+              <w:t>get project contacts method returns</w:t>
+            </w:r>
+            <w:r>
+              <w:rPr>
+                <w:rFonts w:ascii="Trebuchet MS" w:eastAsia="Trebuchet MS" w:hAnsi="Trebuchet MS" w:cs="Trebuchet MS"/>
+              </w:rPr>
+              <w:t xml:space="preserve"> a string equal to the first element input using the add contact method</w:t>
+            </w:r>
+          </w:p>
+        </w:tc>
+        <w:tc>
+          <w:tcPr>
+            <w:tcW w:w="1523" w:type="dxa"/>
+          </w:tcPr>
+          <w:p>
+            <w:r>
+              <w:t>Project Object and Add Contact Method</w:t>
+            </w:r>
+          </w:p>
+        </w:tc>
+        <w:tc>
+          <w:tcPr>
+            <w:tcW w:w="1842" w:type="dxa"/>
+          </w:tcPr>
+          <w:p>
+            <w:r>
+              <w:t>“me@me.co.uk</w:t>
+            </w:r>
+            <w:r>
+              <w:t>”</w:t>
+            </w:r>
+          </w:p>
+        </w:tc>
+        <w:tc>
+          <w:tcPr>
+            <w:tcW w:w="1842" w:type="dxa"/>
+          </w:tcPr>
+          <w:p>
+            <w:r>
+              <w:t>“me@me.co.uk”</w:t>
+            </w:r>
+          </w:p>
+        </w:tc>
+        <w:tc>
+          <w:tcPr>
+            <w:tcW w:w="1515" w:type="dxa"/>
+          </w:tcPr>
+          <w:p/>
+        </w:tc>
+        <w:tc>
+          <w:tcPr>
+            <w:tcW w:w="1673" w:type="dxa"/>
+          </w:tcPr>
+          <w:p>
+            <w:r>
+              <w:t>Aidan Reed</w:t>
+            </w:r>
+          </w:p>
+        </w:tc>
+        <w:tc>
+          <w:tcPr>
+            <w:tcW w:w="2658" w:type="dxa"/>
+          </w:tcPr>
+          <w:p>
+            <w:r>
+              <w:t>Specification Document – Class Document</w:t>
+            </w:r>
+          </w:p>
+          <w:p/>
+        </w:tc>
+        <w:tc>
+          <w:tcPr>
+            <w:tcW w:w="839" w:type="dxa"/>
+          </w:tcPr>
+          <w:p/>
+        </w:tc>
+        <w:tc>
+          <w:tcPr>
+            <w:tcW w:w="1367" w:type="dxa"/>
+          </w:tcPr>
+          <w:p/>
+        </w:tc>
+        <w:tc>
+          <w:tcPr>
+            <w:tcW w:w="2701" w:type="dxa"/>
+          </w:tcPr>
+          <w:p>
+            <w:r>
+              <w:t xml:space="preserve">Note the constant for the input is </w:t>
+            </w:r>
+            <w:proofErr w:type="gramStart"/>
+            <w:r>
+              <w:t>named :</w:t>
+            </w:r>
+            <w:proofErr w:type="gramEnd"/>
+            <w:r>
+              <w:t xml:space="preserve"> kCONTACT1 located in top of unit test</w:t>
+            </w:r>
+          </w:p>
+        </w:tc>
+      </w:tr>
+      <w:tr>
+        <w:tc>
+          <w:tcPr>
+            <w:tcW w:w="640" w:type="dxa"/>
+          </w:tcPr>
+          <w:p>
+            <w:r>
+              <w:t>224</w:t>
+            </w:r>
+          </w:p>
+        </w:tc>
+        <w:tc>
+          <w:tcPr>
+            <w:tcW w:w="1292" w:type="dxa"/>
+          </w:tcPr>
+          <w:p>
+            <w:pPr>
+              <w:rPr>
+                <w:rFonts w:ascii="Trebuchet MS" w:eastAsia="Trebuchet MS" w:hAnsi="Trebuchet MS" w:cs="Trebuchet MS"/>
+              </w:rPr>
+            </w:pPr>
+            <w:r>
+              <w:rPr>
+                <w:rFonts w:ascii="Trebuchet MS" w:eastAsia="Trebuchet MS" w:hAnsi="Trebuchet MS" w:cs="Trebuchet MS"/>
+              </w:rPr>
+              <w:t>Get Project Contacts</w:t>
+            </w:r>
+          </w:p>
+        </w:tc>
+        <w:tc>
+          <w:tcPr>
+            <w:tcW w:w="3224" w:type="dxa"/>
+          </w:tcPr>
+          <w:p>
+            <w:pPr>
+              <w:rPr>
+                <w:rFonts w:ascii="Trebuchet MS" w:eastAsia="Trebuchet MS" w:hAnsi="Trebuchet MS" w:cs="Trebuchet MS"/>
+              </w:rPr>
+            </w:pPr>
+            <w:r>
+              <w:rPr>
+                <w:rFonts w:ascii="Trebuchet MS" w:eastAsia="Trebuchet MS" w:hAnsi="Trebuchet MS" w:cs="Trebuchet MS"/>
+              </w:rPr>
+              <w:t>Checks the type of the first element added into the contacts array list is of type string</w:t>
+            </w:r>
+          </w:p>
+        </w:tc>
+        <w:tc>
+          <w:tcPr>
+            <w:tcW w:w="1523" w:type="dxa"/>
+          </w:tcPr>
+          <w:p>
+            <w:r>
+              <w:t>Project Object and Add Contact Method</w:t>
+            </w:r>
+          </w:p>
+        </w:tc>
+        <w:tc>
+          <w:tcPr>
+            <w:tcW w:w="1842" w:type="dxa"/>
+          </w:tcPr>
+          <w:p>
+            <w:r>
+              <w:t>“me@me.co.uk”</w:t>
+            </w:r>
+            <w:r>
+              <w:t xml:space="preserve"> </w:t>
+            </w:r>
+            <w:r>
+              <w:br/>
+              <w:t>(String)</w:t>
+            </w:r>
+          </w:p>
+        </w:tc>
+        <w:tc>
+          <w:tcPr>
+            <w:tcW w:w="1842" w:type="dxa"/>
+          </w:tcPr>
+          <w:p>
+            <w:r>
+              <w:t>“me@me.co.uk”</w:t>
+            </w:r>
+            <w:r>
+              <w:br/>
+              <w:t>(String)</w:t>
+            </w:r>
+          </w:p>
+        </w:tc>
+        <w:tc>
+          <w:tcPr>
+            <w:tcW w:w="1515" w:type="dxa"/>
+          </w:tcPr>
+          <w:p/>
+        </w:tc>
+        <w:tc>
+          <w:tcPr>
+            <w:tcW w:w="1673" w:type="dxa"/>
+          </w:tcPr>
+          <w:p>
+            <w:r>
+              <w:t>Aidan Reed</w:t>
+            </w:r>
+          </w:p>
+        </w:tc>
+        <w:tc>
+          <w:tcPr>
+            <w:tcW w:w="2658" w:type="dxa"/>
+          </w:tcPr>
+          <w:p>
+            <w:r>
+              <w:t>Specification Document – Class Document</w:t>
+            </w:r>
+          </w:p>
+          <w:p>
+            <w:bookmarkStart w:id="0" w:name="_GoBack"/>
+            <w:bookmarkEnd w:id="0"/>
+          </w:p>
+        </w:tc>
+        <w:tc>
+          <w:tcPr>
+            <w:tcW w:w="839" w:type="dxa"/>
+          </w:tcPr>
+          <w:p/>
+        </w:tc>
+        <w:tc>
+          <w:tcPr>
+            <w:tcW w:w="1367" w:type="dxa"/>
+          </w:tcPr>
+          <w:p/>
+        </w:tc>
+        <w:tc>
+          <w:tcPr>
+            <w:tcW w:w="2701" w:type="dxa"/>
+          </w:tcPr>
+          <w:p/>
+        </w:tc>
+      </w:tr>
+      <w:tr>
+        <w:tc>
+          <w:tcPr>
+            <w:tcW w:w="640" w:type="dxa"/>
+          </w:tcPr>
+          <w:p>
+            <w:r>
+              <w:t>214</w:t>
+            </w:r>
+          </w:p>
+        </w:tc>
+        <w:tc>
+          <w:tcPr>
+            <w:tcW w:w="1292" w:type="dxa"/>
+          </w:tcPr>
+          <w:p>
+            <w:r>
+              <w:rPr>
+                <w:rFonts w:ascii="Trebuchet MS" w:eastAsia="Trebuchet MS" w:hAnsi="Trebuchet MS" w:cs="Trebuchet MS"/>
+              </w:rPr>
+              <w:t>Get Project Contacts</w:t>
+            </w:r>
+          </w:p>
+        </w:tc>
+        <w:tc>
+          <w:tcPr>
+            <w:tcW w:w="3224" w:type="dxa"/>
           </w:tcPr>
           <w:p>
             <w:r>
@@ -1777,7 +2166,7 @@
         </w:tc>
         <w:tc>
           <w:tcPr>
-            <w:tcW w:w="1585" w:type="dxa"/>
+            <w:tcW w:w="1523" w:type="dxa"/>
           </w:tcPr>
           <w:p>
             <w:r>
@@ -1787,25 +2176,25 @@
         </w:tc>
         <w:tc>
           <w:tcPr>
-            <w:tcW w:w="817" w:type="dxa"/>
+            <w:tcW w:w="1842" w:type="dxa"/>
           </w:tcPr>
           <w:p/>
         </w:tc>
         <w:tc>
           <w:tcPr>
-            <w:tcW w:w="1668" w:type="dxa"/>
+            <w:tcW w:w="1842" w:type="dxa"/>
           </w:tcPr>
           <w:p/>
         </w:tc>
         <w:tc>
           <w:tcPr>
-            <w:tcW w:w="1595" w:type="dxa"/>
+            <w:tcW w:w="1515" w:type="dxa"/>
           </w:tcPr>
           <w:p/>
         </w:tc>
         <w:tc>
           <w:tcPr>
-            <w:tcW w:w="1790" w:type="dxa"/>
+            <w:tcW w:w="1673" w:type="dxa"/>
           </w:tcPr>
           <w:p>
             <w:r>
@@ -1816,7 +2205,7 @@
         </w:tc>
         <w:tc>
           <w:tcPr>
-            <w:tcW w:w="2893" w:type="dxa"/>
+            <w:tcW w:w="2658" w:type="dxa"/>
           </w:tcPr>
           <w:p>
             <w:r>
@@ -1827,7 +2216,7 @@
         </w:tc>
         <w:tc>
           <w:tcPr>
-            <w:tcW w:w="871" w:type="dxa"/>
+            <w:tcW w:w="839" w:type="dxa"/>
           </w:tcPr>
           <w:p/>
         </w:tc>
@@ -1839,7 +2228,7 @@
         </w:tc>
         <w:tc>
           <w:tcPr>
-            <w:tcW w:w="2949" w:type="dxa"/>
+            <w:tcW w:w="2701" w:type="dxa"/>
           </w:tcPr>
           <w:p/>
         </w:tc>
@@ -1851,13 +2240,14 @@
           </w:tcPr>
           <w:p>
             <w:r>
+              <w:lastRenderedPageBreak/>
               <w:t>215</w:t>
             </w:r>
           </w:p>
         </w:tc>
         <w:tc>
           <w:tcPr>
-            <w:tcW w:w="1321" w:type="dxa"/>
+            <w:tcW w:w="1292" w:type="dxa"/>
           </w:tcPr>
           <w:p>
             <w:proofErr w:type="spellStart"/>
@@ -1886,7 +2276,7 @@
         </w:tc>
         <w:tc>
           <w:tcPr>
-            <w:tcW w:w="3620" w:type="dxa"/>
+            <w:tcW w:w="3224" w:type="dxa"/>
           </w:tcPr>
           <w:p>
             <w:r>
@@ -1899,31 +2289,31 @@
         </w:tc>
         <w:tc>
           <w:tcPr>
-            <w:tcW w:w="1585" w:type="dxa"/>
+            <w:tcW w:w="1523" w:type="dxa"/>
           </w:tcPr>
           <w:p/>
         </w:tc>
         <w:tc>
           <w:tcPr>
-            <w:tcW w:w="817" w:type="dxa"/>
+            <w:tcW w:w="1842" w:type="dxa"/>
           </w:tcPr>
           <w:p/>
         </w:tc>
         <w:tc>
           <w:tcPr>
-            <w:tcW w:w="1668" w:type="dxa"/>
+            <w:tcW w:w="1842" w:type="dxa"/>
           </w:tcPr>
           <w:p/>
         </w:tc>
         <w:tc>
           <w:tcPr>
-            <w:tcW w:w="1595" w:type="dxa"/>
+            <w:tcW w:w="1515" w:type="dxa"/>
           </w:tcPr>
           <w:p/>
         </w:tc>
         <w:tc>
           <w:tcPr>
-            <w:tcW w:w="1790" w:type="dxa"/>
+            <w:tcW w:w="1673" w:type="dxa"/>
           </w:tcPr>
           <w:p>
             <w:r>
@@ -1934,7 +2324,7 @@
         </w:tc>
         <w:tc>
           <w:tcPr>
-            <w:tcW w:w="2893" w:type="dxa"/>
+            <w:tcW w:w="2658" w:type="dxa"/>
           </w:tcPr>
           <w:p>
             <w:r>
@@ -1945,7 +2335,7 @@
         </w:tc>
         <w:tc>
           <w:tcPr>
-            <w:tcW w:w="871" w:type="dxa"/>
+            <w:tcW w:w="839" w:type="dxa"/>
           </w:tcPr>
           <w:p/>
         </w:tc>
@@ -1957,7 +2347,7 @@
         </w:tc>
         <w:tc>
           <w:tcPr>
-            <w:tcW w:w="2949" w:type="dxa"/>
+            <w:tcW w:w="2701" w:type="dxa"/>
           </w:tcPr>
           <w:p/>
         </w:tc>
@@ -2232,7 +2622,6 @@
     <w:p/>
     <w:p>
       <w:r>
-        <w:lastRenderedPageBreak/>
         <w:t>Bug Fix List</w:t>
       </w:r>
     </w:p>
@@ -6982,6 +7371,18 @@
       </w:rPr>
     </w:tblStylePr>
   </w:style>
+  <w:style w:type="character" w:styleId="UnresolvedMention">
+    <w:name w:val="Unresolved Mention"/>
+    <w:basedOn w:val="DefaultParagraphFont"/>
+    <w:uiPriority w:val="99"/>
+    <w:semiHidden/>
+    <w:unhideWhenUsed/>
+    <w:rsid w:val="00C92407"/>
+    <w:rPr>
+      <w:color w:val="808080"/>
+      <w:shd w:val="clear" w:color="auto" w:fill="E6E6E6"/>
+    </w:rPr>
+  </w:style>
 </w:styles>
 </file>
 
@@ -7251,7 +7652,7 @@
 </file>
 
 <file path=customXml/itemProps1.xml><?xml version="1.0" encoding="utf-8"?>
-<ds:datastoreItem xmlns:ds="http://schemas.openxmlformats.org/officeDocument/2006/customXml" ds:itemID="{4934F40E-5988-7E4E-A26B-5BF0ADF7D933}">
+<ds:datastoreItem xmlns:ds="http://schemas.openxmlformats.org/officeDocument/2006/customXml" ds:itemID="{2450307D-519E-9C4E-B9FF-323B096A2CB9}">
   <ds:schemaRefs>
     <ds:schemaRef ds:uri="http://schemas.openxmlformats.org/officeDocument/2006/bibliography"/>
   </ds:schemaRefs>

</xml_diff>

<commit_message>
Added the toString test methods and documented
</commit_message>
<xml_diff>
--- a/CompanyEmailProjectAidan.docx
+++ b/CompanyEmailProjectAidan.docx
@@ -141,23 +141,7 @@
         <w:rPr>
           <w:rFonts w:ascii="Trebuchet MS" w:eastAsia="Trebuchet MS" w:hAnsi="Trebuchet MS" w:cs="Trebuchet MS"/>
         </w:rPr>
-        <w:t xml:space="preserve">We have added some additional columns to the bug table. These are notes and a description for the changes are given in this </w:t>
-      </w:r>
-      <w:proofErr w:type="spellStart"/>
-      <w:proofErr w:type="gramStart"/>
-      <w:r>
-        <w:rPr>
-          <w:rFonts w:ascii="Trebuchet MS" w:eastAsia="Trebuchet MS" w:hAnsi="Trebuchet MS" w:cs="Trebuchet MS"/>
-        </w:rPr>
-        <w:t>paragrah.We</w:t>
-      </w:r>
-      <w:proofErr w:type="spellEnd"/>
-      <w:proofErr w:type="gramEnd"/>
-      <w:r>
-        <w:rPr>
-          <w:rFonts w:ascii="Trebuchet MS" w:eastAsia="Trebuchet MS" w:hAnsi="Trebuchet MS" w:cs="Trebuchet MS"/>
-        </w:rPr>
-        <w:t xml:space="preserve"> have decided to have additional columns in the test table so we can provide more detail about the tests carried out. This will increase the traceability of the tests and make the changes easier to see. Firstly, we added </w:t>
+        <w:t xml:space="preserve">We have added some additional columns to the bug table. These are notes and a description for the changes are given in this paragrah.We have decided to have additional columns in the test table so we can provide more detail about the tests carried out. This will increase the traceability of the tests and make the changes easier to see. Firstly, we added </w:t>
       </w:r>
       <w:r>
         <w:rPr>
@@ -273,17 +257,17 @@
       </w:tblPr>
       <w:tblGrid>
         <w:gridCol w:w="640"/>
-        <w:gridCol w:w="1292"/>
-        <w:gridCol w:w="3224"/>
-        <w:gridCol w:w="1523"/>
+        <w:gridCol w:w="1283"/>
+        <w:gridCol w:w="3153"/>
+        <w:gridCol w:w="1512"/>
         <w:gridCol w:w="1842"/>
-        <w:gridCol w:w="1842"/>
-        <w:gridCol w:w="1515"/>
-        <w:gridCol w:w="1673"/>
-        <w:gridCol w:w="2658"/>
-        <w:gridCol w:w="839"/>
+        <w:gridCol w:w="2059"/>
+        <w:gridCol w:w="1501"/>
+        <w:gridCol w:w="1649"/>
+        <w:gridCol w:w="2616"/>
+        <w:gridCol w:w="833"/>
         <w:gridCol w:w="1367"/>
-        <w:gridCol w:w="2701"/>
+        <w:gridCol w:w="2661"/>
       </w:tblGrid>
       <w:tr>
         <w:tc>
@@ -1790,7 +1774,7 @@
           </w:tcPr>
           <w:p>
             <w:r>
-              <w:t>N/A</w:t>
+              <w:t>(Array List)</w:t>
             </w:r>
           </w:p>
         </w:tc>
@@ -1977,15 +1961,7 @@
           </w:tcPr>
           <w:p>
             <w:r>
-              <w:t xml:space="preserve">Note the constant for the input is </w:t>
-            </w:r>
-            <w:proofErr w:type="gramStart"/>
-            <w:r>
-              <w:t>named :</w:t>
-            </w:r>
-            <w:proofErr w:type="gramEnd"/>
-            <w:r>
-              <w:t xml:space="preserve"> kCONTACT1 located in top of unit test</w:t>
+              <w:t>Note the constant for the input is named : kCONTACT1 located in top of unit test</w:t>
             </w:r>
           </w:p>
         </w:tc>
@@ -2036,6 +2012,27 @@
               <w:t>Checks the type of the first element added into the contacts array list is of type string</w:t>
             </w:r>
           </w:p>
+          <w:p>
+            <w:pPr>
+              <w:rPr>
+                <w:rFonts w:ascii="Trebuchet MS" w:eastAsia="Trebuchet MS" w:hAnsi="Trebuchet MS" w:cs="Trebuchet MS"/>
+              </w:rPr>
+            </w:pPr>
+          </w:p>
+          <w:p>
+            <w:pPr>
+              <w:rPr>
+                <w:rFonts w:ascii="Trebuchet MS" w:eastAsia="Trebuchet MS" w:hAnsi="Trebuchet MS" w:cs="Trebuchet MS"/>
+              </w:rPr>
+            </w:pPr>
+          </w:p>
+          <w:p>
+            <w:pPr>
+              <w:rPr>
+                <w:rFonts w:ascii="Trebuchet MS" w:eastAsia="Trebuchet MS" w:hAnsi="Trebuchet MS" w:cs="Trebuchet MS"/>
+              </w:rPr>
+            </w:pPr>
+          </w:p>
         </w:tc>
         <w:tc>
           <w:tcPr>
@@ -2043,6 +2040,7 @@
           </w:tcPr>
           <w:p>
             <w:r>
+              <w:lastRenderedPageBreak/>
               <w:t>Project Object and Add Contact Method</w:t>
             </w:r>
           </w:p>
@@ -2103,10 +2101,7 @@
               <w:t>Specification Document – Class Document</w:t>
             </w:r>
           </w:p>
-          <w:p>
-            <w:bookmarkStart w:id="0" w:name="_GoBack"/>
-            <w:bookmarkEnd w:id="0"/>
-          </w:p>
+          <w:p/>
         </w:tc>
         <w:tc>
           <w:tcPr>
@@ -2134,7 +2129,7 @@
           </w:tcPr>
           <w:p>
             <w:r>
-              <w:t>214</w:t>
+              <w:t>225</w:t>
             </w:r>
           </w:p>
         </w:tc>
@@ -2143,11 +2138,16 @@
             <w:tcW w:w="1292" w:type="dxa"/>
           </w:tcPr>
           <w:p>
-            <w:r>
+            <w:pPr>
               <w:rPr>
                 <w:rFonts w:ascii="Trebuchet MS" w:eastAsia="Trebuchet MS" w:hAnsi="Trebuchet MS" w:cs="Trebuchet MS"/>
               </w:rPr>
-              <w:t>Get Project Contacts</w:t>
+            </w:pPr>
+            <w:r>
+              <w:rPr>
+                <w:rFonts w:ascii="Trebuchet MS" w:eastAsia="Trebuchet MS" w:hAnsi="Trebuchet MS" w:cs="Trebuchet MS"/>
+              </w:rPr>
+              <w:t>toString Overide</w:t>
             </w:r>
           </w:p>
         </w:tc>
@@ -2156,11 +2156,16 @@
             <w:tcW w:w="3224" w:type="dxa"/>
           </w:tcPr>
           <w:p>
-            <w:r>
+            <w:pPr>
               <w:rPr>
                 <w:rFonts w:ascii="Trebuchet MS" w:eastAsia="Trebuchet MS" w:hAnsi="Trebuchet MS" w:cs="Trebuchet MS"/>
               </w:rPr>
-              <w:t>The test will see if the string array of contacts for the given project is returned</w:t>
+            </w:pPr>
+            <w:r>
+              <w:rPr>
+                <w:rFonts w:ascii="Trebuchet MS" w:eastAsia="Trebuchet MS" w:hAnsi="Trebuchet MS" w:cs="Trebuchet MS"/>
+              </w:rPr>
+              <w:t>Checks the type of the return value is of type string</w:t>
             </w:r>
           </w:p>
         </w:tc>
@@ -2170,7 +2175,7 @@
           </w:tcPr>
           <w:p>
             <w:r>
-              <w:t>Project ID</w:t>
+              <w:t>Project Object and ToString Method</w:t>
             </w:r>
           </w:p>
         </w:tc>
@@ -2178,19 +2183,31 @@
           <w:tcPr>
             <w:tcW w:w="1842" w:type="dxa"/>
           </w:tcPr>
-          <w:p/>
+          <w:p>
+            <w:r>
+              <w:t>N/A</w:t>
+            </w:r>
+          </w:p>
         </w:tc>
         <w:tc>
           <w:tcPr>
             <w:tcW w:w="1842" w:type="dxa"/>
           </w:tcPr>
-          <w:p/>
+          <w:p>
+            <w:r>
+              <w:t>(String)</w:t>
+            </w:r>
+          </w:p>
         </w:tc>
         <w:tc>
           <w:tcPr>
             <w:tcW w:w="1515" w:type="dxa"/>
           </w:tcPr>
-          <w:p/>
+          <w:p>
+            <w:r>
+              <w:t>(String)</w:t>
+            </w:r>
+          </w:p>
         </w:tc>
         <w:tc>
           <w:tcPr>
@@ -2198,10 +2215,9 @@
           </w:tcPr>
           <w:p>
             <w:r>
-              <w:t>Christian Stubbs</w:t>
-            </w:r>
-          </w:p>
-          <w:p/>
+              <w:t>Aidan Reed</w:t>
+            </w:r>
+          </w:p>
         </w:tc>
         <w:tc>
           <w:tcPr>
@@ -2240,97 +2256,349 @@
           </w:tcPr>
           <w:p>
             <w:r>
+              <w:t>226</w:t>
+            </w:r>
+          </w:p>
+        </w:tc>
+        <w:tc>
+          <w:tcPr>
+            <w:tcW w:w="1292" w:type="dxa"/>
+          </w:tcPr>
+          <w:p>
+            <w:pPr>
+              <w:rPr>
+                <w:rFonts w:ascii="Trebuchet MS" w:eastAsia="Trebuchet MS" w:hAnsi="Trebuchet MS" w:cs="Trebuchet MS"/>
+              </w:rPr>
+            </w:pPr>
+            <w:r>
+              <w:rPr>
+                <w:rFonts w:ascii="Trebuchet MS" w:eastAsia="Trebuchet MS" w:hAnsi="Trebuchet MS" w:cs="Trebuchet MS"/>
+              </w:rPr>
+              <w:t>toString Overide</w:t>
+            </w:r>
+          </w:p>
+        </w:tc>
+        <w:tc>
+          <w:tcPr>
+            <w:tcW w:w="3224" w:type="dxa"/>
+          </w:tcPr>
+          <w:p>
+            <w:pPr>
+              <w:rPr>
+                <w:rFonts w:ascii="Trebuchet MS" w:eastAsia="Trebuchet MS" w:hAnsi="Trebuchet MS" w:cs="Trebuchet MS"/>
+              </w:rPr>
+            </w:pPr>
+            <w:r>
+              <w:rPr>
+                <w:rFonts w:ascii="Trebuchet MS" w:eastAsia="Trebuchet MS" w:hAnsi="Trebuchet MS" w:cs="Trebuchet MS"/>
+              </w:rPr>
+              <w:t>Checks the toString is in the format Project Title [Phase Name]</w:t>
+            </w:r>
+          </w:p>
+        </w:tc>
+        <w:tc>
+          <w:tcPr>
+            <w:tcW w:w="1523" w:type="dxa"/>
+          </w:tcPr>
+          <w:p>
+            <w:r>
+              <w:t>New Project Object</w:t>
+            </w:r>
+          </w:p>
+          <w:p>
+            <w:r>
+              <w:t>To String Method</w:t>
+            </w:r>
+          </w:p>
+          <w:p>
+            <w:r>
+              <w:t>Leave</w:t>
+            </w:r>
+            <w:r>
+              <w:t xml:space="preserve"> project</w:t>
+            </w:r>
+            <w:r>
+              <w:t xml:space="preserve"> phase in initial state 1</w:t>
+            </w:r>
+          </w:p>
+        </w:tc>
+        <w:tc>
+          <w:tcPr>
+            <w:tcW w:w="1842" w:type="dxa"/>
+          </w:tcPr>
+          <w:p>
+            <w:r>
+              <w:t>Set the project when creating object to “New Email Platform” – used KPROTITLE</w:t>
+            </w:r>
+          </w:p>
+        </w:tc>
+        <w:tc>
+          <w:tcPr>
+            <w:tcW w:w="1842" w:type="dxa"/>
+          </w:tcPr>
+          <w:p>
+            <w:r>
+              <w:t>“New Email Platform</w:t>
+            </w:r>
+            <w:r>
+              <w:t xml:space="preserve"> [</w:t>
+            </w:r>
+            <w:r>
+              <w:t>Feasibility</w:t>
+            </w:r>
+            <w:r>
+              <w:t>]</w:t>
+            </w:r>
+            <w:r>
+              <w:t>”</w:t>
+            </w:r>
+          </w:p>
+          <w:p>
+            <w:r>
+              <w:t>(String)</w:t>
+            </w:r>
+          </w:p>
+        </w:tc>
+        <w:tc>
+          <w:tcPr>
+            <w:tcW w:w="1515" w:type="dxa"/>
+          </w:tcPr>
+          <w:p/>
+        </w:tc>
+        <w:tc>
+          <w:tcPr>
+            <w:tcW w:w="1673" w:type="dxa"/>
+          </w:tcPr>
+          <w:p>
+            <w:r>
+              <w:t>Aidan Reed</w:t>
+            </w:r>
+          </w:p>
+        </w:tc>
+        <w:tc>
+          <w:tcPr>
+            <w:tcW w:w="2658" w:type="dxa"/>
+          </w:tcPr>
+          <w:p>
+            <w:r>
+              <w:t>Specification Document – Class Document</w:t>
+            </w:r>
+          </w:p>
+          <w:p/>
+        </w:tc>
+        <w:tc>
+          <w:tcPr>
+            <w:tcW w:w="839" w:type="dxa"/>
+          </w:tcPr>
+          <w:p/>
+        </w:tc>
+        <w:tc>
+          <w:tcPr>
+            <w:tcW w:w="1367" w:type="dxa"/>
+          </w:tcPr>
+          <w:p/>
+        </w:tc>
+        <w:tc>
+          <w:tcPr>
+            <w:tcW w:w="2701" w:type="dxa"/>
+          </w:tcPr>
+          <w:p>
+            <w:r>
+              <w:t xml:space="preserve">kPROTITLE is a constant defined in the unit test and revered to when performing this test for </w:t>
+            </w:r>
+            <w:r>
+              <w:t>manageability</w:t>
+            </w:r>
+          </w:p>
+        </w:tc>
+      </w:tr>
+      <w:tr>
+        <w:tc>
+          <w:tcPr>
+            <w:tcW w:w="640" w:type="dxa"/>
+          </w:tcPr>
+          <w:p>
+            <w:r>
+              <w:t>227</w:t>
+            </w:r>
+          </w:p>
+        </w:tc>
+        <w:tc>
+          <w:tcPr>
+            <w:tcW w:w="1292" w:type="dxa"/>
+          </w:tcPr>
+          <w:p>
+            <w:pPr>
+              <w:rPr>
+                <w:rFonts w:ascii="Trebuchet MS" w:eastAsia="Trebuchet MS" w:hAnsi="Trebuchet MS" w:cs="Trebuchet MS"/>
+              </w:rPr>
+            </w:pPr>
+            <w:r>
+              <w:rPr>
+                <w:rFonts w:ascii="Trebuchet MS" w:eastAsia="Trebuchet MS" w:hAnsi="Trebuchet MS" w:cs="Trebuchet MS"/>
+              </w:rPr>
+              <w:t>toString Overide</w:t>
+            </w:r>
+          </w:p>
+        </w:tc>
+        <w:tc>
+          <w:tcPr>
+            <w:tcW w:w="3224" w:type="dxa"/>
+          </w:tcPr>
+          <w:p>
+            <w:pPr>
+              <w:rPr>
+                <w:rFonts w:ascii="Trebuchet MS" w:eastAsia="Trebuchet MS" w:hAnsi="Trebuchet MS" w:cs="Trebuchet MS"/>
+              </w:rPr>
+            </w:pPr>
+            <w:r>
+              <w:rPr>
+                <w:rFonts w:ascii="Trebuchet MS" w:eastAsia="Trebuchet MS" w:hAnsi="Trebuchet MS" w:cs="Trebuchet MS"/>
+              </w:rPr>
+              <w:t>Checks the toString is in the format Project Title [Phase Name]</w:t>
+            </w:r>
+            <w:r>
+              <w:rPr>
+                <w:rFonts w:ascii="Trebuchet MS" w:eastAsia="Trebuchet MS" w:hAnsi="Trebuchet MS" w:cs="Trebuchet MS"/>
+              </w:rPr>
+              <w:t xml:space="preserve"> for all stages of the project lifecycle</w:t>
+            </w:r>
+          </w:p>
+        </w:tc>
+        <w:tc>
+          <w:tcPr>
+            <w:tcW w:w="1523" w:type="dxa"/>
+          </w:tcPr>
+          <w:p>
+            <w:r>
+              <w:t>New Project Object</w:t>
+            </w:r>
+          </w:p>
+          <w:p>
+            <w:r>
+              <w:t>To String Method</w:t>
+            </w:r>
+          </w:p>
+          <w:p>
+            <w:r>
+              <w:t>Leave project phase in initial state 1</w:t>
+            </w:r>
+            <w:r>
+              <w:t xml:space="preserve"> and increment until 6</w:t>
+            </w:r>
+            <w:r>
+              <w:rPr>
+                <w:vertAlign w:val="superscript"/>
+              </w:rPr>
+              <w:t>th</w:t>
+            </w:r>
+            <w:r>
+              <w:t xml:space="preserve"> stage</w:t>
+            </w:r>
+          </w:p>
+        </w:tc>
+        <w:tc>
+          <w:tcPr>
+            <w:tcW w:w="1842" w:type="dxa"/>
+          </w:tcPr>
+          <w:p>
+            <w:r>
+              <w:t>Set the project when creating object to “New Email Platform” – used KPROTITLE</w:t>
+            </w:r>
+          </w:p>
+        </w:tc>
+        <w:tc>
+          <w:tcPr>
+            <w:tcW w:w="1842" w:type="dxa"/>
+          </w:tcPr>
+          <w:p>
+            <w:r>
+              <w:t>“New Email Platform [</w:t>
+            </w:r>
+            <w:r>
+              <w:t>Feasibility</w:t>
+            </w:r>
+            <w:r>
+              <w:t>]”</w:t>
+            </w:r>
+          </w:p>
+          <w:p>
+            <w:r>
+              <w:t>“New Email Platform [Design]”</w:t>
+            </w:r>
+          </w:p>
+          <w:p>
+            <w:r>
+              <w:t>“New Email Platform [</w:t>
+            </w:r>
+            <w:r>
+              <w:t>Implementation</w:t>
+            </w:r>
+            <w:r>
+              <w:t>]”</w:t>
+            </w:r>
+          </w:p>
+          <w:p>
+            <w:r>
+              <w:t>“New Email Platform [</w:t>
+            </w:r>
+            <w:r>
+              <w:t>Testing</w:t>
+            </w:r>
+            <w:r>
+              <w:t>]”</w:t>
+            </w:r>
+          </w:p>
+          <w:p>
+            <w:r>
+              <w:t>“New Email Platform [</w:t>
+            </w:r>
+            <w:r>
+              <w:t>Deployment</w:t>
+            </w:r>
+            <w:r>
+              <w:t>]”</w:t>
+            </w:r>
+          </w:p>
+          <w:p>
+            <w:r>
               <w:lastRenderedPageBreak/>
-              <w:t>215</w:t>
-            </w:r>
-          </w:p>
-        </w:tc>
-        <w:tc>
-          <w:tcPr>
-            <w:tcW w:w="1292" w:type="dxa"/>
-          </w:tcPr>
-          <w:p>
-            <w:proofErr w:type="spellStart"/>
-            <w:proofErr w:type="gramStart"/>
-            <w:r>
-              <w:rPr>
-                <w:rFonts w:ascii="Trebuchet MS" w:eastAsia="Trebuchet MS" w:hAnsi="Trebuchet MS" w:cs="Trebuchet MS"/>
-              </w:rPr>
-              <w:t>toString</w:t>
-            </w:r>
-            <w:proofErr w:type="spellEnd"/>
-            <w:r>
-              <w:rPr>
-                <w:rFonts w:ascii="Trebuchet MS" w:eastAsia="Trebuchet MS" w:hAnsi="Trebuchet MS" w:cs="Trebuchet MS"/>
-              </w:rPr>
-              <w:t>(</w:t>
-            </w:r>
-            <w:proofErr w:type="gramEnd"/>
-            <w:r>
-              <w:rPr>
-                <w:rFonts w:ascii="Trebuchet MS" w:eastAsia="Trebuchet MS" w:hAnsi="Trebuchet MS" w:cs="Trebuchet MS"/>
-              </w:rPr>
-              <w:t>) Override</w:t>
-            </w:r>
-          </w:p>
-        </w:tc>
-        <w:tc>
-          <w:tcPr>
-            <w:tcW w:w="3224" w:type="dxa"/>
-          </w:tcPr>
-          <w:p>
-            <w:r>
-              <w:rPr>
-                <w:rFonts w:ascii="Trebuchet MS" w:eastAsia="Trebuchet MS" w:hAnsi="Trebuchet MS" w:cs="Trebuchet MS"/>
-              </w:rPr>
-              <w:t>Checks if the function creates the string of the template "[Project title] [[Project Phase]] "</w:t>
-            </w:r>
-          </w:p>
-        </w:tc>
-        <w:tc>
-          <w:tcPr>
-            <w:tcW w:w="1523" w:type="dxa"/>
+              <w:t>“New Email Platform [</w:t>
+            </w:r>
+            <w:r>
+              <w:t>Completed</w:t>
+            </w:r>
+            <w:r>
+              <w:t>]”</w:t>
+            </w:r>
+          </w:p>
+          <w:p>
+            <w:r>
+              <w:t xml:space="preserve">All of type </w:t>
+            </w:r>
+          </w:p>
+          <w:p>
+            <w:r>
+              <w:t>(String)</w:t>
+            </w:r>
+          </w:p>
+        </w:tc>
+        <w:tc>
+          <w:tcPr>
+            <w:tcW w:w="1515" w:type="dxa"/>
           </w:tcPr>
           <w:p/>
         </w:tc>
         <w:tc>
           <w:tcPr>
-            <w:tcW w:w="1842" w:type="dxa"/>
+            <w:tcW w:w="1673" w:type="dxa"/>
           </w:tcPr>
           <w:p/>
         </w:tc>
         <w:tc>
           <w:tcPr>
-            <w:tcW w:w="1842" w:type="dxa"/>
-          </w:tcPr>
-          <w:p/>
-        </w:tc>
-        <w:tc>
-          <w:tcPr>
-            <w:tcW w:w="1515" w:type="dxa"/>
-          </w:tcPr>
-          <w:p/>
-        </w:tc>
-        <w:tc>
-          <w:tcPr>
-            <w:tcW w:w="1673" w:type="dxa"/>
-          </w:tcPr>
-          <w:p>
-            <w:r>
-              <w:t>Justin Ng</w:t>
-            </w:r>
-          </w:p>
-          <w:p/>
-        </w:tc>
-        <w:tc>
-          <w:tcPr>
             <w:tcW w:w="2658" w:type="dxa"/>
           </w:tcPr>
-          <w:p>
-            <w:r>
-              <w:t>Specification Document – Class Document</w:t>
-            </w:r>
-          </w:p>
           <w:p/>
         </w:tc>
         <w:tc>
@@ -3052,15 +3320,7 @@
               <w:cnfStyle w:val="000000000000" w:firstRow="0" w:lastRow="0" w:firstColumn="0" w:lastColumn="0" w:oddVBand="0" w:evenVBand="0" w:oddHBand="0" w:evenHBand="0" w:firstRowFirstColumn="0" w:firstRowLastColumn="0" w:lastRowFirstColumn="0" w:lastRowLastColumn="0"/>
             </w:pPr>
             <w:r>
-              <w:t xml:space="preserve">No method to go to previous phase inside the </w:t>
-            </w:r>
-            <w:proofErr w:type="spellStart"/>
-            <w:r>
-              <w:t>CompanyProject</w:t>
-            </w:r>
-            <w:proofErr w:type="spellEnd"/>
-            <w:r>
-              <w:t xml:space="preserve"> Class</w:t>
+              <w:t>No method to go to previous phase inside the CompanyProject Class</w:t>
             </w:r>
           </w:p>
         </w:tc>
@@ -3185,8 +3445,169 @@
               <w:cnfStyle w:val="000000000000" w:firstRow="0" w:lastRow="0" w:firstColumn="0" w:lastColumn="0" w:oddVBand="0" w:evenVBand="0" w:oddHBand="0" w:evenHBand="0" w:firstRowFirstColumn="0" w:firstRowLastColumn="0" w:lastRowFirstColumn="0" w:lastRowLastColumn="0"/>
             </w:pPr>
             <w:r>
-              <w:t>Low priority as description does not directly say such functionality should exist but was flagged during testing as test failed.</w:t>
-            </w:r>
+              <w:t xml:space="preserve">Low priority as description does not directly say such functionality should exist </w:t>
+            </w:r>
+            <w:r>
+              <w:lastRenderedPageBreak/>
+              <w:t>but was flagged during testing as test failed.</w:t>
+            </w:r>
+          </w:p>
+        </w:tc>
+      </w:tr>
+      <w:tr>
+        <w:tc>
+          <w:tcPr>
+            <w:cnfStyle w:val="001000000000" w:firstRow="0" w:lastRow="0" w:firstColumn="1" w:lastColumn="0" w:oddVBand="0" w:evenVBand="0" w:oddHBand="0" w:evenHBand="0" w:firstRowFirstColumn="0" w:firstRowLastColumn="0" w:lastRowFirstColumn="0" w:lastRowLastColumn="0"/>
+            <w:tcW w:w="1129" w:type="dxa"/>
+          </w:tcPr>
+          <w:p>
+            <w:r>
+              <w:lastRenderedPageBreak/>
+              <w:t>3</w:t>
+            </w:r>
+          </w:p>
+        </w:tc>
+        <w:tc>
+          <w:tcPr>
+            <w:tcW w:w="3261" w:type="dxa"/>
+          </w:tcPr>
+          <w:p>
+            <w:pPr>
+              <w:cnfStyle w:val="000000000000" w:firstRow="0" w:lastRow="0" w:firstColumn="0" w:lastColumn="0" w:oddVBand="0" w:evenVBand="0" w:oddHBand="0" w:evenHBand="0" w:firstRowFirstColumn="0" w:firstRowLastColumn="0" w:lastRowFirstColumn="0" w:lastRowLastColumn="0"/>
+            </w:pPr>
+            <w:r>
+              <w:t>Project Phase Name set to Design when created instead of Feasibility</w:t>
+            </w:r>
+          </w:p>
+        </w:tc>
+        <w:tc>
+          <w:tcPr>
+            <w:tcW w:w="1417" w:type="dxa"/>
+          </w:tcPr>
+          <w:p>
+            <w:pPr>
+              <w:cnfStyle w:val="000000000000" w:firstRow="0" w:lastRow="0" w:firstColumn="0" w:lastColumn="0" w:oddVBand="0" w:evenVBand="0" w:oddHBand="0" w:evenHBand="0" w:firstRowFirstColumn="0" w:firstRowLastColumn="0" w:lastRowFirstColumn="0" w:lastRowLastColumn="0"/>
+            </w:pPr>
+            <w:r>
+              <w:t>24: Company Project.class</w:t>
+            </w:r>
+          </w:p>
+        </w:tc>
+        <w:tc>
+          <w:tcPr>
+            <w:tcW w:w="1134" w:type="dxa"/>
+          </w:tcPr>
+          <w:p>
+            <w:pPr>
+              <w:cnfStyle w:val="000000000000" w:firstRow="0" w:lastRow="0" w:firstColumn="0" w:lastColumn="0" w:oddVBand="0" w:evenVBand="0" w:oddHBand="0" w:evenHBand="0" w:firstRowFirstColumn="0" w:firstRowLastColumn="0" w:lastRowFirstColumn="0" w:lastRowLastColumn="0"/>
+            </w:pPr>
+            <w:r>
+              <w:t>226</w:t>
+            </w:r>
+          </w:p>
+        </w:tc>
+        <w:tc>
+          <w:tcPr>
+            <w:tcW w:w="1276" w:type="dxa"/>
+          </w:tcPr>
+          <w:p>
+            <w:pPr>
+              <w:cnfStyle w:val="000000000000" w:firstRow="0" w:lastRow="0" w:firstColumn="0" w:lastColumn="0" w:oddVBand="0" w:evenVBand="0" w:oddHBand="0" w:evenHBand="0" w:firstRowFirstColumn="0" w:firstRowLastColumn="0" w:lastRowFirstColumn="0" w:lastRowLastColumn="0"/>
+            </w:pPr>
+          </w:p>
+        </w:tc>
+        <w:tc>
+          <w:tcPr>
+            <w:tcW w:w="1559" w:type="dxa"/>
+          </w:tcPr>
+          <w:p>
+            <w:pPr>
+              <w:cnfStyle w:val="000000000000" w:firstRow="0" w:lastRow="0" w:firstColumn="0" w:lastColumn="0" w:oddVBand="0" w:evenVBand="0" w:oddHBand="0" w:evenHBand="0" w:firstRowFirstColumn="0" w:firstRowLastColumn="0" w:lastRowFirstColumn="0" w:lastRowLastColumn="0"/>
+            </w:pPr>
+            <w:r>
+              <w:t>Set the Project phase to 0</w:t>
+            </w:r>
+            <w:bookmarkStart w:id="0" w:name="_GoBack"/>
+            <w:bookmarkEnd w:id="0"/>
+          </w:p>
+        </w:tc>
+        <w:tc>
+          <w:tcPr>
+            <w:tcW w:w="1418" w:type="dxa"/>
+          </w:tcPr>
+          <w:p>
+            <w:pPr>
+              <w:cnfStyle w:val="000000000000" w:firstRow="0" w:lastRow="0" w:firstColumn="0" w:lastColumn="0" w:oddVBand="0" w:evenVBand="0" w:oddHBand="0" w:evenHBand="0" w:firstRowFirstColumn="0" w:firstRowLastColumn="0" w:lastRowFirstColumn="0" w:lastRowLastColumn="0"/>
+            </w:pPr>
+            <w:r>
+              <w:t>Med</w:t>
+            </w:r>
+          </w:p>
+        </w:tc>
+        <w:tc>
+          <w:tcPr>
+            <w:tcW w:w="1559" w:type="dxa"/>
+          </w:tcPr>
+          <w:p>
+            <w:pPr>
+              <w:cnfStyle w:val="000000000000" w:firstRow="0" w:lastRow="0" w:firstColumn="0" w:lastColumn="0" w:oddVBand="0" w:evenVBand="0" w:oddHBand="0" w:evenHBand="0" w:firstRowFirstColumn="0" w:firstRowLastColumn="0" w:lastRowFirstColumn="0" w:lastRowLastColumn="0"/>
+            </w:pPr>
+            <w:r>
+              <w:t>25.04.2018</w:t>
+            </w:r>
+          </w:p>
+        </w:tc>
+        <w:tc>
+          <w:tcPr>
+            <w:tcW w:w="1134" w:type="dxa"/>
+          </w:tcPr>
+          <w:p>
+            <w:pPr>
+              <w:cnfStyle w:val="000000000000" w:firstRow="0" w:lastRow="0" w:firstColumn="0" w:lastColumn="0" w:oddVBand="0" w:evenVBand="0" w:oddHBand="0" w:evenHBand="0" w:firstRowFirstColumn="0" w:firstRowLastColumn="0" w:lastRowFirstColumn="0" w:lastRowLastColumn="0"/>
+            </w:pPr>
+          </w:p>
+        </w:tc>
+        <w:tc>
+          <w:tcPr>
+            <w:tcW w:w="1276" w:type="dxa"/>
+          </w:tcPr>
+          <w:p>
+            <w:pPr>
+              <w:cnfStyle w:val="000000000000" w:firstRow="0" w:lastRow="0" w:firstColumn="0" w:lastColumn="0" w:oddVBand="0" w:evenVBand="0" w:oddHBand="0" w:evenHBand="0" w:firstRowFirstColumn="0" w:firstRowLastColumn="0" w:lastRowFirstColumn="0" w:lastRowLastColumn="0"/>
+            </w:pPr>
+          </w:p>
+        </w:tc>
+        <w:tc>
+          <w:tcPr>
+            <w:tcW w:w="1417" w:type="dxa"/>
+          </w:tcPr>
+          <w:p>
+            <w:pPr>
+              <w:cnfStyle w:val="000000000000" w:firstRow="0" w:lastRow="0" w:firstColumn="0" w:lastColumn="0" w:oddVBand="0" w:evenVBand="0" w:oddHBand="0" w:evenHBand="0" w:firstRowFirstColumn="0" w:firstRowLastColumn="0" w:lastRowFirstColumn="0" w:lastRowLastColumn="0"/>
+            </w:pPr>
+            <w:r>
+              <w:t>Aidan Reed</w:t>
+            </w:r>
+          </w:p>
+        </w:tc>
+        <w:tc>
+          <w:tcPr>
+            <w:tcW w:w="1418" w:type="dxa"/>
+          </w:tcPr>
+          <w:p>
+            <w:pPr>
+              <w:cnfStyle w:val="000000000000" w:firstRow="0" w:lastRow="0" w:firstColumn="0" w:lastColumn="0" w:oddVBand="0" w:evenVBand="0" w:oddHBand="0" w:evenHBand="0" w:firstRowFirstColumn="0" w:firstRowLastColumn="0" w:lastRowFirstColumn="0" w:lastRowLastColumn="0"/>
+            </w:pPr>
+          </w:p>
+        </w:tc>
+        <w:tc>
+          <w:tcPr>
+            <w:tcW w:w="2976" w:type="dxa"/>
+          </w:tcPr>
+          <w:p>
+            <w:pPr>
+              <w:cnfStyle w:val="000000000000" w:firstRow="0" w:lastRow="0" w:firstColumn="0" w:lastColumn="0" w:oddVBand="0" w:evenVBand="0" w:oddHBand="0" w:evenHBand="0" w:firstRowFirstColumn="0" w:firstRowLastColumn="0" w:lastRowFirstColumn="0" w:lastRowLastColumn="0"/>
+            </w:pPr>
           </w:p>
         </w:tc>
       </w:tr>
@@ -7652,7 +8073,7 @@
 </file>
 
 <file path=customXml/itemProps1.xml><?xml version="1.0" encoding="utf-8"?>
-<ds:datastoreItem xmlns:ds="http://schemas.openxmlformats.org/officeDocument/2006/customXml" ds:itemID="{2450307D-519E-9C4E-B9FF-323B096A2CB9}">
+<ds:datastoreItem xmlns:ds="http://schemas.openxmlformats.org/officeDocument/2006/customXml" ds:itemID="{BDA4FEC8-BAEA-1946-8073-AF7E1573C614}">
   <ds:schemaRefs>
     <ds:schemaRef ds:uri="http://schemas.openxmlformats.org/officeDocument/2006/bibliography"/>
   </ds:schemaRefs>

</xml_diff>